<commit_message>
feature: Se modifica el documento de evaluación
</commit_message>
<xml_diff>
--- a/reports/C2/Student #3/03 - Requirements - Student #3.docx
+++ b/reports/C2/Student #3/03 - Requirements - Student #3.docx
@@ -1,10 +1,10 @@
 
 <file path=word/document.xml><?xml version="1.0" encoding="utf-8"?>
-<w:document xmlns:wpc="http://schemas.microsoft.com/office/word/2010/wordprocessingCanvas" xmlns:cx="http://schemas.microsoft.com/office/drawing/2014/chartex" xmlns:cx1="http://schemas.microsoft.com/office/drawing/2015/9/8/chartex" xmlns:cx2="http://schemas.microsoft.com/office/drawing/2015/10/21/chartex" xmlns:cx3="http://schemas.microsoft.com/office/drawing/2016/5/9/chartex" xmlns:cx4="http://schemas.microsoft.com/office/drawing/2016/5/10/chartex" xmlns:cx5="http://schemas.microsoft.com/office/drawing/2016/5/11/chartex" xmlns:cx6="http://schemas.microsoft.com/office/drawing/2016/5/12/chartex" xmlns:cx7="http://schemas.microsoft.com/office/drawing/2016/5/13/chartex" xmlns:cx8="http://schemas.microsoft.com/office/drawing/2016/5/14/chartex" xmlns:mc="http://schemas.openxmlformats.org/markup-compatibility/2006" xmlns:aink="http://schemas.microsoft.com/office/drawing/2016/ink" xmlns:am3d="http://schemas.microsoft.com/office/drawing/2017/model3d" xmlns:o="urn:schemas-microsoft-com:office:office" xmlns:oel="http://schemas.microsoft.com/office/2019/extlst" xmlns:r="http://schemas.openxmlformats.org/officeDocument/2006/relationships" xmlns:m="http://schemas.openxmlformats.org/officeDocument/2006/math" xmlns:v="urn:schemas-microsoft-com:vml" xmlns:wp14="http://schemas.microsoft.com/office/word/2010/wordprocessingDrawing" xmlns:wp="http://schemas.openxmlformats.org/drawingml/2006/wordprocessingDrawing" xmlns:w10="urn:schemas-microsoft-com:office:word" xmlns:w="http://schemas.openxmlformats.org/wordprocessingml/2006/main" xmlns:w14="http://schemas.microsoft.com/office/word/2010/wordml" xmlns:w15="http://schemas.microsoft.com/office/word/2012/wordml" xmlns:w16cex="http://schemas.microsoft.com/office/word/2018/wordml/cex" xmlns:w16cid="http://schemas.microsoft.com/office/word/2016/wordml/cid" xmlns:w16="http://schemas.microsoft.com/office/word/2018/wordml" xmlns:w16sdtdh="http://schemas.microsoft.com/office/word/2020/wordml/sdtdatahash" xmlns:w16se="http://schemas.microsoft.com/office/word/2015/wordml/symex" xmlns:wpg="http://schemas.microsoft.com/office/word/2010/wordprocessingGroup" xmlns:wpi="http://schemas.microsoft.com/office/word/2010/wordprocessingInk" xmlns:wne="http://schemas.microsoft.com/office/word/2006/wordml" xmlns:wps="http://schemas.microsoft.com/office/word/2010/wordprocessingShape" mc:Ignorable="w14 w15 w16se w16cid w16 w16cex w16sdtdh wp14">
+<w:document xmlns:wpc="http://schemas.microsoft.com/office/word/2010/wordprocessingCanvas" xmlns:cx="http://schemas.microsoft.com/office/drawing/2014/chartex" xmlns:cx1="http://schemas.microsoft.com/office/drawing/2015/9/8/chartex" xmlns:cx2="http://schemas.microsoft.com/office/drawing/2015/10/21/chartex" xmlns:cx3="http://schemas.microsoft.com/office/drawing/2016/5/9/chartex" xmlns:cx4="http://schemas.microsoft.com/office/drawing/2016/5/10/chartex" xmlns:cx5="http://schemas.microsoft.com/office/drawing/2016/5/11/chartex" xmlns:cx6="http://schemas.microsoft.com/office/drawing/2016/5/12/chartex" xmlns:cx7="http://schemas.microsoft.com/office/drawing/2016/5/13/chartex" xmlns:cx8="http://schemas.microsoft.com/office/drawing/2016/5/14/chartex" xmlns:mc="http://schemas.openxmlformats.org/markup-compatibility/2006" xmlns:aink="http://schemas.microsoft.com/office/drawing/2016/ink" xmlns:am3d="http://schemas.microsoft.com/office/drawing/2017/model3d" xmlns:o="urn:schemas-microsoft-com:office:office" xmlns:oel="http://schemas.microsoft.com/office/2019/extlst" xmlns:r="http://schemas.openxmlformats.org/officeDocument/2006/relationships" xmlns:m="http://schemas.openxmlformats.org/officeDocument/2006/math" xmlns:v="urn:schemas-microsoft-com:vml" xmlns:wp14="http://schemas.microsoft.com/office/word/2010/wordprocessingDrawing" xmlns:wp="http://schemas.openxmlformats.org/drawingml/2006/wordprocessingDrawing" xmlns:w10="urn:schemas-microsoft-com:office:word" xmlns:w="http://schemas.openxmlformats.org/wordprocessingml/2006/main" xmlns:w14="http://schemas.microsoft.com/office/word/2010/wordml" xmlns:w15="http://schemas.microsoft.com/office/word/2012/wordml" xmlns:w16cex="http://schemas.microsoft.com/office/word/2018/wordml/cex" xmlns:w16cid="http://schemas.microsoft.com/office/word/2016/wordml/cid" xmlns:w16="http://schemas.microsoft.com/office/word/2018/wordml" xmlns:w16du="http://schemas.microsoft.com/office/word/2023/wordml/word16du" xmlns:w16sdtdh="http://schemas.microsoft.com/office/word/2020/wordml/sdtdatahash" xmlns:w16sdtfl="http://schemas.microsoft.com/office/word/2024/wordml/sdtformatlock" xmlns:w16se="http://schemas.microsoft.com/office/word/2015/wordml/symex" xmlns:wpg="http://schemas.microsoft.com/office/word/2010/wordprocessingGroup" xmlns:wpi="http://schemas.microsoft.com/office/word/2010/wordprocessingInk" xmlns:wne="http://schemas.microsoft.com/office/word/2006/wordml" xmlns:wps="http://schemas.microsoft.com/office/word/2010/wordprocessingShape" mc:Ignorable="w14 w15 w16se w16cid w16 w16cex w16sdtdh w16sdtfl w16du wp14">
   <w:body>
     <w:p>
       <w:pPr>
-        <w:pStyle w:val="Heading1"/>
+        <w:pStyle w:val="Ttulo1"/>
       </w:pPr>
       <w:r>
         <w:t>Requirements – Student #</w:t>
@@ -80,7 +80,7 @@
           </w:tcPr>
           <w:p>
             <w:pPr>
-              <w:pStyle w:val="NoSpacing"/>
+              <w:pStyle w:val="Sinespaciado"/>
               <w:rPr>
                 <w:rFonts w:asciiTheme="majorHAnsi" w:hAnsiTheme="majorHAnsi" w:cstheme="majorHAnsi"/>
               </w:rPr>
@@ -136,7 +136,7 @@
                   <w:rPr>
                     <w:rFonts w:asciiTheme="majorHAnsi" w:hAnsiTheme="majorHAnsi" w:cstheme="majorHAnsi"/>
                   </w:rPr>
-                  <w:t>1</w:t>
+                  <w:t>2</w:t>
                 </w:r>
                 <w:r>
                   <w:rPr>
@@ -175,13 +175,12 @@
           </w:tcPr>
           <w:p>
             <w:pPr>
-              <w:pStyle w:val="NoSpacing"/>
+              <w:pStyle w:val="Sinespaciado"/>
               <w:rPr>
                 <w:rFonts w:asciiTheme="majorHAnsi" w:hAnsiTheme="majorHAnsi" w:cstheme="majorHAnsi"/>
                 <w:lang w:val="pt-PT"/>
               </w:rPr>
             </w:pPr>
-            <w:proofErr w:type="spellStart"/>
             <w:r>
               <w:rPr>
                 <w:rFonts w:asciiTheme="majorHAnsi" w:hAnsiTheme="majorHAnsi" w:cstheme="majorHAnsi"/>
@@ -189,17 +188,7 @@
                 <w:u w:val="single"/>
                 <w:lang w:val="pt-PT"/>
               </w:rPr>
-              <w:t>Repository</w:t>
-            </w:r>
-            <w:proofErr w:type="spellEnd"/>
-            <w:r>
-              <w:rPr>
-                <w:rFonts w:asciiTheme="majorHAnsi" w:hAnsiTheme="majorHAnsi" w:cstheme="majorHAnsi"/>
-                <w:b/>
-                <w:u w:val="single"/>
-                <w:lang w:val="pt-PT"/>
-              </w:rPr>
-              <w:t>:</w:t>
+              <w:t>Repository:</w:t>
             </w:r>
             <w:r>
               <w:rPr>
@@ -236,35 +225,7 @@
                     <w:rFonts w:asciiTheme="majorHAnsi" w:hAnsiTheme="majorHAnsi" w:cstheme="majorHAnsi"/>
                     <w:lang w:val="pt-PT"/>
                   </w:rPr>
-                  <w:t xml:space="preserve"> https://github</w:t>
-                </w:r>
-                <w:r>
-                  <w:rPr>
-                    <w:rFonts w:asciiTheme="majorHAnsi" w:hAnsiTheme="majorHAnsi" w:cstheme="majorHAnsi"/>
-                    <w:lang w:val="pt-PT"/>
-                  </w:rPr>
-                  <w:t>.</w:t>
-                </w:r>
-                <w:r>
-                  <w:rPr>
-                    <w:rFonts w:asciiTheme="majorHAnsi" w:hAnsiTheme="majorHAnsi" w:cstheme="majorHAnsi"/>
-                    <w:lang w:val="pt-PT"/>
-                  </w:rPr>
-                  <w:t>com/</w:t>
-                </w:r>
-                <w:r>
-                  <w:rPr>
-                    <w:rFonts w:asciiTheme="majorHAnsi" w:hAnsiTheme="majorHAnsi" w:cstheme="majorHAnsi"/>
-                    <w:lang w:val="pt-PT"/>
-                  </w:rPr>
-                  <w:t>DP2-C1-027/AirNav-Logistics</w:t>
-                </w:r>
-                <w:r>
-                  <w:rPr>
-                    <w:rFonts w:asciiTheme="majorHAnsi" w:hAnsiTheme="majorHAnsi" w:cstheme="majorHAnsi"/>
-                    <w:lang w:val="pt-PT"/>
-                  </w:rPr>
-                  <w:t xml:space="preserve">  </w:t>
+                  <w:t xml:space="preserve"> https://github.com/DP2-C1-027/AirNav-Logistics-C2</w:t>
                 </w:r>
               </w:sdtContent>
             </w:sdt>
@@ -290,7 +251,7 @@
           </w:p>
           <w:p>
             <w:pPr>
-              <w:pStyle w:val="NoSpacing"/>
+              <w:pStyle w:val="Sinespaciado"/>
               <w:rPr>
                 <w:rFonts w:asciiTheme="majorHAnsi" w:hAnsiTheme="majorHAnsi" w:cstheme="majorBidi"/>
                 <w:b/>
@@ -344,7 +305,7 @@
           <w:permEnd w:id="1490430286"/>
           <w:p>
             <w:pPr>
-              <w:pStyle w:val="NoSpacing"/>
+              <w:pStyle w:val="Sinespaciado"/>
               <w:rPr>
                 <w:rFonts w:asciiTheme="majorHAnsi" w:hAnsiTheme="majorHAnsi" w:cstheme="majorHAnsi"/>
                 <w:b/>
@@ -392,14 +353,12 @@
                   </w:rPr>
                   <w:t xml:space="preserve"> </w:t>
                 </w:r>
-                <w:proofErr w:type="spellStart"/>
                 <w:r>
                   <w:rPr>
                     <w:rFonts w:asciiTheme="majorHAnsi" w:hAnsiTheme="majorHAnsi" w:cstheme="majorHAnsi"/>
                   </w:rPr>
                   <w:t>mannizcob</w:t>
                 </w:r>
-                <w:proofErr w:type="spellEnd"/>
                 <w:r>
                   <w:rPr>
                     <w:rFonts w:asciiTheme="majorHAnsi" w:hAnsiTheme="majorHAnsi" w:cstheme="majorHAnsi"/>
@@ -412,29 +371,19 @@
           </w:p>
           <w:p>
             <w:pPr>
-              <w:pStyle w:val="NoSpacing"/>
+              <w:pStyle w:val="Sinespaciado"/>
               <w:rPr>
                 <w:rFonts w:asciiTheme="majorHAnsi" w:hAnsiTheme="majorHAnsi" w:cstheme="majorHAnsi"/>
                 <w:lang w:val="es-ES"/>
               </w:rPr>
             </w:pPr>
-            <w:proofErr w:type="spellStart"/>
             <w:r>
               <w:rPr>
                 <w:rFonts w:asciiTheme="majorHAnsi" w:hAnsiTheme="majorHAnsi" w:cstheme="majorHAnsi"/>
                 <w:b/>
                 <w:lang w:val="es-ES"/>
               </w:rPr>
-              <w:t>Name</w:t>
-            </w:r>
-            <w:proofErr w:type="spellEnd"/>
-            <w:r>
-              <w:rPr>
-                <w:rFonts w:asciiTheme="majorHAnsi" w:hAnsiTheme="majorHAnsi" w:cstheme="majorHAnsi"/>
-                <w:b/>
-                <w:lang w:val="es-ES"/>
-              </w:rPr>
-              <w:t>:</w:t>
+              <w:t>Name:</w:t>
             </w:r>
             <w:r>
               <w:rPr>
@@ -494,7 +443,7 @@
           </w:p>
           <w:p>
             <w:pPr>
-              <w:pStyle w:val="NoSpacing"/>
+              <w:pStyle w:val="Sinespaciado"/>
               <w:rPr>
                 <w:rFonts w:asciiTheme="majorHAnsi" w:hAnsiTheme="majorHAnsi" w:cstheme="majorHAnsi"/>
               </w:rPr>
@@ -547,17 +496,8 @@
                     <w:rFonts w:asciiTheme="majorHAnsi" w:hAnsiTheme="majorHAnsi" w:cstheme="majorHAnsi"/>
                     <w:lang w:val="es-ES"/>
                   </w:rPr>
-                  <w:t xml:space="preserve">Manager, </w:t>
+                  <w:t>Manager, Developer</w:t>
                 </w:r>
-                <w:proofErr w:type="spellStart"/>
-                <w:r>
-                  <w:rPr>
-                    <w:rFonts w:asciiTheme="majorHAnsi" w:hAnsiTheme="majorHAnsi" w:cstheme="majorHAnsi"/>
-                    <w:lang w:val="es-ES"/>
-                  </w:rPr>
-                  <w:t>Developer</w:t>
-                </w:r>
-                <w:proofErr w:type="spellEnd"/>
                 <w:r>
                   <w:rPr>
                     <w:rFonts w:asciiTheme="majorHAnsi" w:hAnsiTheme="majorHAnsi" w:cstheme="majorHAnsi"/>
@@ -584,7 +524,7 @@
           </w:tcPr>
           <w:p>
             <w:pPr>
-              <w:pStyle w:val="NoSpacing"/>
+              <w:pStyle w:val="Sinespaciado"/>
               <w:rPr>
                 <w:rFonts w:asciiTheme="majorHAnsi" w:hAnsiTheme="majorHAnsi" w:cstheme="majorHAnsi"/>
               </w:rPr>
@@ -657,7 +597,7 @@
     </w:tbl>
     <w:p>
       <w:pPr>
-        <w:pStyle w:val="Heading1"/>
+        <w:pStyle w:val="Ttulo1"/>
       </w:pPr>
       <w:r>
         <w:lastRenderedPageBreak/>
@@ -675,7 +615,7 @@
     </w:p>
     <w:p>
       <w:pPr>
-        <w:pStyle w:val="Heading2"/>
+        <w:pStyle w:val="Ttulo2"/>
       </w:pPr>
       <w:r>
         <w:t xml:space="preserve">Information requirements </w:t>
@@ -691,7 +631,7 @@
     </w:p>
     <w:p>
       <w:pPr>
-        <w:pStyle w:val="Heading2"/>
+        <w:pStyle w:val="Ttulo2"/>
       </w:pPr>
       <w:r>
         <w:t>Functional requirements</w:t>
@@ -859,7 +799,7 @@
     </w:p>
     <w:p>
       <w:pPr>
-        <w:pStyle w:val="Heading2"/>
+        <w:pStyle w:val="Ttulo2"/>
       </w:pPr>
       <w:r>
         <w:t>Non-functional requirements</w:t>
@@ -875,7 +815,7 @@
     </w:p>
     <w:p>
       <w:pPr>
-        <w:pStyle w:val="Heading2"/>
+        <w:pStyle w:val="Ttulo2"/>
       </w:pPr>
       <w:r>
         <w:t>Testing requirements</w:t>
@@ -891,7 +831,7 @@
     </w:p>
     <w:p>
       <w:pPr>
-        <w:pStyle w:val="Heading2"/>
+        <w:pStyle w:val="Ttulo2"/>
       </w:pPr>
       <w:r>
         <w:t>Managerial requirements</w:t>
@@ -905,15 +845,7 @@
         </w:rPr>
       </w:pPr>
       <w:r>
-        <w:t xml:space="preserve">Provide a link to your planning dashboard in GitHub to review the tasks, their </w:t>
-      </w:r>
-      <w:proofErr w:type="gramStart"/>
-      <w:r>
-        <w:t>current status</w:t>
-      </w:r>
-      <w:proofErr w:type="gramEnd"/>
-      <w:r>
-        <w:t>, and your schedule</w:t>
+        <w:t>Provide a link to your planning dashboard in GitHub to review the tasks, their current status, and your schedule</w:t>
       </w:r>
       <w:r>
         <w:t xml:space="preserve">.  </w:t>
@@ -994,7 +926,7 @@
     </w:p>
     <w:p>
       <w:pPr>
-        <w:pStyle w:val="Heading1"/>
+        <w:pStyle w:val="Ttulo1"/>
         <w:rPr>
           <w:lang w:val="en-US"/>
         </w:rPr>
@@ -1018,7 +950,7 @@
     </w:p>
     <w:p>
       <w:pPr>
-        <w:pStyle w:val="Heading2"/>
+        <w:pStyle w:val="Ttulo2"/>
         <w:rPr>
           <w:lang w:val="en-US"/>
         </w:rPr>
@@ -1281,6 +1213,7 @@
       </w:pPr>
       <w:r>
         <w:rPr>
+          <w:noProof/>
           <w:lang w:val="es-ES"/>
         </w:rPr>
         <w:drawing>
@@ -1322,10 +1255,107 @@
     </w:p>
     <w:p>
       <w:pPr>
+        <w:pStyle w:val="Comment-Grader"/>
+        <w:rPr>
+          <w:color w:val="C45911" w:themeColor="accent2" w:themeShade="BF"/>
+          <w:lang w:val="es-ES"/>
+        </w:rPr>
+      </w:pPr>
+      <w:r>
+        <w:rPr>
+          <w:b/>
+          <w:bCs/>
+          <w:color w:val="C45911" w:themeColor="accent2" w:themeShade="BF"/>
+          <w:lang w:val="es-ES"/>
+        </w:rPr>
+        <w:t>Comment – Student:</w:t>
+      </w:r>
+      <w:r>
+        <w:rPr>
+          <w:color w:val="C45911" w:themeColor="accent2" w:themeShade="BF"/>
+          <w:lang w:val="es-ES"/>
+        </w:rPr>
+        <w:t xml:space="preserve"> La anotación ValidIdentifier usaba un validador a nivel de clase que comprobaba que el código cumpliese con el regex y que las letras del código se correspondiese con las iniciales del usuario.</w:t>
+      </w:r>
+      <w:r>
+        <w:rPr>
+          <w:color w:val="C45911" w:themeColor="accent2" w:themeShade="BF"/>
+          <w:lang w:val="es-ES"/>
+        </w:rPr>
+        <w:br/>
+      </w:r>
+      <w:r>
+        <w:rPr>
+          <w:color w:val="C45911" w:themeColor="accent2" w:themeShade="BF"/>
+          <w:lang w:val="es-ES"/>
+        </w:rPr>
+        <w:br/>
+        <w:t>Para evitar la confusión, se ha procedido a renombrar la anotación ValidIdentifier a ValidFlightCrewMember (solo comprueba las iniciales con las letras del código) y se ha mantenido una anotación a nivel de atributo ValidIdentifier que solo comprueba el regex en el código.</w:t>
+      </w:r>
+      <w:r>
+        <w:rPr>
+          <w:color w:val="C45911" w:themeColor="accent2" w:themeShade="BF"/>
+          <w:lang w:val="es-ES"/>
+        </w:rPr>
+        <w:br/>
+      </w:r>
+      <w:r>
+        <w:rPr>
+          <w:noProof/>
+          <w:color w:val="C45911" w:themeColor="accent2" w:themeShade="BF"/>
+        </w:rPr>
+        <w:drawing>
+          <wp:inline distT="0" distB="0" distL="0" distR="0" wp14:anchorId="1D457605" wp14:editId="6D9943F6">
+            <wp:extent cx="2926080" cy="1930916"/>
+            <wp:effectExtent l="0" t="0" r="7620" b="0"/>
+            <wp:docPr id="1508248686" name="Imagen 1" descr="Texto&#10;&#10;El contenido generado por IA puede ser incorrecto."/>
+            <wp:cNvGraphicFramePr>
+              <a:graphicFrameLocks xmlns:a="http://schemas.openxmlformats.org/drawingml/2006/main" noChangeAspect="1"/>
+            </wp:cNvGraphicFramePr>
+            <a:graphic xmlns:a="http://schemas.openxmlformats.org/drawingml/2006/main">
+              <a:graphicData uri="http://schemas.openxmlformats.org/drawingml/2006/picture">
+                <pic:pic xmlns:pic="http://schemas.openxmlformats.org/drawingml/2006/picture">
+                  <pic:nvPicPr>
+                    <pic:cNvPr id="1508248686" name="Imagen 1" descr="Texto&#10;&#10;El contenido generado por IA puede ser incorrecto."/>
+                    <pic:cNvPicPr/>
+                  </pic:nvPicPr>
+                  <pic:blipFill>
+                    <a:blip r:embed="rId6"/>
+                    <a:stretch>
+                      <a:fillRect/>
+                    </a:stretch>
+                  </pic:blipFill>
+                  <pic:spPr>
+                    <a:xfrm>
+                      <a:off x="0" y="0"/>
+                      <a:ext cx="2946627" cy="1944475"/>
+                    </a:xfrm>
+                    <a:prstGeom prst="rect">
+                      <a:avLst/>
+                    </a:prstGeom>
+                  </pic:spPr>
+                </pic:pic>
+              </a:graphicData>
+            </a:graphic>
+          </wp:inline>
+        </w:drawing>
+      </w:r>
+      <w:r>
+        <w:rPr>
+          <w:color w:val="C45911" w:themeColor="accent2" w:themeShade="BF"/>
+          <w:lang w:val="es-ES"/>
+        </w:rPr>
+        <w:br/>
+        <w:t>Además ahora admite 3 letras en el código, antes solo permitía 2 letras. En caso de no cumplir la regla tanto el validador de atributo como el de clase muestran un mensaje personalizado.</w:t>
+      </w:r>
+    </w:p>
+    <w:p>
+      <w:pPr>
         <w:pStyle w:val="Requirement-Header"/>
       </w:pPr>
       <w:bookmarkStart w:id="0" w:name="OLE_LINK1"/>
       <w:r>
+        <w:lastRenderedPageBreak/>
         <w:t xml:space="preserve">A </w:t>
       </w:r>
       <w:r>
@@ -1382,14 +1412,12 @@
       <w:r>
         <w:t xml:space="preserve"> of the last update (in the past), the </w:t>
       </w:r>
-      <w:proofErr w:type="gramStart"/>
       <w:r>
         <w:rPr>
           <w:b/>
         </w:rPr>
         <w:t>current status</w:t>
       </w:r>
-      <w:proofErr w:type="gramEnd"/>
       <w:r>
         <w:t xml:space="preserve"> of the assignment ("CONFIRMED", "PENDING", or "CANCELLED"), and some </w:t>
       </w:r>
@@ -1490,6 +1518,7 @@
       </w:pPr>
       <w:r>
         <w:rPr>
+          <w:noProof/>
           <w:lang w:val="es-ES"/>
         </w:rPr>
         <w:drawing>
@@ -1508,7 +1537,7 @@
                     <pic:cNvPicPr/>
                   </pic:nvPicPr>
                   <pic:blipFill>
-                    <a:blip r:embed="rId6"/>
+                    <a:blip r:embed="rId7"/>
                     <a:stretch>
                       <a:fillRect/>
                     </a:stretch>
@@ -1531,6 +1560,278 @@
     </w:p>
     <w:p>
       <w:pPr>
+        <w:pStyle w:val="Comment-Grader"/>
+        <w:rPr>
+          <w:color w:val="C45911" w:themeColor="accent2" w:themeShade="BF"/>
+          <w:lang w:val="es-ES"/>
+        </w:rPr>
+      </w:pPr>
+      <w:r>
+        <w:rPr>
+          <w:b/>
+          <w:bCs/>
+          <w:color w:val="C45911" w:themeColor="accent2" w:themeShade="BF"/>
+          <w:lang w:val="es-ES"/>
+        </w:rPr>
+        <w:t>Comment – Student:</w:t>
+      </w:r>
+      <w:r>
+        <w:rPr>
+          <w:color w:val="C45911" w:themeColor="accent2" w:themeShade="BF"/>
+          <w:lang w:val="es-ES"/>
+        </w:rPr>
+        <w:t xml:space="preserve"> </w:t>
+      </w:r>
+      <w:r>
+        <w:rPr>
+          <w:color w:val="C45911" w:themeColor="accent2" w:themeShade="BF"/>
+          <w:lang w:val="es-ES"/>
+        </w:rPr>
+        <w:t>Efectivamente, solo es necesario una de ellas. Se ha procedido a eliminar las anotaciones innecesarias, además, se ha realizado una revisión en otras clases que tengan el mismo problema y se han modificado.</w:t>
+      </w:r>
+    </w:p>
+    <w:p>
+      <w:pPr>
+        <w:pStyle w:val="Comment-Grader"/>
+        <w:rPr>
+          <w:color w:val="C45911" w:themeColor="accent2" w:themeShade="BF"/>
+          <w:lang w:val="es-ES"/>
+        </w:rPr>
+      </w:pPr>
+      <w:r>
+        <w:rPr>
+          <w:color w:val="C45911" w:themeColor="accent2" w:themeShade="BF"/>
+          <w:lang w:val="es-ES"/>
+        </w:rPr>
+        <w:t>FlightAssignment:</w:t>
+      </w:r>
+    </w:p>
+    <w:p>
+      <w:pPr>
+        <w:pStyle w:val="Comment-Grader"/>
+        <w:rPr>
+          <w:color w:val="C45911" w:themeColor="accent2" w:themeShade="BF"/>
+          <w:lang w:val="es-ES"/>
+        </w:rPr>
+      </w:pPr>
+      <w:r>
+        <w:rPr>
+          <w:noProof/>
+          <w:color w:val="C45911" w:themeColor="accent2" w:themeShade="BF"/>
+          <w:lang w:val="es-ES"/>
+        </w:rPr>
+        <w:drawing>
+          <wp:inline distT="0" distB="0" distL="0" distR="0" wp14:anchorId="3977F6F7" wp14:editId="22EF8083">
+            <wp:extent cx="3169920" cy="952500"/>
+            <wp:effectExtent l="0" t="0" r="0" b="0"/>
+            <wp:docPr id="424228995" name="Imagen 5" descr="Texto&#10;&#10;El contenido generado por IA puede ser incorrecto."/>
+            <wp:cNvGraphicFramePr>
+              <a:graphicFrameLocks xmlns:a="http://schemas.openxmlformats.org/drawingml/2006/main" noChangeAspect="1"/>
+            </wp:cNvGraphicFramePr>
+            <a:graphic xmlns:a="http://schemas.openxmlformats.org/drawingml/2006/main">
+              <a:graphicData uri="http://schemas.openxmlformats.org/drawingml/2006/picture">
+                <pic:pic xmlns:pic="http://schemas.openxmlformats.org/drawingml/2006/picture">
+                  <pic:nvPicPr>
+                    <pic:cNvPr id="424228995" name="Imagen 5" descr="Texto&#10;&#10;El contenido generado por IA puede ser incorrecto."/>
+                    <pic:cNvPicPr>
+                      <a:picLocks noChangeAspect="1" noChangeArrowheads="1"/>
+                    </pic:cNvPicPr>
+                  </pic:nvPicPr>
+                  <pic:blipFill>
+                    <a:blip r:embed="rId8">
+                      <a:extLst>
+                        <a:ext uri="{28A0092B-C50C-407E-A947-70E740481C1C}">
+                          <a14:useLocalDpi xmlns:a14="http://schemas.microsoft.com/office/drawing/2010/main" val="0"/>
+                        </a:ext>
+                      </a:extLst>
+                    </a:blip>
+                    <a:srcRect/>
+                    <a:stretch>
+                      <a:fillRect/>
+                    </a:stretch>
+                  </pic:blipFill>
+                  <pic:spPr bwMode="auto">
+                    <a:xfrm>
+                      <a:off x="0" y="0"/>
+                      <a:ext cx="3169920" cy="952500"/>
+                    </a:xfrm>
+                    <a:prstGeom prst="rect">
+                      <a:avLst/>
+                    </a:prstGeom>
+                    <a:noFill/>
+                    <a:ln>
+                      <a:noFill/>
+                    </a:ln>
+                  </pic:spPr>
+                </pic:pic>
+              </a:graphicData>
+            </a:graphic>
+          </wp:inline>
+        </w:drawing>
+      </w:r>
+    </w:p>
+    <w:p>
+      <w:pPr>
+        <w:pStyle w:val="Comment-Grader"/>
+        <w:rPr>
+          <w:color w:val="C45911" w:themeColor="accent2" w:themeShade="BF"/>
+          <w:lang w:val="es-ES"/>
+        </w:rPr>
+      </w:pPr>
+      <w:r>
+        <w:rPr>
+          <w:color w:val="C45911" w:themeColor="accent2" w:themeShade="BF"/>
+          <w:lang w:val="es-ES"/>
+        </w:rPr>
+        <w:t>ActivityLog:</w:t>
+      </w:r>
+    </w:p>
+    <w:p>
+      <w:pPr>
+        <w:pStyle w:val="Comment-Grader"/>
+        <w:rPr>
+          <w:color w:val="C45911" w:themeColor="accent2" w:themeShade="BF"/>
+          <w:lang w:val="es-ES"/>
+        </w:rPr>
+      </w:pPr>
+      <w:r>
+        <w:rPr>
+          <w:noProof/>
+          <w:color w:val="C45911" w:themeColor="accent2" w:themeShade="BF"/>
+          <w:lang w:val="es-ES"/>
+        </w:rPr>
+        <w:drawing>
+          <wp:inline distT="0" distB="0" distL="0" distR="0" wp14:anchorId="6A04E6BD" wp14:editId="5914CB95">
+            <wp:extent cx="3909060" cy="944880"/>
+            <wp:effectExtent l="0" t="0" r="0" b="7620"/>
+            <wp:docPr id="1928298526" name="Imagen 6" descr="Texto&#10;&#10;El contenido generado por IA puede ser incorrecto."/>
+            <wp:cNvGraphicFramePr>
+              <a:graphicFrameLocks xmlns:a="http://schemas.openxmlformats.org/drawingml/2006/main" noChangeAspect="1"/>
+            </wp:cNvGraphicFramePr>
+            <a:graphic xmlns:a="http://schemas.openxmlformats.org/drawingml/2006/main">
+              <a:graphicData uri="http://schemas.openxmlformats.org/drawingml/2006/picture">
+                <pic:pic xmlns:pic="http://schemas.openxmlformats.org/drawingml/2006/picture">
+                  <pic:nvPicPr>
+                    <pic:cNvPr id="1928298526" name="Imagen 6" descr="Texto&#10;&#10;El contenido generado por IA puede ser incorrecto."/>
+                    <pic:cNvPicPr>
+                      <a:picLocks noChangeAspect="1" noChangeArrowheads="1"/>
+                    </pic:cNvPicPr>
+                  </pic:nvPicPr>
+                  <pic:blipFill>
+                    <a:blip r:embed="rId9">
+                      <a:extLst>
+                        <a:ext uri="{28A0092B-C50C-407E-A947-70E740481C1C}">
+                          <a14:useLocalDpi xmlns:a14="http://schemas.microsoft.com/office/drawing/2010/main" val="0"/>
+                        </a:ext>
+                      </a:extLst>
+                    </a:blip>
+                    <a:srcRect/>
+                    <a:stretch>
+                      <a:fillRect/>
+                    </a:stretch>
+                  </pic:blipFill>
+                  <pic:spPr bwMode="auto">
+                    <a:xfrm>
+                      <a:off x="0" y="0"/>
+                      <a:ext cx="3909060" cy="944880"/>
+                    </a:xfrm>
+                    <a:prstGeom prst="rect">
+                      <a:avLst/>
+                    </a:prstGeom>
+                    <a:noFill/>
+                    <a:ln>
+                      <a:noFill/>
+                    </a:ln>
+                  </pic:spPr>
+                </pic:pic>
+              </a:graphicData>
+            </a:graphic>
+          </wp:inline>
+        </w:drawing>
+      </w:r>
+    </w:p>
+    <w:p>
+      <w:pPr>
+        <w:pStyle w:val="Comment-Grader"/>
+        <w:rPr>
+          <w:color w:val="C45911" w:themeColor="accent2" w:themeShade="BF"/>
+          <w:lang w:val="es-ES"/>
+        </w:rPr>
+      </w:pPr>
+      <w:r>
+        <w:rPr>
+          <w:color w:val="C45911" w:themeColor="accent2" w:themeShade="BF"/>
+          <w:lang w:val="es-ES"/>
+        </w:rPr>
+        <w:t>FlightCrewMember:</w:t>
+      </w:r>
+    </w:p>
+    <w:p>
+      <w:pPr>
+        <w:pStyle w:val="Comment-Grader"/>
+        <w:rPr>
+          <w:color w:val="C45911" w:themeColor="accent2" w:themeShade="BF"/>
+          <w:lang w:val="es-ES"/>
+        </w:rPr>
+      </w:pPr>
+      <w:r>
+        <w:rPr>
+          <w:noProof/>
+          <w:color w:val="C45911" w:themeColor="accent2" w:themeShade="BF"/>
+          <w:lang w:val="es-ES"/>
+        </w:rPr>
+        <w:drawing>
+          <wp:inline distT="0" distB="0" distL="0" distR="0" wp14:anchorId="070F5BDF" wp14:editId="7153F248">
+            <wp:extent cx="3489960" cy="1066800"/>
+            <wp:effectExtent l="0" t="0" r="0" b="0"/>
+            <wp:docPr id="1821660306" name="Imagen 7"/>
+            <wp:cNvGraphicFramePr>
+              <a:graphicFrameLocks xmlns:a="http://schemas.openxmlformats.org/drawingml/2006/main" noChangeAspect="1"/>
+            </wp:cNvGraphicFramePr>
+            <a:graphic xmlns:a="http://schemas.openxmlformats.org/drawingml/2006/main">
+              <a:graphicData uri="http://schemas.openxmlformats.org/drawingml/2006/picture">
+                <pic:pic xmlns:pic="http://schemas.openxmlformats.org/drawingml/2006/picture">
+                  <pic:nvPicPr>
+                    <pic:cNvPr id="0" name="Picture 3"/>
+                    <pic:cNvPicPr>
+                      <a:picLocks noChangeAspect="1" noChangeArrowheads="1"/>
+                    </pic:cNvPicPr>
+                  </pic:nvPicPr>
+                  <pic:blipFill>
+                    <a:blip r:embed="rId10">
+                      <a:extLst>
+                        <a:ext uri="{28A0092B-C50C-407E-A947-70E740481C1C}">
+                          <a14:useLocalDpi xmlns:a14="http://schemas.microsoft.com/office/drawing/2010/main" val="0"/>
+                        </a:ext>
+                      </a:extLst>
+                    </a:blip>
+                    <a:srcRect/>
+                    <a:stretch>
+                      <a:fillRect/>
+                    </a:stretch>
+                  </pic:blipFill>
+                  <pic:spPr bwMode="auto">
+                    <a:xfrm>
+                      <a:off x="0" y="0"/>
+                      <a:ext cx="3489960" cy="1066800"/>
+                    </a:xfrm>
+                    <a:prstGeom prst="rect">
+                      <a:avLst/>
+                    </a:prstGeom>
+                    <a:noFill/>
+                    <a:ln>
+                      <a:noFill/>
+                    </a:ln>
+                  </pic:spPr>
+                </pic:pic>
+              </a:graphicData>
+            </a:graphic>
+          </wp:inline>
+        </w:drawing>
+      </w:r>
+    </w:p>
+    <w:p>
+      <w:pPr>
         <w:pStyle w:val="Requirement-Header"/>
       </w:pPr>
       <w:r>
@@ -1648,7 +1949,11 @@
         <w:t xml:space="preserve">description </w:t>
       </w:r>
       <w:r>
-        <w:t xml:space="preserve">(up to 255 characters), and a </w:t>
+        <w:t xml:space="preserve">(up to 255 </w:t>
+      </w:r>
+      <w:r>
+        <w:lastRenderedPageBreak/>
+        <w:t xml:space="preserve">characters), and a </w:t>
       </w:r>
       <w:r>
         <w:rPr>
@@ -1701,7 +2006,7 @@
     </w:p>
     <w:p>
       <w:pPr>
-        <w:pStyle w:val="Heading2"/>
+        <w:pStyle w:val="Ttulo2"/>
       </w:pPr>
       <w:r>
         <w:t>Functional requirements</w:t>
@@ -1717,7 +2022,7 @@
     </w:p>
     <w:p>
       <w:pPr>
-        <w:pStyle w:val="Heading2"/>
+        <w:pStyle w:val="Ttulo2"/>
       </w:pPr>
       <w:r>
         <w:t>Non-functional requirements</w:t>
@@ -1733,7 +2038,7 @@
     </w:p>
     <w:p>
       <w:pPr>
-        <w:pStyle w:val="Heading2"/>
+        <w:pStyle w:val="Ttulo2"/>
       </w:pPr>
       <w:r>
         <w:t>Testing requirements</w:t>
@@ -1779,25 +2084,21 @@
       <w:r>
         <w:t>accounts with credentials “</w:t>
       </w:r>
-      <w:proofErr w:type="spellStart"/>
       <w:r>
         <w:rPr>
           <w:b/>
         </w:rPr>
         <w:t>memberX</w:t>
       </w:r>
-      <w:proofErr w:type="spellEnd"/>
       <w:r>
         <w:t>/</w:t>
       </w:r>
-      <w:proofErr w:type="spellStart"/>
       <w:r>
         <w:rPr>
           <w:b/>
         </w:rPr>
         <w:t>memberX</w:t>
       </w:r>
-      <w:proofErr w:type="spellEnd"/>
       <w:r>
         <w:t xml:space="preserve">” </w:t>
       </w:r>
@@ -1921,35 +2222,13 @@
         <w:rPr>
           <w:lang w:val="es-ES"/>
         </w:rPr>
-        <w:t xml:space="preserve">  Si intento acceder con </w:t>
-      </w:r>
-      <w:proofErr w:type="spellStart"/>
-      <w:r>
-        <w:rPr>
-          <w:lang w:val="es-ES"/>
-        </w:rPr>
-        <w:t>member</w:t>
-      </w:r>
-      <w:proofErr w:type="spellEnd"/>
-      <w:r>
-        <w:rPr>
-          <w:lang w:val="es-ES"/>
-        </w:rPr>
-        <w:t>/</w:t>
-      </w:r>
-      <w:proofErr w:type="spellStart"/>
-      <w:r>
-        <w:rPr>
-          <w:lang w:val="es-ES"/>
-        </w:rPr>
-        <w:t>member</w:t>
-      </w:r>
-      <w:proofErr w:type="spellEnd"/>
-      <w:r>
-        <w:rPr>
-          <w:lang w:val="es-ES"/>
-        </w:rPr>
-        <w:t xml:space="preserve"> se indica que hay un fallo en la autenticación. Significa que no se ha creado:</w:t>
+        <w:t xml:space="preserve">  Si intento acceder con member/</w:t>
+      </w:r>
+      <w:r>
+        <w:rPr>
+          <w:lang w:val="es-ES"/>
+        </w:rPr>
+        <w:t>member se indica que hay un fallo en la autenticación. Significa que no se ha creado:</w:t>
       </w:r>
     </w:p>
     <w:p>
@@ -1961,6 +2240,7 @@
       </w:pPr>
       <w:r>
         <w:rPr>
+          <w:noProof/>
           <w:lang w:val="es-ES"/>
         </w:rPr>
         <w:drawing>
@@ -1979,7 +2259,7 @@
                     <pic:cNvPicPr/>
                   </pic:nvPicPr>
                   <pic:blipFill>
-                    <a:blip r:embed="rId7"/>
+                    <a:blip r:embed="rId11"/>
                     <a:stretch>
                       <a:fillRect/>
                     </a:stretch>
@@ -1999,12 +2279,181 @@
           </wp:inline>
         </w:drawing>
       </w:r>
-    </w:p>
-    <w:p>
-      <w:pPr>
-        <w:pStyle w:val="Heading2"/>
-      </w:pPr>
-      <w:r>
+      <w:r>
+        <w:rPr>
+          <w:lang w:val="es-ES"/>
+        </w:rPr>
+        <w:br/>
+      </w:r>
+    </w:p>
+    <w:p>
+      <w:pPr>
+        <w:pStyle w:val="Comment-Grader"/>
+        <w:rPr>
+          <w:color w:val="C45911" w:themeColor="accent2" w:themeShade="BF"/>
+          <w:lang w:val="es-ES"/>
+        </w:rPr>
+      </w:pPr>
+      <w:r>
+        <w:rPr>
+          <w:b/>
+          <w:bCs/>
+          <w:color w:val="C45911" w:themeColor="accent2" w:themeShade="BF"/>
+          <w:lang w:val="es-ES"/>
+        </w:rPr>
+        <w:t>Comment – Student:</w:t>
+      </w:r>
+      <w:r>
+        <w:rPr>
+          <w:color w:val="C45911" w:themeColor="accent2" w:themeShade="BF"/>
+          <w:lang w:val="es-ES"/>
+        </w:rPr>
+        <w:t xml:space="preserve"> </w:t>
+      </w:r>
+      <w:r>
+        <w:rPr>
+          <w:color w:val="C45911" w:themeColor="accent2" w:themeShade="BF"/>
+          <w:lang w:val="es-ES"/>
+        </w:rPr>
+        <w:t>Se creó por error</w:t>
+      </w:r>
+      <w:r>
+        <w:rPr>
+          <w:color w:val="C45911" w:themeColor="accent2" w:themeShade="BF"/>
+          <w:lang w:val="es-ES"/>
+        </w:rPr>
+        <w:t xml:space="preserve"> un usuario con credenciales member5/member5. Se ha modificado estas credenciales a member/member. Este </w:t>
+      </w:r>
+      <w:r>
+        <w:rPr>
+          <w:color w:val="C45911" w:themeColor="accent2" w:themeShade="BF"/>
+          <w:lang w:val="es-ES"/>
+        </w:rPr>
+        <w:t xml:space="preserve">nuevo </w:t>
+      </w:r>
+      <w:r>
+        <w:rPr>
+          <w:color w:val="C45911" w:themeColor="accent2" w:themeShade="BF"/>
+          <w:lang w:val="es-ES"/>
+        </w:rPr>
+        <w:t xml:space="preserve">usuario </w:t>
+      </w:r>
+      <w:r>
+        <w:rPr>
+          <w:color w:val="C45911" w:themeColor="accent2" w:themeShade="BF"/>
+          <w:lang w:val="es-ES"/>
+        </w:rPr>
+        <w:t xml:space="preserve">tiene de </w:t>
+      </w:r>
+      <w:r>
+        <w:rPr>
+          <w:color w:val="C45911" w:themeColor="accent2" w:themeShade="BF"/>
+          <w:lang w:val="es-ES"/>
+        </w:rPr>
+        <w:t xml:space="preserve">estado </w:t>
+      </w:r>
+      <w:r>
+        <w:rPr>
+          <w:color w:val="C45911" w:themeColor="accent2" w:themeShade="BF"/>
+          <w:lang w:val="es-ES"/>
+        </w:rPr>
+        <w:t>“AVAILABLE”</w:t>
+      </w:r>
+      <w:r>
+        <w:rPr>
+          <w:color w:val="C45911" w:themeColor="accent2" w:themeShade="BF"/>
+          <w:lang w:val="es-ES"/>
+        </w:rPr>
+        <w:t xml:space="preserve"> </w:t>
+      </w:r>
+      <w:r>
+        <w:rPr>
+          <w:color w:val="C45911" w:themeColor="accent2" w:themeShade="BF"/>
+          <w:lang w:val="es-ES"/>
+        </w:rPr>
+        <w:t xml:space="preserve">y </w:t>
+      </w:r>
+      <w:r>
+        <w:rPr>
+          <w:color w:val="C45911" w:themeColor="accent2" w:themeShade="BF"/>
+          <w:lang w:val="es-ES"/>
+        </w:rPr>
+        <w:t xml:space="preserve">está vinculado a una aerolinea con legs disponibles </w:t>
+      </w:r>
+      <w:r>
+        <w:rPr>
+          <w:color w:val="C45911" w:themeColor="accent2" w:themeShade="BF"/>
+          <w:lang w:val="es-ES"/>
+        </w:rPr>
+        <w:t>para asignar</w:t>
+      </w:r>
+      <w:r>
+        <w:rPr>
+          <w:color w:val="C45911" w:themeColor="accent2" w:themeShade="BF"/>
+          <w:lang w:val="es-ES"/>
+        </w:rPr>
+        <w:t>, pero no contempla ningún flight assignment creado, como pide el requisito.</w:t>
+      </w:r>
+    </w:p>
+    <w:p>
+      <w:pPr>
+        <w:pStyle w:val="Comment-Grader"/>
+        <w:rPr>
+          <w:lang w:val="es-ES"/>
+        </w:rPr>
+      </w:pPr>
+      <w:r>
+        <w:rPr>
+          <w:noProof/>
+        </w:rPr>
+        <w:drawing>
+          <wp:inline distT="0" distB="0" distL="0" distR="0" wp14:anchorId="0F386D5F" wp14:editId="13C0C146">
+            <wp:extent cx="3558540" cy="821677"/>
+            <wp:effectExtent l="0" t="0" r="3810" b="0"/>
+            <wp:docPr id="1129387737" name="Imagen 1" descr="Texto&#10;&#10;El contenido generado por IA puede ser incorrecto."/>
+            <wp:cNvGraphicFramePr>
+              <a:graphicFrameLocks xmlns:a="http://schemas.openxmlformats.org/drawingml/2006/main" noChangeAspect="1"/>
+            </wp:cNvGraphicFramePr>
+            <a:graphic xmlns:a="http://schemas.openxmlformats.org/drawingml/2006/main">
+              <a:graphicData uri="http://schemas.openxmlformats.org/drawingml/2006/picture">
+                <pic:pic xmlns:pic="http://schemas.openxmlformats.org/drawingml/2006/picture">
+                  <pic:nvPicPr>
+                    <pic:cNvPr id="1129387737" name="Imagen 1" descr="Texto&#10;&#10;El contenido generado por IA puede ser incorrecto."/>
+                    <pic:cNvPicPr/>
+                  </pic:nvPicPr>
+                  <pic:blipFill>
+                    <a:blip r:embed="rId12"/>
+                    <a:stretch>
+                      <a:fillRect/>
+                    </a:stretch>
+                  </pic:blipFill>
+                  <pic:spPr>
+                    <a:xfrm>
+                      <a:off x="0" y="0"/>
+                      <a:ext cx="3587704" cy="828411"/>
+                    </a:xfrm>
+                    <a:prstGeom prst="rect">
+                      <a:avLst/>
+                    </a:prstGeom>
+                  </pic:spPr>
+                </pic:pic>
+              </a:graphicData>
+            </a:graphic>
+          </wp:inline>
+        </w:drawing>
+      </w:r>
+    </w:p>
+    <w:p>
+      <w:pPr>
+        <w:pStyle w:val="Ttulo2"/>
+        <w:rPr>
+          <w:lang w:val="es-ES"/>
+        </w:rPr>
+      </w:pPr>
+      <w:r>
+        <w:rPr>
+          <w:lang w:val="es-ES"/>
+        </w:rPr>
         <w:t>Managerial requirements</w:t>
       </w:r>
     </w:p>
@@ -2016,15 +2465,7 @@
         </w:rPr>
       </w:pPr>
       <w:r>
-        <w:t xml:space="preserve">Provide a link to your planning dashboard in GitHub to review the tasks, their </w:t>
-      </w:r>
-      <w:proofErr w:type="gramStart"/>
-      <w:r>
-        <w:t>current status</w:t>
-      </w:r>
-      <w:proofErr w:type="gramEnd"/>
-      <w:r>
-        <w:t>, and your schedule</w:t>
+        <w:t>Provide a link to your planning dashboard in GitHub to review the tasks, their current status, and your schedule</w:t>
       </w:r>
       <w:r>
         <w:t xml:space="preserve">.  </w:t>
@@ -2062,7 +2503,7 @@
     <w:p/>
     <w:p>
       <w:pPr>
-        <w:pStyle w:val="Heading1"/>
+        <w:pStyle w:val="Ttulo1"/>
       </w:pPr>
       <w:r>
         <w:lastRenderedPageBreak/>
@@ -2080,7 +2521,7 @@
     </w:p>
     <w:p>
       <w:pPr>
-        <w:pStyle w:val="Heading2"/>
+        <w:pStyle w:val="Ttulo2"/>
       </w:pPr>
       <w:r>
         <w:t>Information requirements</w:t>
@@ -2096,7 +2537,7 @@
     </w:p>
     <w:p>
       <w:pPr>
-        <w:pStyle w:val="Heading2"/>
+        <w:pStyle w:val="Ttulo2"/>
       </w:pPr>
       <w:r>
         <w:t>Functional requirements</w:t>
@@ -2285,15 +2726,7 @@
         <w:t xml:space="preserve">. </w:t>
       </w:r>
       <w:r>
-        <w:t xml:space="preserve"> Flight assignments can be updated or deleted </w:t>
-      </w:r>
-      <w:proofErr w:type="gramStart"/>
-      <w:r>
-        <w:t>as long as</w:t>
-      </w:r>
-      <w:proofErr w:type="gramEnd"/>
-      <w:r>
-        <w:t xml:space="preserve"> they have not been published</w:t>
+        <w:t xml:space="preserve"> Flight assignments can be updated or deleted as long as they have not been published</w:t>
       </w:r>
       <w:r>
         <w:t>.</w:t>
@@ -2325,7 +2758,7 @@
             <w:rPr>
               <w:lang w:val="es-ES"/>
             </w:rPr>
-            <w:t xml:space="preserve">   </w:t>
+            <w:t xml:space="preserve"> X  </w:t>
           </w:r>
         </w:sdtContent>
       </w:sdt>
@@ -2340,111 +2773,13 @@
         <w:rPr>
           <w:lang w:val="es-ES"/>
         </w:rPr>
-        <w:t xml:space="preserve">Se pide que se muestren los detalles del </w:t>
-      </w:r>
-      <w:proofErr w:type="spellStart"/>
-      <w:r>
-        <w:rPr>
-          <w:lang w:val="es-ES"/>
-        </w:rPr>
-        <w:t>flight</w:t>
-      </w:r>
-      <w:proofErr w:type="spellEnd"/>
-      <w:r>
-        <w:rPr>
-          <w:lang w:val="es-ES"/>
-        </w:rPr>
-        <w:t xml:space="preserve"> </w:t>
-      </w:r>
-      <w:proofErr w:type="spellStart"/>
-      <w:r>
-        <w:rPr>
-          <w:lang w:val="es-ES"/>
-        </w:rPr>
-        <w:t>assing</w:t>
-      </w:r>
-      <w:r>
-        <w:rPr>
-          <w:lang w:val="es-ES"/>
-        </w:rPr>
-        <w:t>nment</w:t>
-      </w:r>
-      <w:proofErr w:type="spellEnd"/>
-      <w:r>
-        <w:rPr>
-          <w:lang w:val="es-ES"/>
-        </w:rPr>
-        <w:t xml:space="preserve"> y las </w:t>
-      </w:r>
-      <w:proofErr w:type="spellStart"/>
-      <w:r>
-        <w:rPr>
-          <w:lang w:val="es-ES"/>
-        </w:rPr>
-        <w:t>legs</w:t>
-      </w:r>
-      <w:proofErr w:type="spellEnd"/>
-      <w:r>
-        <w:rPr>
-          <w:lang w:val="es-ES"/>
-        </w:rPr>
-        <w:t xml:space="preserve"> </w:t>
-      </w:r>
-      <w:proofErr w:type="gramStart"/>
-      <w:r>
-        <w:rPr>
-          <w:lang w:val="es-ES"/>
-        </w:rPr>
-        <w:t>asociadas</w:t>
-      </w:r>
-      <w:proofErr w:type="gramEnd"/>
-      <w:r>
-        <w:rPr>
-          <w:lang w:val="es-ES"/>
-        </w:rPr>
-        <w:t xml:space="preserve"> así como los miembros de la tripulación asignados a esa </w:t>
-      </w:r>
-      <w:proofErr w:type="spellStart"/>
-      <w:r>
-        <w:rPr>
-          <w:lang w:val="es-ES"/>
-        </w:rPr>
-        <w:t>leg</w:t>
-      </w:r>
-      <w:proofErr w:type="spellEnd"/>
-      <w:r>
-        <w:rPr>
-          <w:lang w:val="es-ES"/>
-        </w:rPr>
-        <w:t xml:space="preserve">. No veo ninguna opción para consultar eso en la vista de detalle de un </w:t>
-      </w:r>
-      <w:proofErr w:type="spellStart"/>
-      <w:r>
-        <w:rPr>
-          <w:lang w:val="es-ES"/>
-        </w:rPr>
-        <w:t>flight</w:t>
-      </w:r>
-      <w:proofErr w:type="spellEnd"/>
-      <w:r>
-        <w:rPr>
-          <w:lang w:val="es-ES"/>
-        </w:rPr>
-        <w:t xml:space="preserve"> </w:t>
-      </w:r>
-      <w:proofErr w:type="spellStart"/>
-      <w:r>
-        <w:rPr>
-          <w:lang w:val="es-ES"/>
-        </w:rPr>
-        <w:t>assignment</w:t>
-      </w:r>
-      <w:proofErr w:type="spellEnd"/>
-      <w:r>
-        <w:rPr>
-          <w:lang w:val="es-ES"/>
-        </w:rPr>
-        <w:t>:</w:t>
+        <w:t>Se pide que se muestren los detalles del flight assing</w:t>
+      </w:r>
+      <w:r>
+        <w:rPr>
+          <w:lang w:val="es-ES"/>
+        </w:rPr>
+        <w:t>nment y las legs asociadas así como los miembros de la tripulación asignados a esa leg. No veo ninguna opción para consultar eso en la vista de detalle de un flight assignment:</w:t>
       </w:r>
     </w:p>
     <w:p>
@@ -2456,6 +2791,7 @@
       </w:pPr>
       <w:r>
         <w:rPr>
+          <w:noProof/>
           <w:lang w:val="es-ES"/>
         </w:rPr>
         <w:drawing>
@@ -2474,7 +2810,7 @@
                     <pic:cNvPicPr/>
                   </pic:nvPicPr>
                   <pic:blipFill>
-                    <a:blip r:embed="rId8"/>
+                    <a:blip r:embed="rId13"/>
                     <a:stretch>
                       <a:fillRect/>
                     </a:stretch>
@@ -2499,197 +2835,283 @@
       <w:pPr>
         <w:pStyle w:val="Comment-Grader"/>
         <w:rPr>
-          <w:lang w:val="es-ES"/>
-        </w:rPr>
-      </w:pPr>
-      <w:r>
-        <w:rPr>
+          <w:color w:val="C45911" w:themeColor="accent2" w:themeShade="BF"/>
+          <w:lang w:val="es-ES"/>
+        </w:rPr>
+      </w:pPr>
+      <w:r>
+        <w:rPr>
+          <w:b/>
+          <w:bCs/>
+          <w:color w:val="C45911" w:themeColor="accent2" w:themeShade="BF"/>
           <w:lang w:val="es-ES"/>
         </w:rPr>
         <w:lastRenderedPageBreak/>
-        <w:t xml:space="preserve">No permite publicar dos </w:t>
-      </w:r>
-      <w:proofErr w:type="spellStart"/>
-      <w:r>
-        <w:rPr>
-          <w:lang w:val="es-ES"/>
-        </w:rPr>
-        <w:t>flight</w:t>
-      </w:r>
-      <w:proofErr w:type="spellEnd"/>
-      <w:r>
-        <w:rPr>
+        <w:t>Comment – Student:</w:t>
+      </w:r>
+      <w:r>
+        <w:rPr>
+          <w:color w:val="C45911" w:themeColor="accent2" w:themeShade="BF"/>
           <w:lang w:val="es-ES"/>
         </w:rPr>
         <w:t xml:space="preserve"> </w:t>
       </w:r>
-      <w:proofErr w:type="spellStart"/>
-      <w:r>
-        <w:rPr>
-          <w:lang w:val="es-ES"/>
-        </w:rPr>
-        <w:t>assignments</w:t>
-      </w:r>
-      <w:proofErr w:type="spellEnd"/>
-      <w:r>
-        <w:rPr>
-          <w:lang w:val="es-ES"/>
-        </w:rPr>
-        <w:t xml:space="preserve"> para la misma persona en distintas </w:t>
-      </w:r>
-      <w:proofErr w:type="spellStart"/>
-      <w:r>
-        <w:rPr>
-          <w:lang w:val="es-ES"/>
-        </w:rPr>
-        <w:t>legs</w:t>
-      </w:r>
-      <w:proofErr w:type="spellEnd"/>
-      <w:r>
-        <w:rPr>
-          <w:lang w:val="es-ES"/>
-        </w:rPr>
-        <w:t xml:space="preserve"> que no tienen ningún solapamiento. A continuación, procedo a comentar los pasos:</w:t>
+      <w:r>
+        <w:rPr>
+          <w:color w:val="C45911" w:themeColor="accent2" w:themeShade="BF"/>
+          <w:lang w:val="es-ES"/>
+        </w:rPr>
+        <w:t>Se ha procedido a añ</w:t>
+      </w:r>
+      <w:r>
+        <w:rPr>
+          <w:color w:val="C45911" w:themeColor="accent2" w:themeShade="BF"/>
+          <w:lang w:val="es-ES"/>
+        </w:rPr>
+        <w:t>adir varios campos read only para mostrar los detalles de la leg y del flight crew member asociado</w:t>
+      </w:r>
+      <w:r>
+        <w:rPr>
+          <w:color w:val="C45911" w:themeColor="accent2" w:themeShade="BF"/>
+          <w:lang w:val="es-ES"/>
+        </w:rPr>
+        <w:t>s</w:t>
+      </w:r>
+      <w:r>
+        <w:rPr>
+          <w:color w:val="C45911" w:themeColor="accent2" w:themeShade="BF"/>
+          <w:lang w:val="es-ES"/>
+        </w:rPr>
+        <w:t xml:space="preserve"> a ese flight assignment.</w:t>
       </w:r>
     </w:p>
     <w:p>
       <w:pPr>
         <w:pStyle w:val="Comment-Grader"/>
         <w:rPr>
-          <w:lang w:val="es-ES"/>
-        </w:rPr>
-      </w:pPr>
-      <w:r>
-        <w:rPr>
-          <w:lang w:val="es-ES"/>
-        </w:rPr>
-        <w:t xml:space="preserve">He creado un nuevo </w:t>
-      </w:r>
-      <w:proofErr w:type="spellStart"/>
-      <w:r>
-        <w:rPr>
-          <w:lang w:val="es-ES"/>
-        </w:rPr>
-        <w:t>member</w:t>
-      </w:r>
-      <w:proofErr w:type="spellEnd"/>
-      <w:r>
-        <w:rPr>
-          <w:lang w:val="es-ES"/>
-        </w:rPr>
-        <w:t xml:space="preserve"> con credenciales </w:t>
-      </w:r>
-      <w:proofErr w:type="spellStart"/>
-      <w:r>
-        <w:rPr>
-          <w:lang w:val="es-ES"/>
-        </w:rPr>
-        <w:t>member</w:t>
-      </w:r>
-      <w:proofErr w:type="spellEnd"/>
-      <w:r>
-        <w:rPr>
-          <w:lang w:val="es-ES"/>
-        </w:rPr>
-        <w:t>/</w:t>
-      </w:r>
-      <w:proofErr w:type="spellStart"/>
-      <w:r>
-        <w:rPr>
-          <w:lang w:val="es-ES"/>
-        </w:rPr>
-        <w:t>member</w:t>
-      </w:r>
-      <w:proofErr w:type="spellEnd"/>
-      <w:r>
-        <w:rPr>
-          <w:lang w:val="es-ES"/>
-        </w:rPr>
-        <w:t xml:space="preserve"> y he creado dos </w:t>
-      </w:r>
-      <w:proofErr w:type="spellStart"/>
-      <w:r>
-        <w:rPr>
-          <w:lang w:val="es-ES"/>
-        </w:rPr>
-        <w:t>flight</w:t>
-      </w:r>
-      <w:proofErr w:type="spellEnd"/>
-      <w:r>
-        <w:rPr>
-          <w:lang w:val="es-ES"/>
-        </w:rPr>
-        <w:t xml:space="preserve"> </w:t>
-      </w:r>
-      <w:proofErr w:type="spellStart"/>
-      <w:r>
-        <w:rPr>
-          <w:lang w:val="es-ES"/>
-        </w:rPr>
-        <w:t>assignments</w:t>
-      </w:r>
-      <w:proofErr w:type="spellEnd"/>
-      <w:r>
-        <w:rPr>
-          <w:lang w:val="es-ES"/>
-        </w:rPr>
-        <w:t xml:space="preserve"> con el </w:t>
-      </w:r>
-      <w:proofErr w:type="spellStart"/>
-      <w:r>
-        <w:rPr>
-          <w:lang w:val="es-ES"/>
-        </w:rPr>
-        <w:t>duty</w:t>
-      </w:r>
-      <w:proofErr w:type="spellEnd"/>
-      <w:r>
-        <w:rPr>
-          <w:lang w:val="es-ES"/>
-        </w:rPr>
-        <w:t xml:space="preserve"> de "PILOT". Uno lo he publicado y el otro está aún sin publicar. Cuando intento publicar el segundo, indica que ese miembro ya está asignado. En efecto tiene otro </w:t>
-      </w:r>
-      <w:proofErr w:type="spellStart"/>
-      <w:r>
-        <w:rPr>
-          <w:lang w:val="es-ES"/>
-        </w:rPr>
-        <w:t>flight</w:t>
-      </w:r>
-      <w:proofErr w:type="spellEnd"/>
-      <w:r>
-        <w:rPr>
-          <w:lang w:val="es-ES"/>
-        </w:rPr>
-        <w:t xml:space="preserve"> </w:t>
-      </w:r>
-      <w:proofErr w:type="spellStart"/>
-      <w:r>
-        <w:rPr>
-          <w:lang w:val="es-ES"/>
-        </w:rPr>
-        <w:t>assignment</w:t>
-      </w:r>
-      <w:proofErr w:type="spellEnd"/>
-      <w:r>
-        <w:rPr>
-          <w:lang w:val="es-ES"/>
-        </w:rPr>
-        <w:t xml:space="preserve"> como "PILOT" pero en otra </w:t>
-      </w:r>
-      <w:proofErr w:type="spellStart"/>
-      <w:r>
-        <w:rPr>
-          <w:lang w:val="es-ES"/>
-        </w:rPr>
-        <w:t>leg</w:t>
-      </w:r>
-      <w:proofErr w:type="spellEnd"/>
-      <w:r>
-        <w:rPr>
-          <w:lang w:val="es-ES"/>
-        </w:rPr>
-        <w:t xml:space="preserve"> que tiene lugar 10 meses después.</w:t>
+          <w:color w:val="C45911" w:themeColor="accent2" w:themeShade="BF"/>
+          <w:lang w:val="es-ES"/>
+        </w:rPr>
+      </w:pPr>
+      <w:r>
+        <w:rPr>
+          <w:color w:val="C45911" w:themeColor="accent2" w:themeShade="BF"/>
+          <w:lang w:val="es-ES"/>
+        </w:rPr>
+        <w:t>Considerando que el nombre del flight crew member no es suficiente</w:t>
+      </w:r>
+      <w:r>
+        <w:rPr>
+          <w:color w:val="C45911" w:themeColor="accent2" w:themeShade="BF"/>
+          <w:lang w:val="es-ES"/>
+        </w:rPr>
+        <w:t>,</w:t>
+      </w:r>
+      <w:r>
+        <w:rPr>
+          <w:color w:val="C45911" w:themeColor="accent2" w:themeShade="BF"/>
+          <w:lang w:val="es-ES"/>
+        </w:rPr>
+        <w:t xml:space="preserve"> se ha optado por mostrar todos los campos relacionados.</w:t>
+      </w:r>
+    </w:p>
+    <w:p>
+      <w:pPr>
+        <w:pStyle w:val="Comment-Grader"/>
+        <w:rPr>
+          <w:lang w:val="es-ES"/>
+        </w:rPr>
+      </w:pPr>
+      <w:r>
+        <w:rPr>
+          <w:noProof/>
+        </w:rPr>
+        <w:drawing>
+          <wp:inline distT="0" distB="0" distL="0" distR="0" wp14:anchorId="44D461EB" wp14:editId="74B5089D">
+            <wp:extent cx="3194989" cy="2834640"/>
+            <wp:effectExtent l="0" t="0" r="5715" b="3810"/>
+            <wp:docPr id="1451692180" name="Imagen 1" descr="Tabla&#10;&#10;El contenido generado por IA puede ser incorrecto."/>
+            <wp:cNvGraphicFramePr>
+              <a:graphicFrameLocks xmlns:a="http://schemas.openxmlformats.org/drawingml/2006/main" noChangeAspect="1"/>
+            </wp:cNvGraphicFramePr>
+            <a:graphic xmlns:a="http://schemas.openxmlformats.org/drawingml/2006/main">
+              <a:graphicData uri="http://schemas.openxmlformats.org/drawingml/2006/picture">
+                <pic:pic xmlns:pic="http://schemas.openxmlformats.org/drawingml/2006/picture">
+                  <pic:nvPicPr>
+                    <pic:cNvPr id="1451692180" name="Imagen 1" descr="Tabla&#10;&#10;El contenido generado por IA puede ser incorrecto."/>
+                    <pic:cNvPicPr/>
+                  </pic:nvPicPr>
+                  <pic:blipFill>
+                    <a:blip r:embed="rId14"/>
+                    <a:stretch>
+                      <a:fillRect/>
+                    </a:stretch>
+                  </pic:blipFill>
+                  <pic:spPr>
+                    <a:xfrm>
+                      <a:off x="0" y="0"/>
+                      <a:ext cx="3217786" cy="2854866"/>
+                    </a:xfrm>
+                    <a:prstGeom prst="rect">
+                      <a:avLst/>
+                    </a:prstGeom>
+                  </pic:spPr>
+                </pic:pic>
+              </a:graphicData>
+            </a:graphic>
+          </wp:inline>
+        </w:drawing>
+      </w:r>
+    </w:p>
+    <w:p>
+      <w:pPr>
+        <w:pStyle w:val="Comment-Grader"/>
+        <w:rPr>
+          <w:color w:val="C45911" w:themeColor="accent2" w:themeShade="BF"/>
+          <w:lang w:val="es-ES"/>
+        </w:rPr>
+      </w:pPr>
+      <w:r>
+        <w:rPr>
+          <w:color w:val="C45911" w:themeColor="accent2" w:themeShade="BF"/>
+          <w:lang w:val="es-ES"/>
+        </w:rPr>
+        <w:t xml:space="preserve">Considerando que el </w:t>
+      </w:r>
+      <w:r>
+        <w:rPr>
+          <w:color w:val="C45911" w:themeColor="accent2" w:themeShade="BF"/>
+          <w:lang w:val="es-ES"/>
+        </w:rPr>
+        <w:t xml:space="preserve">número de vuelo </w:t>
+      </w:r>
+      <w:r>
+        <w:rPr>
+          <w:color w:val="C45911" w:themeColor="accent2" w:themeShade="BF"/>
+          <w:lang w:val="es-ES"/>
+        </w:rPr>
+        <w:t>no es suficiente</w:t>
+      </w:r>
+      <w:r>
+        <w:rPr>
+          <w:color w:val="C45911" w:themeColor="accent2" w:themeShade="BF"/>
+          <w:lang w:val="es-ES"/>
+        </w:rPr>
+        <w:t>,</w:t>
+      </w:r>
+      <w:r>
+        <w:rPr>
+          <w:color w:val="C45911" w:themeColor="accent2" w:themeShade="BF"/>
+          <w:lang w:val="es-ES"/>
+        </w:rPr>
+        <w:t xml:space="preserve"> se ha optado por mostrar todos los campos relacionados.</w:t>
+      </w:r>
+    </w:p>
+    <w:p>
+      <w:pPr>
+        <w:pStyle w:val="Comment-Grader"/>
+        <w:rPr>
+          <w:lang w:val="es-ES"/>
+        </w:rPr>
+      </w:pPr>
+      <w:r>
+        <w:rPr>
+          <w:noProof/>
+        </w:rPr>
+        <w:drawing>
+          <wp:inline distT="0" distB="0" distL="0" distR="0" wp14:anchorId="67FE7378" wp14:editId="376EE79A">
+            <wp:extent cx="3116580" cy="3992925"/>
+            <wp:effectExtent l="0" t="0" r="7620" b="7620"/>
+            <wp:docPr id="1747213858" name="Imagen 1" descr="Interfaz de usuario gráfica, Aplicación&#10;&#10;El contenido generado por IA puede ser incorrecto."/>
+            <wp:cNvGraphicFramePr>
+              <a:graphicFrameLocks xmlns:a="http://schemas.openxmlformats.org/drawingml/2006/main" noChangeAspect="1"/>
+            </wp:cNvGraphicFramePr>
+            <a:graphic xmlns:a="http://schemas.openxmlformats.org/drawingml/2006/main">
+              <a:graphicData uri="http://schemas.openxmlformats.org/drawingml/2006/picture">
+                <pic:pic xmlns:pic="http://schemas.openxmlformats.org/drawingml/2006/picture">
+                  <pic:nvPicPr>
+                    <pic:cNvPr id="1747213858" name="Imagen 1" descr="Interfaz de usuario gráfica, Aplicación&#10;&#10;El contenido generado por IA puede ser incorrecto."/>
+                    <pic:cNvPicPr/>
+                  </pic:nvPicPr>
+                  <pic:blipFill>
+                    <a:blip r:embed="rId15"/>
+                    <a:stretch>
+                      <a:fillRect/>
+                    </a:stretch>
+                  </pic:blipFill>
+                  <pic:spPr>
+                    <a:xfrm>
+                      <a:off x="0" y="0"/>
+                      <a:ext cx="3133360" cy="4014423"/>
+                    </a:xfrm>
+                    <a:prstGeom prst="rect">
+                      <a:avLst/>
+                    </a:prstGeom>
+                  </pic:spPr>
+                </pic:pic>
+              </a:graphicData>
+            </a:graphic>
+          </wp:inline>
+        </w:drawing>
+      </w:r>
+    </w:p>
+    <w:p>
+      <w:pPr>
+        <w:pStyle w:val="Comment-Grader"/>
+        <w:rPr>
+          <w:color w:val="C45911" w:themeColor="accent2" w:themeShade="BF"/>
+          <w:lang w:val="es-ES"/>
+        </w:rPr>
+      </w:pPr>
+      <w:r>
+        <w:rPr>
+          <w:color w:val="C45911" w:themeColor="accent2" w:themeShade="BF"/>
+          <w:lang w:val="es-ES"/>
+        </w:rPr>
+        <w:lastRenderedPageBreak/>
+        <w:t>Se podría considerar qu</w:t>
+      </w:r>
+      <w:r>
+        <w:rPr>
+          <w:color w:val="C45911" w:themeColor="accent2" w:themeShade="BF"/>
+          <w:lang w:val="es-ES"/>
+        </w:rPr>
+        <w:t>é</w:t>
+      </w:r>
+      <w:r>
+        <w:rPr>
+          <w:color w:val="C45911" w:themeColor="accent2" w:themeShade="BF"/>
+          <w:lang w:val="es-ES"/>
+        </w:rPr>
+        <w:t xml:space="preserve"> campos de los mostrados son más relevantes que otros, los cuales podrían no mostrarse. Ante la duda he optado por la opción menos excluyente.</w:t>
+      </w:r>
+    </w:p>
+    <w:p>
+      <w:pPr>
+        <w:pStyle w:val="Comment-Grader"/>
+        <w:rPr>
+          <w:lang w:val="es-ES"/>
+        </w:rPr>
+      </w:pPr>
+      <w:r>
+        <w:rPr>
+          <w:lang w:val="es-ES"/>
+        </w:rPr>
+        <w:t>No permite publicar dos flight assignments para la misma persona en distintas legs que no tienen ningún solapamiento. A continuación, procedo a comentar los pasos:</w:t>
+      </w:r>
+    </w:p>
+    <w:p>
+      <w:pPr>
+        <w:pStyle w:val="Comment-Grader"/>
+        <w:rPr>
+          <w:lang w:val="es-ES"/>
+        </w:rPr>
+      </w:pPr>
+      <w:r>
+        <w:rPr>
+          <w:lang w:val="es-ES"/>
+        </w:rPr>
+        <w:t>He creado un nuevo member con credenciales member/member y he creado dos flight assignments con el duty de "PILOT". Uno lo he publicado y el otro está aún sin publicar. Cuando intento publicar el segundo, indica que ese miembro ya está asignado. En efecto tiene otro flight assignment como "PILOT" pero en otra leg que tiene lugar 10 meses después.</w:t>
       </w:r>
     </w:p>
     <w:p>
@@ -2773,7 +3195,7 @@
                 <v:path arrowok="t" fillok="f" o:connecttype="none"/>
                 <o:lock v:ext="edit" shapetype="t"/>
               </v:shapetype>
-              <v:shape id="Straight Arrow Connector 1" o:spid="_x0000_s1026" type="#_x0000_t32" style="position:absolute;margin-left:403.45pt;margin-top:75.25pt;width:30.95pt;height:13.05pt;flip:x y;z-index:251665408;visibility:visible;mso-wrap-style:square;mso-width-percent:0;mso-height-percent:0;mso-wrap-distance-left:9pt;mso-wrap-distance-top:0;mso-wrap-distance-right:9pt;mso-wrap-distance-bottom:0;mso-position-horizontal:absolute;mso-position-horizontal-relative:text;mso-position-vertical:absolute;mso-position-vertical-relative:text;mso-width-percent:0;mso-height-percent:0;mso-width-relative:margin;mso-height-relative:margin" o:gfxdata="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" strokecolor="#c00000" strokeweight="2.25pt">
+              <v:shape id="Straight Arrow Connector 1" o:spid="_x0000_s1026" type="#_x0000_t32" style="position:absolute;margin-left:403.45pt;margin-top:75.25pt;width:30.95pt;height:13.05pt;flip:x y;z-index:251665408;visibility:visible;mso-wrap-style:square;mso-width-percent:0;mso-height-percent:0;mso-wrap-distance-left:9pt;mso-wrap-distance-top:0;mso-wrap-distance-right:9pt;mso-wrap-distance-bottom:0;mso-position-horizontal:absolute;mso-position-horizontal-relative:text;mso-position-vertical:absolute;mso-position-vertical-relative:text;mso-width-percent:0;mso-height-percent:0;mso-width-relative:margin;mso-height-relative:margin" o:gfxdata="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" strokecolor="#c00000" strokeweight="2.25pt">
                 <v:stroke endarrow="block" joinstyle="miter"/>
               </v:shape>
             </w:pict>
@@ -2850,7 +3272,7 @@
           </mc:Choice>
           <mc:Fallback>
             <w:pict>
-              <v:shape w14:anchorId="1E835168" id="Straight Arrow Connector 1" o:spid="_x0000_s1026" type="#_x0000_t32" style="position:absolute;margin-left:401.1pt;margin-top:37.3pt;width:30.95pt;height:13.05pt;flip:x y;z-index:251663360;visibility:visible;mso-wrap-style:square;mso-width-percent:0;mso-height-percent:0;mso-wrap-distance-left:9pt;mso-wrap-distance-top:0;mso-wrap-distance-right:9pt;mso-wrap-distance-bottom:0;mso-position-horizontal:absolute;mso-position-horizontal-relative:text;mso-position-vertical:absolute;mso-position-vertical-relative:text;mso-width-percent:0;mso-height-percent:0;mso-width-relative:margin;mso-height-relative:margin" o:gfxdata="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" strokecolor="#c00000" strokeweight="2.25pt">
+              <v:shape w14:anchorId="1E835168" id="Straight Arrow Connector 1" o:spid="_x0000_s1026" type="#_x0000_t32" style="position:absolute;margin-left:401.1pt;margin-top:37.3pt;width:30.95pt;height:13.05pt;flip:x y;z-index:251663360;visibility:visible;mso-wrap-style:square;mso-width-percent:0;mso-height-percent:0;mso-wrap-distance-left:9pt;mso-wrap-distance-top:0;mso-wrap-distance-right:9pt;mso-wrap-distance-bottom:0;mso-position-horizontal:absolute;mso-position-horizontal-relative:text;mso-position-vertical:absolute;mso-position-vertical-relative:text;mso-width-percent:0;mso-height-percent:0;mso-width-relative:margin;mso-height-relative:margin" o:gfxdata="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" strokecolor="#c00000" strokeweight="2.25pt">
                 <v:stroke endarrow="block" joinstyle="miter"/>
               </v:shape>
             </w:pict>
@@ -2927,7 +3349,7 @@
           </mc:Choice>
           <mc:Fallback>
             <w:pict>
-              <v:shape w14:anchorId="2F44BD08" id="Straight Arrow Connector 1" o:spid="_x0000_s1026" type="#_x0000_t32" style="position:absolute;margin-left:53.6pt;margin-top:72.05pt;width:17.55pt;height:10.1pt;flip:x y;z-index:251661312;visibility:visible;mso-wrap-style:square;mso-width-percent:0;mso-height-percent:0;mso-wrap-distance-left:9pt;mso-wrap-distance-top:0;mso-wrap-distance-right:9pt;mso-wrap-distance-bottom:0;mso-position-horizontal:absolute;mso-position-horizontal-relative:text;mso-position-vertical:absolute;mso-position-vertical-relative:text;mso-width-percent:0;mso-height-percent:0;mso-width-relative:margin;mso-height-relative:margin" o:gfxdata="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" strokecolor="#c00000" strokeweight="2.25pt">
+              <v:shape w14:anchorId="2F44BD08" id="Straight Arrow Connector 1" o:spid="_x0000_s1026" type="#_x0000_t32" style="position:absolute;margin-left:53.6pt;margin-top:72.05pt;width:17.55pt;height:10.1pt;flip:x y;z-index:251661312;visibility:visible;mso-wrap-style:square;mso-width-percent:0;mso-height-percent:0;mso-wrap-distance-left:9pt;mso-wrap-distance-top:0;mso-wrap-distance-right:9pt;mso-wrap-distance-bottom:0;mso-position-horizontal:absolute;mso-position-horizontal-relative:text;mso-position-vertical:absolute;mso-position-vertical-relative:text;mso-width-percent:0;mso-height-percent:0;mso-width-relative:margin;mso-height-relative:margin" o:gfxdata="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" strokecolor="#c00000" strokeweight="2.25pt">
                 <v:stroke endarrow="block" joinstyle="miter"/>
               </v:shape>
             </w:pict>
@@ -3004,7 +3426,7 @@
           </mc:Choice>
           <mc:Fallback>
             <w:pict>
-              <v:shape w14:anchorId="3B6A9FEC" id="Straight Arrow Connector 1" o:spid="_x0000_s1026" type="#_x0000_t32" style="position:absolute;margin-left:53.35pt;margin-top:37.35pt;width:17.55pt;height:10.1pt;flip:x y;z-index:251659264;visibility:visible;mso-wrap-style:square;mso-width-percent:0;mso-height-percent:0;mso-wrap-distance-left:9pt;mso-wrap-distance-top:0;mso-wrap-distance-right:9pt;mso-wrap-distance-bottom:0;mso-position-horizontal:absolute;mso-position-horizontal-relative:text;mso-position-vertical:absolute;mso-position-vertical-relative:text;mso-width-percent:0;mso-height-percent:0;mso-width-relative:margin;mso-height-relative:margin" o:gfxdata="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" strokecolor="#c00000" strokeweight="2.25pt">
+              <v:shape w14:anchorId="3B6A9FEC" id="Straight Arrow Connector 1" o:spid="_x0000_s1026" type="#_x0000_t32" style="position:absolute;margin-left:53.35pt;margin-top:37.35pt;width:17.55pt;height:10.1pt;flip:x y;z-index:251659264;visibility:visible;mso-wrap-style:square;mso-width-percent:0;mso-height-percent:0;mso-wrap-distance-left:9pt;mso-wrap-distance-top:0;mso-wrap-distance-right:9pt;mso-wrap-distance-bottom:0;mso-position-horizontal:absolute;mso-position-horizontal-relative:text;mso-position-vertical:absolute;mso-position-vertical-relative:text;mso-width-percent:0;mso-height-percent:0;mso-width-relative:margin;mso-height-relative:margin" o:gfxdata="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" strokecolor="#c00000" strokeweight="2.25pt">
                 <v:stroke endarrow="block" joinstyle="miter"/>
               </v:shape>
             </w:pict>
@@ -3013,6 +3435,7 @@
       </w:r>
       <w:r>
         <w:rPr>
+          <w:noProof/>
           <w:lang w:val="es-ES"/>
         </w:rPr>
         <w:drawing>
@@ -3031,7 +3454,7 @@
                     <pic:cNvPicPr/>
                   </pic:nvPicPr>
                   <pic:blipFill>
-                    <a:blip r:embed="rId9"/>
+                    <a:blip r:embed="rId16"/>
                     <a:stretch>
                       <a:fillRect/>
                     </a:stretch>
@@ -3063,35 +3486,7 @@
         <w:rPr>
           <w:lang w:val="es-ES"/>
         </w:rPr>
-        <w:t xml:space="preserve">Hago clic en la primera fila para publicar ese </w:t>
-      </w:r>
-      <w:proofErr w:type="spellStart"/>
-      <w:r>
-        <w:rPr>
-          <w:lang w:val="es-ES"/>
-        </w:rPr>
-        <w:t>flight</w:t>
-      </w:r>
-      <w:proofErr w:type="spellEnd"/>
-      <w:r>
-        <w:rPr>
-          <w:lang w:val="es-ES"/>
-        </w:rPr>
-        <w:t xml:space="preserve"> </w:t>
-      </w:r>
-      <w:proofErr w:type="spellStart"/>
-      <w:r>
-        <w:rPr>
-          <w:lang w:val="es-ES"/>
-        </w:rPr>
-        <w:t>assignement</w:t>
-      </w:r>
-      <w:proofErr w:type="spellEnd"/>
-      <w:r>
-        <w:rPr>
-          <w:lang w:val="es-ES"/>
-        </w:rPr>
-        <w:t xml:space="preserve"> y se muestra lo siguiente:</w:t>
+        <w:t>Hago clic en la primera fila para publicar ese flight assignement y se muestra lo siguiente:</w:t>
       </w:r>
     </w:p>
     <w:p>
@@ -3103,6 +3498,7 @@
       </w:pPr>
       <w:r>
         <w:rPr>
+          <w:noProof/>
           <w:lang w:val="es-ES"/>
         </w:rPr>
         <w:drawing>
@@ -3121,7 +3517,7 @@
                     <pic:cNvPicPr/>
                   </pic:nvPicPr>
                   <pic:blipFill>
-                    <a:blip r:embed="rId10"/>
+                    <a:blip r:embed="rId17"/>
                     <a:stretch>
                       <a:fillRect/>
                     </a:stretch>
@@ -3153,77 +3549,7 @@
         <w:rPr>
           <w:lang w:val="es-ES"/>
         </w:rPr>
-        <w:t xml:space="preserve">Es cierto que está asignado en otra </w:t>
-      </w:r>
-      <w:proofErr w:type="spellStart"/>
-      <w:r>
-        <w:rPr>
-          <w:lang w:val="es-ES"/>
-        </w:rPr>
-        <w:t>leg</w:t>
-      </w:r>
-      <w:proofErr w:type="spellEnd"/>
-      <w:r>
-        <w:rPr>
-          <w:lang w:val="es-ES"/>
-        </w:rPr>
-        <w:t xml:space="preserve">, pero como muestro a continuación, una </w:t>
-      </w:r>
-      <w:proofErr w:type="spellStart"/>
-      <w:r>
-        <w:rPr>
-          <w:lang w:val="es-ES"/>
-        </w:rPr>
-        <w:t>leg</w:t>
-      </w:r>
-      <w:proofErr w:type="spellEnd"/>
-      <w:r>
-        <w:rPr>
-          <w:lang w:val="es-ES"/>
-        </w:rPr>
-        <w:t xml:space="preserve"> tiene lugar en enero y la otra en octubre, no hay razón alguna por la que un </w:t>
-      </w:r>
-      <w:proofErr w:type="spellStart"/>
-      <w:r>
-        <w:rPr>
-          <w:lang w:val="es-ES"/>
-        </w:rPr>
-        <w:t>member</w:t>
-      </w:r>
-      <w:proofErr w:type="spellEnd"/>
-      <w:r>
-        <w:rPr>
-          <w:lang w:val="es-ES"/>
-        </w:rPr>
-        <w:t xml:space="preserve"> no pueda estar asignado a dos </w:t>
-      </w:r>
-      <w:proofErr w:type="spellStart"/>
-      <w:r>
-        <w:rPr>
-          <w:lang w:val="es-ES"/>
-        </w:rPr>
-        <w:t>legs</w:t>
-      </w:r>
-      <w:proofErr w:type="spellEnd"/>
-      <w:r>
-        <w:rPr>
-          <w:lang w:val="es-ES"/>
-        </w:rPr>
-        <w:t xml:space="preserve">. Se puede comprobar las fechas de cada </w:t>
-      </w:r>
-      <w:proofErr w:type="spellStart"/>
-      <w:r>
-        <w:rPr>
-          <w:lang w:val="es-ES"/>
-        </w:rPr>
-        <w:t>leg</w:t>
-      </w:r>
-      <w:proofErr w:type="spellEnd"/>
-      <w:r>
-        <w:rPr>
-          <w:lang w:val="es-ES"/>
-        </w:rPr>
-        <w:t xml:space="preserve"> en la BD:</w:t>
+        <w:t>Es cierto que está asignado en otra leg, pero como muestro a continuación, una leg tiene lugar en enero y la otra en octubre, no hay razón alguna por la que un member no pueda estar asignado a dos legs. Se puede comprobar las fechas de cada leg en la BD:</w:t>
       </w:r>
     </w:p>
     <w:p>
@@ -3235,8 +3561,10 @@
       </w:pPr>
       <w:r>
         <w:rPr>
-          <w:lang w:val="es-ES"/>
-        </w:rPr>
+          <w:noProof/>
+          <w:lang w:val="es-ES"/>
+        </w:rPr>
+        <w:lastRenderedPageBreak/>
         <w:drawing>
           <wp:inline distT="0" distB="0" distL="0" distR="0" wp14:anchorId="467EA28F" wp14:editId="28770DF2">
             <wp:extent cx="5731510" cy="431165"/>
@@ -3253,7 +3581,7 @@
                     <pic:cNvPicPr/>
                   </pic:nvPicPr>
                   <pic:blipFill>
-                    <a:blip r:embed="rId11"/>
+                    <a:blip r:embed="rId18"/>
                     <a:stretch>
                       <a:fillRect/>
                     </a:stretch>
@@ -3297,9 +3625,9 @@
       </w:pPr>
       <w:r>
         <w:rPr>
-          <w:lang w:val="es-ES"/>
-        </w:rPr>
-        <w:lastRenderedPageBreak/>
+          <w:noProof/>
+          <w:lang w:val="es-ES"/>
+        </w:rPr>
         <w:drawing>
           <wp:inline distT="0" distB="0" distL="0" distR="0" wp14:anchorId="5DAD4829" wp14:editId="3D85A570">
             <wp:extent cx="5731510" cy="210185"/>
@@ -3316,7 +3644,7 @@
                     <pic:cNvPicPr/>
                   </pic:nvPicPr>
                   <pic:blipFill>
-                    <a:blip r:embed="rId12"/>
+                    <a:blip r:embed="rId19"/>
                     <a:stretch>
                       <a:fillRect/>
                     </a:stretch>
@@ -3348,49 +3676,826 @@
         <w:rPr>
           <w:lang w:val="es-ES"/>
         </w:rPr>
-        <w:t xml:space="preserve">No se puede indicar que la fecha del </w:t>
-      </w:r>
-      <w:proofErr w:type="spellStart"/>
-      <w:r>
-        <w:rPr>
-          <w:lang w:val="es-ES"/>
-        </w:rPr>
-        <w:t>flight</w:t>
-      </w:r>
-      <w:proofErr w:type="spellEnd"/>
-      <w:r>
-        <w:rPr>
+        <w:t>No se puede indicar que la fecha del flight assignment sea mayor o igual que la fecha actual del sistema. Se tendría que comprobar que no tenga otra asignación en las fechas (de las legs) en las que ya tiene alguna asignación publicada.</w:t>
+      </w:r>
+    </w:p>
+    <w:p>
+      <w:pPr>
+        <w:pStyle w:val="Comment-Grader"/>
+        <w:rPr>
+          <w:lang w:val="es-ES"/>
+        </w:rPr>
+      </w:pPr>
+      <w:r>
+        <w:rPr>
+          <w:lang w:val="es-ES"/>
+        </w:rPr>
+        <w:t>Tal y como está la aplicación actual, un miembro sólo puede tener un assignment publicado (si se realiza a través de la interfaz).</w:t>
+      </w:r>
+    </w:p>
+    <w:p>
+      <w:pPr>
+        <w:pStyle w:val="Comment-Grader"/>
+        <w:rPr>
+          <w:color w:val="C45911" w:themeColor="accent2" w:themeShade="BF"/>
+          <w:lang w:val="es-ES"/>
+        </w:rPr>
+      </w:pPr>
+      <w:r>
+        <w:rPr>
+          <w:b/>
+          <w:bCs/>
+          <w:color w:val="C45911" w:themeColor="accent2" w:themeShade="BF"/>
+          <w:lang w:val="es-ES"/>
+        </w:rPr>
+        <w:t>Comment – Student:</w:t>
+      </w:r>
+      <w:r>
+        <w:rPr>
+          <w:color w:val="C45911" w:themeColor="accent2" w:themeShade="BF"/>
+          <w:lang w:val="es-ES"/>
+        </w:rPr>
+        <w:t xml:space="preserve"> Se</w:t>
+      </w:r>
+      <w:r>
+        <w:rPr>
+          <w:color w:val="C45911" w:themeColor="accent2" w:themeShade="BF"/>
+          <w:lang w:val="es-ES"/>
+        </w:rPr>
+        <w:t xml:space="preserve"> ha comprobado e</w:t>
+      </w:r>
+      <w:r>
+        <w:rPr>
+          <w:color w:val="C45911" w:themeColor="accent2" w:themeShade="BF"/>
+          <w:lang w:val="es-ES"/>
+        </w:rPr>
+        <w:t>l caso en concreto y efectivamente es algo que el sistema debería contemplar. Ha sido modificado de tal manera que los flight crew members ahora pueden publicar un flight assignment vinculados a una leg si la franja de tiempo en la que se efectua la leg no entra en conflicto con otra ya publicada por ese flight crew member.</w:t>
+      </w:r>
+    </w:p>
+    <w:p>
+      <w:pPr>
+        <w:pStyle w:val="Comment-Grader"/>
+        <w:rPr>
+          <w:color w:val="C45911" w:themeColor="accent2" w:themeShade="BF"/>
+          <w:lang w:val="es-ES"/>
+        </w:rPr>
+      </w:pPr>
+      <w:r>
+        <w:rPr>
+          <w:color w:val="C45911" w:themeColor="accent2" w:themeShade="BF"/>
+          <w:lang w:val="es-ES"/>
+        </w:rPr>
+        <w:t xml:space="preserve">Procedo a mostrar un ejemplo </w:t>
+      </w:r>
+      <w:r>
+        <w:rPr>
+          <w:b/>
+          <w:bCs/>
+          <w:color w:val="C45911" w:themeColor="accent2" w:themeShade="BF"/>
+          <w:lang w:val="es-ES"/>
+        </w:rPr>
+        <w:t>SIN</w:t>
+      </w:r>
+      <w:r>
+        <w:rPr>
+          <w:color w:val="C45911" w:themeColor="accent2" w:themeShade="BF"/>
+          <w:lang w:val="es-ES"/>
+        </w:rPr>
+        <w:t xml:space="preserve"> conflictos en la franja de tiempo:</w:t>
+      </w:r>
+    </w:p>
+    <w:p>
+      <w:pPr>
+        <w:pStyle w:val="Comment-Grader"/>
+        <w:rPr>
+          <w:color w:val="C45911" w:themeColor="accent2" w:themeShade="BF"/>
+          <w:lang w:val="es-ES"/>
+        </w:rPr>
+      </w:pPr>
+      <w:r>
+        <w:rPr>
+          <w:color w:val="C45911" w:themeColor="accent2" w:themeShade="BF"/>
+          <w:lang w:val="es-ES"/>
+        </w:rPr>
+        <w:t>1) Se publica este flight assignment vinculado al member1 cuya leg trascurre desde las 18:30 del día 1/10/2025 – 23:30 del día 1/10/2025.</w:t>
+      </w:r>
+    </w:p>
+    <w:p>
+      <w:pPr>
+        <w:pStyle w:val="Comment-Grader"/>
+        <w:rPr>
+          <w:color w:val="C45911" w:themeColor="accent2" w:themeShade="BF"/>
+          <w:lang w:val="es-ES"/>
+        </w:rPr>
+      </w:pPr>
+      <w:r>
+        <w:rPr>
+          <w:noProof/>
+          <w:color w:val="C45911" w:themeColor="accent2" w:themeShade="BF"/>
+        </w:rPr>
+        <w:drawing>
+          <wp:inline distT="0" distB="0" distL="0" distR="0" wp14:anchorId="26705334" wp14:editId="7996E023">
+            <wp:extent cx="3092911" cy="2857500"/>
+            <wp:effectExtent l="0" t="0" r="0" b="0"/>
+            <wp:docPr id="290202360" name="Imagen 1" descr="Interfaz de usuario gráfica, Texto, Aplicación, Correo electrónico&#10;&#10;El contenido generado por IA puede ser incorrecto."/>
+            <wp:cNvGraphicFramePr>
+              <a:graphicFrameLocks xmlns:a="http://schemas.openxmlformats.org/drawingml/2006/main" noChangeAspect="1"/>
+            </wp:cNvGraphicFramePr>
+            <a:graphic xmlns:a="http://schemas.openxmlformats.org/drawingml/2006/main">
+              <a:graphicData uri="http://schemas.openxmlformats.org/drawingml/2006/picture">
+                <pic:pic xmlns:pic="http://schemas.openxmlformats.org/drawingml/2006/picture">
+                  <pic:nvPicPr>
+                    <pic:cNvPr id="290202360" name="Imagen 1" descr="Interfaz de usuario gráfica, Texto, Aplicación, Correo electrónico&#10;&#10;El contenido generado por IA puede ser incorrecto."/>
+                    <pic:cNvPicPr/>
+                  </pic:nvPicPr>
+                  <pic:blipFill>
+                    <a:blip r:embed="rId20"/>
+                    <a:stretch>
+                      <a:fillRect/>
+                    </a:stretch>
+                  </pic:blipFill>
+                  <pic:spPr>
+                    <a:xfrm>
+                      <a:off x="0" y="0"/>
+                      <a:ext cx="3111313" cy="2874501"/>
+                    </a:xfrm>
+                    <a:prstGeom prst="rect">
+                      <a:avLst/>
+                    </a:prstGeom>
+                  </pic:spPr>
+                </pic:pic>
+              </a:graphicData>
+            </a:graphic>
+          </wp:inline>
+        </w:drawing>
+      </w:r>
+    </w:p>
+    <w:p>
+      <w:pPr>
+        <w:pStyle w:val="Comment-Grader"/>
+        <w:rPr>
+          <w:color w:val="C45911" w:themeColor="accent2" w:themeShade="BF"/>
+          <w:lang w:val="es-ES"/>
+        </w:rPr>
+      </w:pPr>
+      <w:r>
+        <w:rPr>
+          <w:color w:val="C45911" w:themeColor="accent2" w:themeShade="BF"/>
+          <w:lang w:val="es-ES"/>
+        </w:rPr>
+        <w:t>2) Procedemos a crear un flight assignment vinculado al member1 cuya leg trascurre desde las 11:20 del día 18/04/2025 – 15:35 del día 18/04/2025. Ambas legs ocurren en franjas de tiempo diferentes.</w:t>
+      </w:r>
+    </w:p>
+    <w:p>
+      <w:pPr>
+        <w:pStyle w:val="Comment-Grader"/>
+        <w:rPr>
+          <w:color w:val="C45911" w:themeColor="accent2" w:themeShade="BF"/>
+          <w:lang w:val="es-ES"/>
+        </w:rPr>
+      </w:pPr>
+      <w:r>
+        <w:rPr>
+          <w:noProof/>
+          <w:color w:val="C45911" w:themeColor="accent2" w:themeShade="BF"/>
+        </w:rPr>
+        <w:lastRenderedPageBreak/>
+        <w:drawing>
+          <wp:inline distT="0" distB="0" distL="0" distR="0" wp14:anchorId="1E67E4EA" wp14:editId="7DEA9DBD">
+            <wp:extent cx="3009900" cy="3158628"/>
+            <wp:effectExtent l="0" t="0" r="0" b="3810"/>
+            <wp:docPr id="630791005" name="Imagen 1" descr="Interfaz de usuario gráfica, Texto, Aplicación, Correo electrónico&#10;&#10;El contenido generado por IA puede ser incorrecto."/>
+            <wp:cNvGraphicFramePr>
+              <a:graphicFrameLocks xmlns:a="http://schemas.openxmlformats.org/drawingml/2006/main" noChangeAspect="1"/>
+            </wp:cNvGraphicFramePr>
+            <a:graphic xmlns:a="http://schemas.openxmlformats.org/drawingml/2006/main">
+              <a:graphicData uri="http://schemas.openxmlformats.org/drawingml/2006/picture">
+                <pic:pic xmlns:pic="http://schemas.openxmlformats.org/drawingml/2006/picture">
+                  <pic:nvPicPr>
+                    <pic:cNvPr id="630791005" name="Imagen 1" descr="Interfaz de usuario gráfica, Texto, Aplicación, Correo electrónico&#10;&#10;El contenido generado por IA puede ser incorrecto."/>
+                    <pic:cNvPicPr/>
+                  </pic:nvPicPr>
+                  <pic:blipFill>
+                    <a:blip r:embed="rId21"/>
+                    <a:stretch>
+                      <a:fillRect/>
+                    </a:stretch>
+                  </pic:blipFill>
+                  <pic:spPr>
+                    <a:xfrm>
+                      <a:off x="0" y="0"/>
+                      <a:ext cx="3017054" cy="3166135"/>
+                    </a:xfrm>
+                    <a:prstGeom prst="rect">
+                      <a:avLst/>
+                    </a:prstGeom>
+                  </pic:spPr>
+                </pic:pic>
+              </a:graphicData>
+            </a:graphic>
+          </wp:inline>
+        </w:drawing>
+      </w:r>
+    </w:p>
+    <w:p>
+      <w:pPr>
+        <w:pStyle w:val="Comment-Grader"/>
+        <w:rPr>
+          <w:color w:val="C45911" w:themeColor="accent2" w:themeShade="BF"/>
+          <w:lang w:val="es-ES"/>
+        </w:rPr>
+      </w:pPr>
+      <w:r>
+        <w:rPr>
+          <w:noProof/>
+          <w:color w:val="C45911" w:themeColor="accent2" w:themeShade="BF"/>
+        </w:rPr>
+        <w:drawing>
+          <wp:inline distT="0" distB="0" distL="0" distR="0" wp14:anchorId="161D4EB3" wp14:editId="0F321511">
+            <wp:extent cx="5731510" cy="1352550"/>
+            <wp:effectExtent l="0" t="0" r="2540" b="0"/>
+            <wp:docPr id="1020883196" name="Imagen 1" descr="Interfaz de usuario gráfica, Texto, Aplicación, Correo electrónico, Sitio web&#10;&#10;El contenido generado por IA puede ser incorrecto."/>
+            <wp:cNvGraphicFramePr>
+              <a:graphicFrameLocks xmlns:a="http://schemas.openxmlformats.org/drawingml/2006/main" noChangeAspect="1"/>
+            </wp:cNvGraphicFramePr>
+            <a:graphic xmlns:a="http://schemas.openxmlformats.org/drawingml/2006/main">
+              <a:graphicData uri="http://schemas.openxmlformats.org/drawingml/2006/picture">
+                <pic:pic xmlns:pic="http://schemas.openxmlformats.org/drawingml/2006/picture">
+                  <pic:nvPicPr>
+                    <pic:cNvPr id="1020883196" name="Imagen 1" descr="Interfaz de usuario gráfica, Texto, Aplicación, Correo electrónico, Sitio web&#10;&#10;El contenido generado por IA puede ser incorrecto."/>
+                    <pic:cNvPicPr/>
+                  </pic:nvPicPr>
+                  <pic:blipFill>
+                    <a:blip r:embed="rId22"/>
+                    <a:stretch>
+                      <a:fillRect/>
+                    </a:stretch>
+                  </pic:blipFill>
+                  <pic:spPr>
+                    <a:xfrm>
+                      <a:off x="0" y="0"/>
+                      <a:ext cx="5731510" cy="1352550"/>
+                    </a:xfrm>
+                    <a:prstGeom prst="rect">
+                      <a:avLst/>
+                    </a:prstGeom>
+                  </pic:spPr>
+                </pic:pic>
+              </a:graphicData>
+            </a:graphic>
+          </wp:inline>
+        </w:drawing>
+      </w:r>
+    </w:p>
+    <w:p>
+      <w:pPr>
+        <w:pStyle w:val="Comment-Grader"/>
+        <w:rPr>
+          <w:color w:val="C45911" w:themeColor="accent2" w:themeShade="BF"/>
+          <w:lang w:val="es-ES"/>
+        </w:rPr>
+      </w:pPr>
+      <w:r>
+        <w:rPr>
+          <w:color w:val="C45911" w:themeColor="accent2" w:themeShade="BF"/>
+          <w:lang w:val="es-ES"/>
+        </w:rPr>
+        <w:t>3) El sistema permite realizar la acción de publicación.</w:t>
+      </w:r>
+    </w:p>
+    <w:p>
+      <w:pPr>
+        <w:pStyle w:val="Comment-Grader"/>
+        <w:rPr>
+          <w:lang w:val="es-ES"/>
+        </w:rPr>
+      </w:pPr>
+      <w:r>
+        <w:rPr>
+          <w:noProof/>
+        </w:rPr>
+        <w:drawing>
+          <wp:inline distT="0" distB="0" distL="0" distR="0" wp14:anchorId="625B15A5" wp14:editId="518D7616">
+            <wp:extent cx="5731510" cy="1380490"/>
+            <wp:effectExtent l="0" t="0" r="2540" b="0"/>
+            <wp:docPr id="1537822564" name="Imagen 1" descr="Interfaz de usuario gráfica, Texto, Aplicación, Correo electrónico&#10;&#10;El contenido generado por IA puede ser incorrecto."/>
+            <wp:cNvGraphicFramePr>
+              <a:graphicFrameLocks xmlns:a="http://schemas.openxmlformats.org/drawingml/2006/main" noChangeAspect="1"/>
+            </wp:cNvGraphicFramePr>
+            <a:graphic xmlns:a="http://schemas.openxmlformats.org/drawingml/2006/main">
+              <a:graphicData uri="http://schemas.openxmlformats.org/drawingml/2006/picture">
+                <pic:pic xmlns:pic="http://schemas.openxmlformats.org/drawingml/2006/picture">
+                  <pic:nvPicPr>
+                    <pic:cNvPr id="1537822564" name="Imagen 1" descr="Interfaz de usuario gráfica, Texto, Aplicación, Correo electrónico&#10;&#10;El contenido generado por IA puede ser incorrecto."/>
+                    <pic:cNvPicPr/>
+                  </pic:nvPicPr>
+                  <pic:blipFill>
+                    <a:blip r:embed="rId23"/>
+                    <a:stretch>
+                      <a:fillRect/>
+                    </a:stretch>
+                  </pic:blipFill>
+                  <pic:spPr>
+                    <a:xfrm>
+                      <a:off x="0" y="0"/>
+                      <a:ext cx="5731510" cy="1380490"/>
+                    </a:xfrm>
+                    <a:prstGeom prst="rect">
+                      <a:avLst/>
+                    </a:prstGeom>
+                  </pic:spPr>
+                </pic:pic>
+              </a:graphicData>
+            </a:graphic>
+          </wp:inline>
+        </w:drawing>
+      </w:r>
+    </w:p>
+    <w:p>
+      <w:pPr>
+        <w:pStyle w:val="Comment-Grader"/>
+        <w:rPr>
+          <w:color w:val="C45911" w:themeColor="accent2" w:themeShade="BF"/>
+          <w:lang w:val="es-ES"/>
+        </w:rPr>
+      </w:pPr>
+      <w:r>
+        <w:rPr>
+          <w:color w:val="C45911" w:themeColor="accent2" w:themeShade="BF"/>
+          <w:lang w:val="es-ES"/>
+        </w:rPr>
+        <w:t xml:space="preserve">Procedo a mostrar un ejemplo </w:t>
+      </w:r>
+      <w:r>
+        <w:rPr>
+          <w:b/>
+          <w:bCs/>
+          <w:color w:val="C45911" w:themeColor="accent2" w:themeShade="BF"/>
+          <w:lang w:val="es-ES"/>
+        </w:rPr>
+        <w:t>CON</w:t>
+      </w:r>
+      <w:r>
+        <w:rPr>
+          <w:color w:val="C45911" w:themeColor="accent2" w:themeShade="BF"/>
+          <w:lang w:val="es-ES"/>
+        </w:rPr>
+        <w:t xml:space="preserve"> conflictos en la franja de tiempo:</w:t>
+      </w:r>
+    </w:p>
+    <w:p>
+      <w:pPr>
+        <w:pStyle w:val="Comment-Grader"/>
+        <w:rPr>
+          <w:color w:val="C45911" w:themeColor="accent2" w:themeShade="BF"/>
+          <w:lang w:val="es-ES"/>
+        </w:rPr>
+      </w:pPr>
+      <w:r>
+        <w:rPr>
+          <w:color w:val="C45911" w:themeColor="accent2" w:themeShade="BF"/>
+          <w:lang w:val="es-ES"/>
+        </w:rPr>
+        <w:t>1) Se publica este flight assignment vinculado al member1 cuya leg trascurre desde las 1</w:t>
+      </w:r>
+      <w:r>
+        <w:rPr>
+          <w:color w:val="C45911" w:themeColor="accent2" w:themeShade="BF"/>
+          <w:lang w:val="es-ES"/>
+        </w:rPr>
+        <w:t>1</w:t>
+      </w:r>
+      <w:r>
+        <w:rPr>
+          <w:color w:val="C45911" w:themeColor="accent2" w:themeShade="BF"/>
+          <w:lang w:val="es-ES"/>
+        </w:rPr>
+        <w:t>:</w:t>
+      </w:r>
+      <w:r>
+        <w:rPr>
+          <w:color w:val="C45911" w:themeColor="accent2" w:themeShade="BF"/>
+          <w:lang w:val="es-ES"/>
+        </w:rPr>
+        <w:t>15</w:t>
+      </w:r>
+      <w:r>
+        <w:rPr>
+          <w:color w:val="C45911" w:themeColor="accent2" w:themeShade="BF"/>
+          <w:lang w:val="es-ES"/>
+        </w:rPr>
+        <w:t xml:space="preserve"> del día </w:t>
+      </w:r>
+      <w:r>
+        <w:rPr>
+          <w:color w:val="C45911" w:themeColor="accent2" w:themeShade="BF"/>
+          <w:lang w:val="es-ES"/>
+        </w:rPr>
+        <w:t>30</w:t>
+      </w:r>
+      <w:r>
+        <w:rPr>
+          <w:color w:val="C45911" w:themeColor="accent2" w:themeShade="BF"/>
+          <w:lang w:val="es-ES"/>
+        </w:rPr>
+        <w:t>/1</w:t>
+      </w:r>
+      <w:r>
+        <w:rPr>
+          <w:color w:val="C45911" w:themeColor="accent2" w:themeShade="BF"/>
+          <w:lang w:val="es-ES"/>
+        </w:rPr>
+        <w:t>1</w:t>
+      </w:r>
+      <w:r>
+        <w:rPr>
+          <w:color w:val="C45911" w:themeColor="accent2" w:themeShade="BF"/>
+          <w:lang w:val="es-ES"/>
+        </w:rPr>
+        <w:t xml:space="preserve">/2025 – </w:t>
+      </w:r>
+      <w:r>
+        <w:rPr>
+          <w:color w:val="C45911" w:themeColor="accent2" w:themeShade="BF"/>
+          <w:lang w:val="es-ES"/>
+        </w:rPr>
+        <w:t>1</w:t>
+      </w:r>
+      <w:r>
+        <w:rPr>
+          <w:color w:val="C45911" w:themeColor="accent2" w:themeShade="BF"/>
+          <w:lang w:val="es-ES"/>
+        </w:rPr>
+        <w:t xml:space="preserve">3:30 del día </w:t>
+      </w:r>
+      <w:r>
+        <w:rPr>
+          <w:color w:val="C45911" w:themeColor="accent2" w:themeShade="BF"/>
+          <w:lang w:val="es-ES"/>
+        </w:rPr>
+        <w:t>30</w:t>
+      </w:r>
+      <w:r>
+        <w:rPr>
+          <w:color w:val="C45911" w:themeColor="accent2" w:themeShade="BF"/>
+          <w:lang w:val="es-ES"/>
+        </w:rPr>
+        <w:t>/1</w:t>
+      </w:r>
+      <w:r>
+        <w:rPr>
+          <w:color w:val="C45911" w:themeColor="accent2" w:themeShade="BF"/>
+          <w:lang w:val="es-ES"/>
+        </w:rPr>
+        <w:t>1</w:t>
+      </w:r>
+      <w:r>
+        <w:rPr>
+          <w:color w:val="C45911" w:themeColor="accent2" w:themeShade="BF"/>
+          <w:lang w:val="es-ES"/>
+        </w:rPr>
+        <w:t>/2025.</w:t>
+      </w:r>
+    </w:p>
+    <w:p>
+      <w:pPr>
+        <w:pStyle w:val="Comment-Grader"/>
+        <w:rPr>
+          <w:color w:val="C45911" w:themeColor="accent2" w:themeShade="BF"/>
+          <w:lang w:val="es-ES"/>
+        </w:rPr>
+      </w:pPr>
+    </w:p>
+    <w:p>
+      <w:pPr>
+        <w:pStyle w:val="Comment-Grader"/>
+        <w:rPr>
+          <w:lang w:val="es-ES"/>
+        </w:rPr>
+      </w:pPr>
+      <w:r>
+        <w:rPr>
+          <w:noProof/>
+        </w:rPr>
+        <w:lastRenderedPageBreak/>
+        <w:drawing>
+          <wp:inline distT="0" distB="0" distL="0" distR="0" wp14:anchorId="62AF1B0D" wp14:editId="4C9ED727">
+            <wp:extent cx="3147060" cy="2689261"/>
+            <wp:effectExtent l="0" t="0" r="0" b="0"/>
+            <wp:docPr id="256122338" name="Imagen 1" descr="Tabla&#10;&#10;El contenido generado por IA puede ser incorrecto."/>
+            <wp:cNvGraphicFramePr>
+              <a:graphicFrameLocks xmlns:a="http://schemas.openxmlformats.org/drawingml/2006/main" noChangeAspect="1"/>
+            </wp:cNvGraphicFramePr>
+            <a:graphic xmlns:a="http://schemas.openxmlformats.org/drawingml/2006/main">
+              <a:graphicData uri="http://schemas.openxmlformats.org/drawingml/2006/picture">
+                <pic:pic xmlns:pic="http://schemas.openxmlformats.org/drawingml/2006/picture">
+                  <pic:nvPicPr>
+                    <pic:cNvPr id="256122338" name="Imagen 1" descr="Tabla&#10;&#10;El contenido generado por IA puede ser incorrecto."/>
+                    <pic:cNvPicPr/>
+                  </pic:nvPicPr>
+                  <pic:blipFill>
+                    <a:blip r:embed="rId24"/>
+                    <a:stretch>
+                      <a:fillRect/>
+                    </a:stretch>
+                  </pic:blipFill>
+                  <pic:spPr>
+                    <a:xfrm>
+                      <a:off x="0" y="0"/>
+                      <a:ext cx="3153912" cy="2695116"/>
+                    </a:xfrm>
+                    <a:prstGeom prst="rect">
+                      <a:avLst/>
+                    </a:prstGeom>
+                  </pic:spPr>
+                </pic:pic>
+              </a:graphicData>
+            </a:graphic>
+          </wp:inline>
+        </w:drawing>
+      </w:r>
+    </w:p>
+    <w:p>
+      <w:pPr>
+        <w:pStyle w:val="Comment-Grader"/>
+        <w:rPr>
+          <w:color w:val="C45911" w:themeColor="accent2" w:themeShade="BF"/>
+          <w:lang w:val="es-ES"/>
+        </w:rPr>
+      </w:pPr>
+      <w:r>
+        <w:rPr>
+          <w:color w:val="C45911" w:themeColor="accent2" w:themeShade="BF"/>
+          <w:lang w:val="es-ES"/>
+        </w:rPr>
+        <w:t>2) Modifico una leg con código DAL0015 que tiene relación con el member1 para que la franja de tiempo entre en conflicto con la recien publicada DAL0014.</w:t>
+      </w:r>
+    </w:p>
+    <w:p>
+      <w:pPr>
+        <w:pStyle w:val="Comment-Grader"/>
+        <w:rPr>
+          <w:lang w:val="es-ES"/>
+        </w:rPr>
+      </w:pPr>
+      <w:r>
+        <w:rPr>
+          <w:noProof/>
+        </w:rPr>
+        <w:drawing>
+          <wp:inline distT="0" distB="0" distL="0" distR="0" wp14:anchorId="6CB9C033" wp14:editId="17C35AF8">
+            <wp:extent cx="4640580" cy="702308"/>
+            <wp:effectExtent l="0" t="0" r="0" b="3175"/>
+            <wp:docPr id="1478955196" name="Imagen 1" descr="Interfaz de usuario gráfica, Texto&#10;&#10;El contenido generado por IA puede ser incorrecto."/>
+            <wp:cNvGraphicFramePr>
+              <a:graphicFrameLocks xmlns:a="http://schemas.openxmlformats.org/drawingml/2006/main" noChangeAspect="1"/>
+            </wp:cNvGraphicFramePr>
+            <a:graphic xmlns:a="http://schemas.openxmlformats.org/drawingml/2006/main">
+              <a:graphicData uri="http://schemas.openxmlformats.org/drawingml/2006/picture">
+                <pic:pic xmlns:pic="http://schemas.openxmlformats.org/drawingml/2006/picture">
+                  <pic:nvPicPr>
+                    <pic:cNvPr id="1478955196" name="Imagen 1" descr="Interfaz de usuario gráfica, Texto&#10;&#10;El contenido generado por IA puede ser incorrecto."/>
+                    <pic:cNvPicPr/>
+                  </pic:nvPicPr>
+                  <pic:blipFill>
+                    <a:blip r:embed="rId25"/>
+                    <a:stretch>
+                      <a:fillRect/>
+                    </a:stretch>
+                  </pic:blipFill>
+                  <pic:spPr>
+                    <a:xfrm>
+                      <a:off x="0" y="0"/>
+                      <a:ext cx="4674871" cy="707498"/>
+                    </a:xfrm>
+                    <a:prstGeom prst="rect">
+                      <a:avLst/>
+                    </a:prstGeom>
+                  </pic:spPr>
+                </pic:pic>
+              </a:graphicData>
+            </a:graphic>
+          </wp:inline>
+        </w:drawing>
+      </w:r>
+    </w:p>
+    <w:p>
+      <w:pPr>
+        <w:pStyle w:val="Comment-Grader"/>
+        <w:rPr>
+          <w:color w:val="C45911" w:themeColor="accent2" w:themeShade="BF"/>
+          <w:lang w:val="es-ES"/>
+        </w:rPr>
+      </w:pPr>
+      <w:r>
+        <w:rPr>
+          <w:color w:val="C45911" w:themeColor="accent2" w:themeShade="BF"/>
+          <w:lang w:val="es-ES"/>
+        </w:rPr>
+        <w:t>3</w:t>
+      </w:r>
+      <w:r>
+        <w:rPr>
+          <w:color w:val="C45911" w:themeColor="accent2" w:themeShade="BF"/>
+          <w:lang w:val="es-ES"/>
+        </w:rPr>
+        <w:t xml:space="preserve">) Procedemos a crear un flight assignment vinculado al member1 cuya leg </w:t>
+      </w:r>
+      <w:r>
+        <w:rPr>
+          <w:color w:val="C45911" w:themeColor="accent2" w:themeShade="BF"/>
+          <w:lang w:val="es-ES"/>
+        </w:rPr>
+        <w:t xml:space="preserve">es la recien modificada DAL0015 que </w:t>
+      </w:r>
+      <w:r>
+        <w:rPr>
+          <w:color w:val="C45911" w:themeColor="accent2" w:themeShade="BF"/>
+          <w:lang w:val="es-ES"/>
+        </w:rPr>
+        <w:t>trascurre desde las 1</w:t>
+      </w:r>
+      <w:r>
+        <w:rPr>
+          <w:color w:val="C45911" w:themeColor="accent2" w:themeShade="BF"/>
+          <w:lang w:val="es-ES"/>
+        </w:rPr>
+        <w:t>0</w:t>
+      </w:r>
+      <w:r>
+        <w:rPr>
+          <w:color w:val="C45911" w:themeColor="accent2" w:themeShade="BF"/>
+          <w:lang w:val="es-ES"/>
+        </w:rPr>
+        <w:t>:</w:t>
+      </w:r>
+      <w:r>
+        <w:rPr>
+          <w:color w:val="C45911" w:themeColor="accent2" w:themeShade="BF"/>
+          <w:lang w:val="es-ES"/>
+        </w:rPr>
+        <w:t>15</w:t>
+      </w:r>
+      <w:r>
+        <w:rPr>
+          <w:color w:val="C45911" w:themeColor="accent2" w:themeShade="BF"/>
+          <w:lang w:val="es-ES"/>
+        </w:rPr>
+        <w:t xml:space="preserve"> del día </w:t>
+      </w:r>
+      <w:r>
+        <w:rPr>
+          <w:color w:val="C45911" w:themeColor="accent2" w:themeShade="BF"/>
+          <w:lang w:val="es-ES"/>
+        </w:rPr>
+        <w:t>30</w:t>
+      </w:r>
+      <w:r>
+        <w:rPr>
+          <w:color w:val="C45911" w:themeColor="accent2" w:themeShade="BF"/>
+          <w:lang w:val="es-ES"/>
+        </w:rPr>
+        <w:t>/</w:t>
+      </w:r>
+      <w:r>
+        <w:rPr>
+          <w:color w:val="C45911" w:themeColor="accent2" w:themeShade="BF"/>
+          <w:lang w:val="es-ES"/>
+        </w:rPr>
+        <w:t>11</w:t>
+      </w:r>
+      <w:r>
+        <w:rPr>
+          <w:color w:val="C45911" w:themeColor="accent2" w:themeShade="BF"/>
+          <w:lang w:val="es-ES"/>
+        </w:rPr>
+        <w:t>/2025 – 1</w:t>
+      </w:r>
+      <w:r>
+        <w:rPr>
+          <w:color w:val="C45911" w:themeColor="accent2" w:themeShade="BF"/>
+          <w:lang w:val="es-ES"/>
+        </w:rPr>
+        <w:t>2</w:t>
+      </w:r>
+      <w:r>
+        <w:rPr>
+          <w:color w:val="C45911" w:themeColor="accent2" w:themeShade="BF"/>
+          <w:lang w:val="es-ES"/>
+        </w:rPr>
+        <w:t>:3</w:t>
+      </w:r>
+      <w:r>
+        <w:rPr>
+          <w:color w:val="C45911" w:themeColor="accent2" w:themeShade="BF"/>
+          <w:lang w:val="es-ES"/>
+        </w:rPr>
+        <w:t>0</w:t>
+      </w:r>
+      <w:r>
+        <w:rPr>
+          <w:color w:val="C45911" w:themeColor="accent2" w:themeShade="BF"/>
+          <w:lang w:val="es-ES"/>
+        </w:rPr>
+        <w:t xml:space="preserve"> del día </w:t>
+      </w:r>
+      <w:r>
+        <w:rPr>
+          <w:color w:val="C45911" w:themeColor="accent2" w:themeShade="BF"/>
+          <w:lang w:val="es-ES"/>
+        </w:rPr>
+        <w:t>30</w:t>
+      </w:r>
+      <w:r>
+        <w:rPr>
+          <w:color w:val="C45911" w:themeColor="accent2" w:themeShade="BF"/>
+          <w:lang w:val="es-ES"/>
+        </w:rPr>
+        <w:t>/</w:t>
+      </w:r>
+      <w:r>
+        <w:rPr>
+          <w:color w:val="C45911" w:themeColor="accent2" w:themeShade="BF"/>
+          <w:lang w:val="es-ES"/>
+        </w:rPr>
+        <w:t>11</w:t>
+      </w:r>
+      <w:r>
+        <w:rPr>
+          <w:color w:val="C45911" w:themeColor="accent2" w:themeShade="BF"/>
+          <w:lang w:val="es-ES"/>
+        </w:rPr>
+        <w:t xml:space="preserve">/2025. Ambas legs </w:t>
+      </w:r>
+      <w:r>
+        <w:rPr>
+          <w:color w:val="C45911" w:themeColor="accent2" w:themeShade="BF"/>
+          <w:lang w:val="es-ES"/>
+        </w:rPr>
+        <w:t>se cruzan en el tiempo, por lo que el flight crew member no puede estar en dos sitios a la vez</w:t>
+      </w:r>
+      <w:r>
+        <w:rPr>
+          <w:color w:val="C45911" w:themeColor="accent2" w:themeShade="BF"/>
+          <w:lang w:val="es-ES"/>
+        </w:rPr>
+        <w:t>.</w:t>
+      </w:r>
+    </w:p>
+    <w:p>
+      <w:pPr>
+        <w:pStyle w:val="Comment-Grader"/>
+        <w:rPr>
+          <w:color w:val="C45911" w:themeColor="accent2" w:themeShade="BF"/>
+          <w:lang w:val="es-ES"/>
+        </w:rPr>
+      </w:pPr>
+      <w:r>
+        <w:rPr>
+          <w:noProof/>
           <w:lang w:val="es-ES"/>
         </w:rPr>
         <w:t xml:space="preserve"> </w:t>
       </w:r>
-      <w:proofErr w:type="spellStart"/>
-      <w:r>
-        <w:rPr>
-          <w:lang w:val="es-ES"/>
-        </w:rPr>
-        <w:t>assignment</w:t>
-      </w:r>
-      <w:proofErr w:type="spellEnd"/>
-      <w:r>
-        <w:rPr>
-          <w:lang w:val="es-ES"/>
-        </w:rPr>
-        <w:t xml:space="preserve"> sea mayor o igual que la fecha actual del sistema. Se tendría que comprobar que no tenga otra asignación en las fechas (de las </w:t>
-      </w:r>
-      <w:proofErr w:type="spellStart"/>
-      <w:r>
-        <w:rPr>
-          <w:lang w:val="es-ES"/>
-        </w:rPr>
-        <w:t>legs</w:t>
-      </w:r>
-      <w:proofErr w:type="spellEnd"/>
-      <w:r>
-        <w:rPr>
-          <w:lang w:val="es-ES"/>
-        </w:rPr>
-        <w:t>) en las que ya tiene alguna asignación publicada.</w:t>
+      <w:r>
+        <w:rPr>
+          <w:noProof/>
+        </w:rPr>
+        <w:drawing>
+          <wp:inline distT="0" distB="0" distL="0" distR="0" wp14:anchorId="02828740" wp14:editId="32563F2C">
+            <wp:extent cx="2339340" cy="2596704"/>
+            <wp:effectExtent l="0" t="0" r="3810" b="0"/>
+            <wp:docPr id="1462283802" name="Imagen 1" descr="Interfaz de usuario gráfica, Texto, Aplicación, Correo electrónico&#10;&#10;El contenido generado por IA puede ser incorrecto."/>
+            <wp:cNvGraphicFramePr>
+              <a:graphicFrameLocks xmlns:a="http://schemas.openxmlformats.org/drawingml/2006/main" noChangeAspect="1"/>
+            </wp:cNvGraphicFramePr>
+            <a:graphic xmlns:a="http://schemas.openxmlformats.org/drawingml/2006/main">
+              <a:graphicData uri="http://schemas.openxmlformats.org/drawingml/2006/picture">
+                <pic:pic xmlns:pic="http://schemas.openxmlformats.org/drawingml/2006/picture">
+                  <pic:nvPicPr>
+                    <pic:cNvPr id="1462283802" name="Imagen 1" descr="Interfaz de usuario gráfica, Texto, Aplicación, Correo electrónico&#10;&#10;El contenido generado por IA puede ser incorrecto."/>
+                    <pic:cNvPicPr/>
+                  </pic:nvPicPr>
+                  <pic:blipFill>
+                    <a:blip r:embed="rId26"/>
+                    <a:stretch>
+                      <a:fillRect/>
+                    </a:stretch>
+                  </pic:blipFill>
+                  <pic:spPr>
+                    <a:xfrm>
+                      <a:off x="0" y="0"/>
+                      <a:ext cx="2342284" cy="2599972"/>
+                    </a:xfrm>
+                    <a:prstGeom prst="rect">
+                      <a:avLst/>
+                    </a:prstGeom>
+                  </pic:spPr>
+                </pic:pic>
+              </a:graphicData>
+            </a:graphic>
+          </wp:inline>
+        </w:drawing>
       </w:r>
     </w:p>
     <w:p>
@@ -3402,23 +4507,122 @@
       </w:pPr>
       <w:r>
         <w:rPr>
-          <w:lang w:val="es-ES"/>
-        </w:rPr>
-        <w:t xml:space="preserve">Tal y como está la aplicación actual, un miembro sólo puede tener un </w:t>
-      </w:r>
-      <w:proofErr w:type="spellStart"/>
-      <w:r>
-        <w:rPr>
-          <w:lang w:val="es-ES"/>
-        </w:rPr>
-        <w:t>assignment</w:t>
-      </w:r>
-      <w:proofErr w:type="spellEnd"/>
-      <w:r>
-        <w:rPr>
-          <w:lang w:val="es-ES"/>
-        </w:rPr>
-        <w:t xml:space="preserve"> publicado (si se realiza a través de la interfaz).</w:t>
+          <w:noProof/>
+        </w:rPr>
+        <w:lastRenderedPageBreak/>
+        <w:drawing>
+          <wp:inline distT="0" distB="0" distL="0" distR="0" wp14:anchorId="2C2A05E4" wp14:editId="077F4394">
+            <wp:extent cx="5731510" cy="1320165"/>
+            <wp:effectExtent l="0" t="0" r="2540" b="0"/>
+            <wp:docPr id="430664234" name="Imagen 1" descr="Interfaz de usuario gráfica, Texto, Aplicación, Correo electrónico&#10;&#10;El contenido generado por IA puede ser incorrecto."/>
+            <wp:cNvGraphicFramePr>
+              <a:graphicFrameLocks xmlns:a="http://schemas.openxmlformats.org/drawingml/2006/main" noChangeAspect="1"/>
+            </wp:cNvGraphicFramePr>
+            <a:graphic xmlns:a="http://schemas.openxmlformats.org/drawingml/2006/main">
+              <a:graphicData uri="http://schemas.openxmlformats.org/drawingml/2006/picture">
+                <pic:pic xmlns:pic="http://schemas.openxmlformats.org/drawingml/2006/picture">
+                  <pic:nvPicPr>
+                    <pic:cNvPr id="430664234" name="Imagen 1" descr="Interfaz de usuario gráfica, Texto, Aplicación, Correo electrónico&#10;&#10;El contenido generado por IA puede ser incorrecto."/>
+                    <pic:cNvPicPr/>
+                  </pic:nvPicPr>
+                  <pic:blipFill>
+                    <a:blip r:embed="rId27"/>
+                    <a:stretch>
+                      <a:fillRect/>
+                    </a:stretch>
+                  </pic:blipFill>
+                  <pic:spPr>
+                    <a:xfrm>
+                      <a:off x="0" y="0"/>
+                      <a:ext cx="5731510" cy="1320165"/>
+                    </a:xfrm>
+                    <a:prstGeom prst="rect">
+                      <a:avLst/>
+                    </a:prstGeom>
+                  </pic:spPr>
+                </pic:pic>
+              </a:graphicData>
+            </a:graphic>
+          </wp:inline>
+        </w:drawing>
+      </w:r>
+    </w:p>
+    <w:p>
+      <w:pPr>
+        <w:pStyle w:val="Comment-Grader"/>
+        <w:rPr>
+          <w:color w:val="C45911" w:themeColor="accent2" w:themeShade="BF"/>
+          <w:lang w:val="es-ES"/>
+        </w:rPr>
+      </w:pPr>
+      <w:r>
+        <w:rPr>
+          <w:color w:val="C45911" w:themeColor="accent2" w:themeShade="BF"/>
+          <w:lang w:val="es-ES"/>
+        </w:rPr>
+        <w:t xml:space="preserve">3) El sistema </w:t>
+      </w:r>
+      <w:r>
+        <w:rPr>
+          <w:color w:val="C45911" w:themeColor="accent2" w:themeShade="BF"/>
+          <w:lang w:val="es-ES"/>
+        </w:rPr>
+        <w:t xml:space="preserve">no </w:t>
+      </w:r>
+      <w:r>
+        <w:rPr>
+          <w:color w:val="C45911" w:themeColor="accent2" w:themeShade="BF"/>
+          <w:lang w:val="es-ES"/>
+        </w:rPr>
+        <w:t>permite realizar la acción de publicación.</w:t>
+      </w:r>
+    </w:p>
+    <w:p>
+      <w:pPr>
+        <w:pStyle w:val="Comment-Grader"/>
+        <w:rPr>
+          <w:lang w:val="es-ES"/>
+        </w:rPr>
+      </w:pPr>
+      <w:r>
+        <w:rPr>
+          <w:noProof/>
+        </w:rPr>
+        <w:drawing>
+          <wp:inline distT="0" distB="0" distL="0" distR="0" wp14:anchorId="03020B8D" wp14:editId="66D3B1F6">
+            <wp:extent cx="3822964" cy="3307080"/>
+            <wp:effectExtent l="0" t="0" r="6350" b="7620"/>
+            <wp:docPr id="193337466" name="Imagen 1" descr="Interfaz de usuario gráfica, Texto, Aplicación, Correo electrónico&#10;&#10;El contenido generado por IA puede ser incorrecto."/>
+            <wp:cNvGraphicFramePr>
+              <a:graphicFrameLocks xmlns:a="http://schemas.openxmlformats.org/drawingml/2006/main" noChangeAspect="1"/>
+            </wp:cNvGraphicFramePr>
+            <a:graphic xmlns:a="http://schemas.openxmlformats.org/drawingml/2006/main">
+              <a:graphicData uri="http://schemas.openxmlformats.org/drawingml/2006/picture">
+                <pic:pic xmlns:pic="http://schemas.openxmlformats.org/drawingml/2006/picture">
+                  <pic:nvPicPr>
+                    <pic:cNvPr id="193337466" name="Imagen 1" descr="Interfaz de usuario gráfica, Texto, Aplicación, Correo electrónico&#10;&#10;El contenido generado por IA puede ser incorrecto."/>
+                    <pic:cNvPicPr/>
+                  </pic:nvPicPr>
+                  <pic:blipFill>
+                    <a:blip r:embed="rId28"/>
+                    <a:stretch>
+                      <a:fillRect/>
+                    </a:stretch>
+                  </pic:blipFill>
+                  <pic:spPr>
+                    <a:xfrm>
+                      <a:off x="0" y="0"/>
+                      <a:ext cx="3831430" cy="3314403"/>
+                    </a:xfrm>
+                    <a:prstGeom prst="rect">
+                      <a:avLst/>
+                    </a:prstGeom>
+                  </pic:spPr>
+                </pic:pic>
+              </a:graphicData>
+            </a:graphic>
+          </wp:inline>
+        </w:drawing>
       </w:r>
     </w:p>
     <w:p>
@@ -3570,7 +4774,7 @@
     </w:p>
     <w:p>
       <w:pPr>
-        <w:pStyle w:val="Heading2"/>
+        <w:pStyle w:val="Ttulo2"/>
       </w:pPr>
       <w:r>
         <w:t>Non-functional requirements</w:t>
@@ -3586,7 +4790,7 @@
     </w:p>
     <w:p>
       <w:pPr>
-        <w:pStyle w:val="Heading2"/>
+        <w:pStyle w:val="Ttulo2"/>
       </w:pPr>
       <w:r>
         <w:t>Testing requirements</w:t>
@@ -3602,9 +4806,10 @@
     </w:p>
     <w:p>
       <w:pPr>
-        <w:pStyle w:val="Heading2"/>
-      </w:pPr>
-      <w:r>
+        <w:pStyle w:val="Ttulo2"/>
+      </w:pPr>
+      <w:r>
+        <w:lastRenderedPageBreak/>
         <w:t>Managerial requirements</w:t>
       </w:r>
     </w:p>
@@ -3616,15 +4821,7 @@
         </w:rPr>
       </w:pPr>
       <w:r>
-        <w:t xml:space="preserve">Provide a link to your planning dashboard in GitHub to review the tasks, their </w:t>
-      </w:r>
-      <w:proofErr w:type="gramStart"/>
-      <w:r>
-        <w:t>current status</w:t>
-      </w:r>
-      <w:proofErr w:type="gramEnd"/>
-      <w:r>
-        <w:t>, and your schedule</w:t>
+        <w:t>Provide a link to your planning dashboard in GitHub to review the tasks, their current status, and your schedule</w:t>
       </w:r>
       <w:r>
         <w:t xml:space="preserve">.  </w:t>
@@ -3664,7 +4861,7 @@
     </w:p>
     <w:p>
       <w:pPr>
-        <w:pStyle w:val="Heading1"/>
+        <w:pStyle w:val="Ttulo1"/>
       </w:pPr>
       <w:r>
         <w:lastRenderedPageBreak/>
@@ -3682,7 +4879,7 @@
     </w:p>
     <w:p>
       <w:pPr>
-        <w:pStyle w:val="Heading2"/>
+        <w:pStyle w:val="Ttulo2"/>
       </w:pPr>
       <w:r>
         <w:t xml:space="preserve">Information requirements </w:t>
@@ -3739,7 +4936,7 @@
     </w:p>
     <w:p>
       <w:pPr>
-        <w:pStyle w:val="Heading2"/>
+        <w:pStyle w:val="Ttulo2"/>
       </w:pPr>
       <w:r>
         <w:t>Functional requirements</w:t>
@@ -3755,7 +4952,7 @@
     </w:p>
     <w:p>
       <w:pPr>
-        <w:pStyle w:val="Heading2"/>
+        <w:pStyle w:val="Ttulo2"/>
       </w:pPr>
       <w:r>
         <w:t>Non-functional requirements</w:t>
@@ -3771,7 +4968,7 @@
     </w:p>
     <w:p>
       <w:pPr>
-        <w:pStyle w:val="Heading2"/>
+        <w:pStyle w:val="Ttulo2"/>
       </w:pPr>
       <w:r>
         <w:t>Testing requirements</w:t>
@@ -3830,7 +5027,7 @@
     </w:p>
     <w:p>
       <w:pPr>
-        <w:pStyle w:val="Heading2"/>
+        <w:pStyle w:val="Ttulo2"/>
       </w:pPr>
       <w:r>
         <w:t>Managerial requirements</w:t>
@@ -3844,15 +5041,7 @@
         </w:rPr>
       </w:pPr>
       <w:r>
-        <w:t xml:space="preserve">Provide a link to your planning dashboard in GitHub to review the tasks, their </w:t>
-      </w:r>
-      <w:proofErr w:type="gramStart"/>
-      <w:r>
-        <w:t>current status</w:t>
-      </w:r>
-      <w:proofErr w:type="gramEnd"/>
-      <w:r>
-        <w:t>, and your schedule</w:t>
+        <w:t>Provide a link to your planning dashboard in GitHub to review the tasks, their current status, and your schedule</w:t>
       </w:r>
       <w:r>
         <w:t xml:space="preserve">. </w:t>
@@ -3960,7 +5149,7 @@
     </w:p>
     <w:p>
       <w:pPr>
-        <w:pStyle w:val="Heading1"/>
+        <w:pStyle w:val="Ttulo1"/>
       </w:pPr>
       <w:r>
         <w:lastRenderedPageBreak/>
@@ -3978,7 +5167,7 @@
     </w:p>
     <w:p>
       <w:pPr>
-        <w:pStyle w:val="Heading2"/>
+        <w:pStyle w:val="Ttulo2"/>
       </w:pPr>
       <w:r>
         <w:t xml:space="preserve">Information requirements </w:t>
@@ -3994,7 +5183,7 @@
     </w:p>
     <w:p>
       <w:pPr>
-        <w:pStyle w:val="Heading2"/>
+        <w:pStyle w:val="Ttulo2"/>
       </w:pPr>
       <w:r>
         <w:t>Functional requirements</w:t>
@@ -4010,7 +5199,7 @@
     </w:p>
     <w:p>
       <w:pPr>
-        <w:pStyle w:val="Heading2"/>
+        <w:pStyle w:val="Ttulo2"/>
       </w:pPr>
       <w:r>
         <w:t>Non-functional requirements</w:t>
@@ -4026,7 +5215,7 @@
     </w:p>
     <w:p>
       <w:pPr>
-        <w:pStyle w:val="Heading2"/>
+        <w:pStyle w:val="Ttulo2"/>
       </w:pPr>
       <w:r>
         <w:t>Testing requirements</w:t>
@@ -4042,7 +5231,7 @@
     </w:p>
     <w:p>
       <w:pPr>
-        <w:pStyle w:val="Heading2"/>
+        <w:pStyle w:val="Ttulo2"/>
       </w:pPr>
       <w:r>
         <w:t>Managerial requirements</w:t>
@@ -4096,7 +5285,7 @@
     </w:p>
     <w:p>
       <w:pPr>
-        <w:pStyle w:val="Heading1"/>
+        <w:pStyle w:val="Ttulo1"/>
         <w:rPr>
           <w:lang w:val="en-US"/>
         </w:rPr>
@@ -4126,7 +5315,7 @@
     </w:p>
     <w:p>
       <w:pPr>
-        <w:pStyle w:val="Heading2"/>
+        <w:pStyle w:val="Ttulo2"/>
         <w:rPr>
           <w:lang w:val="en-US"/>
         </w:rPr>
@@ -4329,7 +5518,7 @@
     </w:p>
     <w:p>
       <w:pPr>
-        <w:pStyle w:val="Heading2"/>
+        <w:pStyle w:val="Ttulo2"/>
       </w:pPr>
       <w:r>
         <w:t>Functional requirements</w:t>
@@ -4345,7 +5534,7 @@
     </w:p>
     <w:p>
       <w:pPr>
-        <w:pStyle w:val="Heading2"/>
+        <w:pStyle w:val="Ttulo2"/>
       </w:pPr>
       <w:r>
         <w:t>Non-functional requirements</w:t>
@@ -4361,7 +5550,7 @@
     </w:p>
     <w:p>
       <w:pPr>
-        <w:pStyle w:val="Heading2"/>
+        <w:pStyle w:val="Ttulo2"/>
       </w:pPr>
       <w:r>
         <w:t>Testing requirements</w:t>
@@ -4377,7 +5566,7 @@
     </w:p>
     <w:p>
       <w:pPr>
-        <w:pStyle w:val="Heading2"/>
+        <w:pStyle w:val="Ttulo2"/>
       </w:pPr>
       <w:r>
         <w:t>Managerial requirements</w:t>
@@ -4428,7 +5617,7 @@
     </w:p>
     <w:p>
       <w:pPr>
-        <w:pStyle w:val="Heading1"/>
+        <w:pStyle w:val="Ttulo1"/>
       </w:pPr>
       <w:r>
         <w:lastRenderedPageBreak/>
@@ -4446,7 +5635,7 @@
     </w:p>
     <w:p>
       <w:pPr>
-        <w:pStyle w:val="Heading2"/>
+        <w:pStyle w:val="Ttulo2"/>
       </w:pPr>
       <w:r>
         <w:t>Information requirements</w:t>
@@ -4462,7 +5651,7 @@
     </w:p>
     <w:p>
       <w:pPr>
-        <w:pStyle w:val="Heading2"/>
+        <w:pStyle w:val="Ttulo2"/>
       </w:pPr>
       <w:r>
         <w:t>Functional requirements</w:t>
@@ -4777,7 +5966,7 @@
     </w:p>
     <w:p>
       <w:pPr>
-        <w:pStyle w:val="Heading2"/>
+        <w:pStyle w:val="Ttulo2"/>
       </w:pPr>
       <w:r>
         <w:t>Non-functional requirements</w:t>
@@ -4793,7 +5982,7 @@
     </w:p>
     <w:p>
       <w:pPr>
-        <w:pStyle w:val="Heading2"/>
+        <w:pStyle w:val="Ttulo2"/>
       </w:pPr>
       <w:r>
         <w:t>Testing requirements</w:t>
@@ -4810,7 +5999,7 @@
     <w:p/>
     <w:p>
       <w:pPr>
-        <w:pStyle w:val="Heading2"/>
+        <w:pStyle w:val="Ttulo2"/>
       </w:pPr>
       <w:r>
         <w:t>Managerial requirements</w:t>
@@ -4866,7 +6055,7 @@
     </w:p>
     <w:p>
       <w:pPr>
-        <w:pStyle w:val="Heading1"/>
+        <w:pStyle w:val="Ttulo1"/>
       </w:pPr>
       <w:r>
         <w:lastRenderedPageBreak/>
@@ -4884,7 +6073,7 @@
     </w:p>
     <w:p>
       <w:pPr>
-        <w:pStyle w:val="Heading2"/>
+        <w:pStyle w:val="Ttulo2"/>
       </w:pPr>
       <w:r>
         <w:t xml:space="preserve">Information requirements </w:t>
@@ -4900,7 +6089,7 @@
     </w:p>
     <w:p>
       <w:pPr>
-        <w:pStyle w:val="Heading2"/>
+        <w:pStyle w:val="Ttulo2"/>
       </w:pPr>
       <w:r>
         <w:t>Functional requirements</w:t>
@@ -4916,7 +6105,7 @@
     </w:p>
     <w:p>
       <w:pPr>
-        <w:pStyle w:val="Heading2"/>
+        <w:pStyle w:val="Ttulo2"/>
       </w:pPr>
       <w:r>
         <w:t>Non-functional requirements</w:t>
@@ -4932,7 +6121,7 @@
     </w:p>
     <w:p>
       <w:pPr>
-        <w:pStyle w:val="Heading2"/>
+        <w:pStyle w:val="Ttulo2"/>
       </w:pPr>
       <w:r>
         <w:t>Testing requirements</w:t>
@@ -4983,7 +6172,7 @@
     </w:p>
     <w:p>
       <w:pPr>
-        <w:pStyle w:val="Heading2"/>
+        <w:pStyle w:val="Ttulo2"/>
       </w:pPr>
       <w:r>
         <w:t>Managerial requirements</w:t>
@@ -5041,7 +6230,7 @@
     </w:p>
     <w:p>
       <w:pPr>
-        <w:pStyle w:val="Heading1"/>
+        <w:pStyle w:val="Ttulo1"/>
       </w:pPr>
       <w:r>
         <w:lastRenderedPageBreak/>
@@ -5059,7 +6248,7 @@
     </w:p>
     <w:p>
       <w:pPr>
-        <w:pStyle w:val="Heading2"/>
+        <w:pStyle w:val="Ttulo2"/>
       </w:pPr>
       <w:r>
         <w:t xml:space="preserve">Information requirements </w:t>
@@ -5075,7 +6264,7 @@
     </w:p>
     <w:p>
       <w:pPr>
-        <w:pStyle w:val="Heading2"/>
+        <w:pStyle w:val="Ttulo2"/>
       </w:pPr>
       <w:r>
         <w:t>Functional requirements</w:t>
@@ -5091,7 +6280,7 @@
     </w:p>
     <w:p>
       <w:pPr>
-        <w:pStyle w:val="Heading2"/>
+        <w:pStyle w:val="Ttulo2"/>
       </w:pPr>
       <w:r>
         <w:t>Non-functional requirements</w:t>
@@ -5107,7 +6296,7 @@
     </w:p>
     <w:p>
       <w:pPr>
-        <w:pStyle w:val="Heading2"/>
+        <w:pStyle w:val="Ttulo2"/>
       </w:pPr>
       <w:r>
         <w:t>Testing requirements</w:t>
@@ -5123,7 +6312,7 @@
     </w:p>
     <w:p>
       <w:pPr>
-        <w:pStyle w:val="Heading2"/>
+        <w:pStyle w:val="Ttulo2"/>
       </w:pPr>
       <w:r>
         <w:t>Managerial requirements</w:t>
@@ -5227,7 +6416,7 @@
     </w:p>
     <w:p>
       <w:pPr>
-        <w:pStyle w:val="Heading1"/>
+        <w:pStyle w:val="Ttulo1"/>
         <w:rPr>
           <w:lang w:val="en-US"/>
         </w:rPr>
@@ -5257,7 +6446,7 @@
     </w:p>
     <w:p>
       <w:pPr>
-        <w:pStyle w:val="Heading2"/>
+        <w:pStyle w:val="Ttulo2"/>
         <w:rPr>
           <w:lang w:val="en-US"/>
         </w:rPr>
@@ -5365,7 +6554,7 @@
     </w:p>
     <w:p>
       <w:pPr>
-        <w:pStyle w:val="Heading2"/>
+        <w:pStyle w:val="Ttulo2"/>
       </w:pPr>
       <w:r>
         <w:t>Functional requirements</w:t>
@@ -5381,7 +6570,7 @@
     </w:p>
     <w:p>
       <w:pPr>
-        <w:pStyle w:val="Heading2"/>
+        <w:pStyle w:val="Ttulo2"/>
       </w:pPr>
       <w:r>
         <w:t>Non-functional requirements</w:t>
@@ -5397,7 +6586,7 @@
     </w:p>
     <w:p>
       <w:pPr>
-        <w:pStyle w:val="Heading2"/>
+        <w:pStyle w:val="Ttulo2"/>
       </w:pPr>
       <w:r>
         <w:t>Testing requirements</w:t>
@@ -5413,7 +6602,7 @@
     </w:p>
     <w:p>
       <w:pPr>
-        <w:pStyle w:val="Heading2"/>
+        <w:pStyle w:val="Ttulo2"/>
       </w:pPr>
       <w:r>
         <w:t>Managerial requirements</w:t>
@@ -5522,7 +6711,7 @@
     </w:p>
     <w:p>
       <w:pPr>
-        <w:pStyle w:val="Heading1"/>
+        <w:pStyle w:val="Ttulo1"/>
       </w:pPr>
       <w:r>
         <w:lastRenderedPageBreak/>
@@ -5540,7 +6729,7 @@
     </w:p>
     <w:p>
       <w:pPr>
-        <w:pStyle w:val="Heading2"/>
+        <w:pStyle w:val="Ttulo2"/>
       </w:pPr>
       <w:r>
         <w:t>Information requirements</w:t>
@@ -5556,7 +6745,7 @@
     </w:p>
     <w:p>
       <w:pPr>
-        <w:pStyle w:val="Heading2"/>
+        <w:pStyle w:val="Ttulo2"/>
       </w:pPr>
       <w:r>
         <w:t>Functional requirements</w:t>
@@ -5736,7 +6925,7 @@
     </w:p>
     <w:p>
       <w:pPr>
-        <w:pStyle w:val="Heading2"/>
+        <w:pStyle w:val="Ttulo2"/>
       </w:pPr>
       <w:r>
         <w:t>Non-functional requirements</w:t>
@@ -5752,7 +6941,7 @@
     </w:p>
     <w:p>
       <w:pPr>
-        <w:pStyle w:val="Heading2"/>
+        <w:pStyle w:val="Ttulo2"/>
       </w:pPr>
       <w:r>
         <w:t>Testing requirements</w:t>
@@ -5768,7 +6957,7 @@
     </w:p>
     <w:p>
       <w:pPr>
-        <w:pStyle w:val="Heading2"/>
+        <w:pStyle w:val="Ttulo2"/>
       </w:pPr>
       <w:r>
         <w:t>Managerial requirements</w:t>
@@ -5889,7 +7078,7 @@
     </w:p>
     <w:p>
       <w:pPr>
-        <w:pStyle w:val="Heading1"/>
+        <w:pStyle w:val="Ttulo1"/>
       </w:pPr>
       <w:r>
         <w:lastRenderedPageBreak/>
@@ -5907,7 +7096,7 @@
     </w:p>
     <w:p>
       <w:pPr>
-        <w:pStyle w:val="Heading2"/>
+        <w:pStyle w:val="Ttulo2"/>
       </w:pPr>
       <w:r>
         <w:t xml:space="preserve">Information requirements </w:t>
@@ -5923,7 +7112,7 @@
     </w:p>
     <w:p>
       <w:pPr>
-        <w:pStyle w:val="Heading2"/>
+        <w:pStyle w:val="Ttulo2"/>
       </w:pPr>
       <w:r>
         <w:t>Functional requirements</w:t>
@@ -5939,7 +7128,7 @@
     </w:p>
     <w:p>
       <w:pPr>
-        <w:pStyle w:val="Heading2"/>
+        <w:pStyle w:val="Ttulo2"/>
       </w:pPr>
       <w:r>
         <w:t>Non-functional requirements</w:t>
@@ -5955,7 +7144,7 @@
     </w:p>
     <w:p>
       <w:pPr>
-        <w:pStyle w:val="Heading2"/>
+        <w:pStyle w:val="Ttulo2"/>
       </w:pPr>
       <w:r>
         <w:t>Testing requirements</w:t>
@@ -6012,7 +7201,7 @@
     </w:p>
     <w:p>
       <w:pPr>
-        <w:pStyle w:val="Heading2"/>
+        <w:pStyle w:val="Ttulo2"/>
       </w:pPr>
       <w:r>
         <w:t>Managerial requirements</w:t>
@@ -6045,7 +7234,13 @@
         </w:sdtPr>
         <w:sdtContent>
           <w:r>
-            <w:t xml:space="preserve">    </w:t>
+            <w:t xml:space="preserve"> </w:t>
+          </w:r>
+          <w:r>
+            <w:t>X</w:t>
+          </w:r>
+          <w:r>
+            <w:t xml:space="preserve">  </w:t>
           </w:r>
         </w:sdtContent>
       </w:sdt>
@@ -6081,7 +7276,16 @@
         </w:sdtPr>
         <w:sdtContent>
           <w:r>
-            <w:t xml:space="preserve">    </w:t>
+            <w:t xml:space="preserve"> </w:t>
+          </w:r>
+          <w:r>
+            <w:t>X</w:t>
+          </w:r>
+          <w:r>
+            <w:t xml:space="preserve"> </w:t>
+          </w:r>
+          <w:r>
+            <w:t xml:space="preserve"> </w:t>
           </w:r>
         </w:sdtContent>
       </w:sdt>
@@ -6108,7 +7312,7 @@
 </file>
 
 <file path=word/numbering.xml><?xml version="1.0" encoding="utf-8"?>
-<w:numbering xmlns:wpc="http://schemas.microsoft.com/office/word/2010/wordprocessingCanvas" xmlns:cx="http://schemas.microsoft.com/office/drawing/2014/chartex" xmlns:cx1="http://schemas.microsoft.com/office/drawing/2015/9/8/chartex" xmlns:cx2="http://schemas.microsoft.com/office/drawing/2015/10/21/chartex" xmlns:cx3="http://schemas.microsoft.com/office/drawing/2016/5/9/chartex" xmlns:cx4="http://schemas.microsoft.com/office/drawing/2016/5/10/chartex" xmlns:cx5="http://schemas.microsoft.com/office/drawing/2016/5/11/chartex" xmlns:cx6="http://schemas.microsoft.com/office/drawing/2016/5/12/chartex" xmlns:cx7="http://schemas.microsoft.com/office/drawing/2016/5/13/chartex" xmlns:cx8="http://schemas.microsoft.com/office/drawing/2016/5/14/chartex" xmlns:mc="http://schemas.openxmlformats.org/markup-compatibility/2006" xmlns:aink="http://schemas.microsoft.com/office/drawing/2016/ink" xmlns:am3d="http://schemas.microsoft.com/office/drawing/2017/model3d" xmlns:o="urn:schemas-microsoft-com:office:office" xmlns:oel="http://schemas.microsoft.com/office/2019/extlst" xmlns:r="http://schemas.openxmlformats.org/officeDocument/2006/relationships" xmlns:m="http://schemas.openxmlformats.org/officeDocument/2006/math" xmlns:v="urn:schemas-microsoft-com:vml" xmlns:wp14="http://schemas.microsoft.com/office/word/2010/wordprocessingDrawing" xmlns:wp="http://schemas.openxmlformats.org/drawingml/2006/wordprocessingDrawing" xmlns:w10="urn:schemas-microsoft-com:office:word" xmlns:w="http://schemas.openxmlformats.org/wordprocessingml/2006/main" xmlns:w14="http://schemas.microsoft.com/office/word/2010/wordml" xmlns:w15="http://schemas.microsoft.com/office/word/2012/wordml" xmlns:w16cex="http://schemas.microsoft.com/office/word/2018/wordml/cex" xmlns:w16cid="http://schemas.microsoft.com/office/word/2016/wordml/cid" xmlns:w16="http://schemas.microsoft.com/office/word/2018/wordml" xmlns:w16sdtdh="http://schemas.microsoft.com/office/word/2020/wordml/sdtdatahash" xmlns:w16se="http://schemas.microsoft.com/office/word/2015/wordml/symex" xmlns:wpg="http://schemas.microsoft.com/office/word/2010/wordprocessingGroup" xmlns:wpi="http://schemas.microsoft.com/office/word/2010/wordprocessingInk" xmlns:wne="http://schemas.microsoft.com/office/word/2006/wordml" xmlns:wps="http://schemas.microsoft.com/office/word/2010/wordprocessingShape" mc:Ignorable="w14 w15 w16se w16cid w16 w16cex w16sdtdh wp14">
+<w:numbering xmlns:wpc="http://schemas.microsoft.com/office/word/2010/wordprocessingCanvas" xmlns:cx="http://schemas.microsoft.com/office/drawing/2014/chartex" xmlns:cx1="http://schemas.microsoft.com/office/drawing/2015/9/8/chartex" xmlns:cx2="http://schemas.microsoft.com/office/drawing/2015/10/21/chartex" xmlns:cx3="http://schemas.microsoft.com/office/drawing/2016/5/9/chartex" xmlns:cx4="http://schemas.microsoft.com/office/drawing/2016/5/10/chartex" xmlns:cx5="http://schemas.microsoft.com/office/drawing/2016/5/11/chartex" xmlns:cx6="http://schemas.microsoft.com/office/drawing/2016/5/12/chartex" xmlns:cx7="http://schemas.microsoft.com/office/drawing/2016/5/13/chartex" xmlns:cx8="http://schemas.microsoft.com/office/drawing/2016/5/14/chartex" xmlns:mc="http://schemas.openxmlformats.org/markup-compatibility/2006" xmlns:aink="http://schemas.microsoft.com/office/drawing/2016/ink" xmlns:am3d="http://schemas.microsoft.com/office/drawing/2017/model3d" xmlns:o="urn:schemas-microsoft-com:office:office" xmlns:oel="http://schemas.microsoft.com/office/2019/extlst" xmlns:r="http://schemas.openxmlformats.org/officeDocument/2006/relationships" xmlns:m="http://schemas.openxmlformats.org/officeDocument/2006/math" xmlns:v="urn:schemas-microsoft-com:vml" xmlns:wp14="http://schemas.microsoft.com/office/word/2010/wordprocessingDrawing" xmlns:wp="http://schemas.openxmlformats.org/drawingml/2006/wordprocessingDrawing" xmlns:w10="urn:schemas-microsoft-com:office:word" xmlns:w="http://schemas.openxmlformats.org/wordprocessingml/2006/main" xmlns:w14="http://schemas.microsoft.com/office/word/2010/wordml" xmlns:w15="http://schemas.microsoft.com/office/word/2012/wordml" xmlns:w16cex="http://schemas.microsoft.com/office/word/2018/wordml/cex" xmlns:w16cid="http://schemas.microsoft.com/office/word/2016/wordml/cid" xmlns:w16="http://schemas.microsoft.com/office/word/2018/wordml" xmlns:w16du="http://schemas.microsoft.com/office/word/2023/wordml/word16du" xmlns:w16sdtdh="http://schemas.microsoft.com/office/word/2020/wordml/sdtdatahash" xmlns:w16sdtfl="http://schemas.microsoft.com/office/word/2024/wordml/sdtformatlock" xmlns:w16se="http://schemas.microsoft.com/office/word/2015/wordml/symex" xmlns:wpg="http://schemas.microsoft.com/office/word/2010/wordprocessingGroup" xmlns:wpi="http://schemas.microsoft.com/office/word/2010/wordprocessingInk" xmlns:wne="http://schemas.microsoft.com/office/word/2006/wordml" xmlns:wps="http://schemas.microsoft.com/office/word/2010/wordprocessingShape" mc:Ignorable="w14 w15 w16se w16cid w16 w16cex w16sdtdh w16sdtfl w16du wp14">
   <w:abstractNum w:abstractNumId="0" w15:restartNumberingAfterBreak="0">
     <w:nsid w:val="FFFFFF88"/>
     <w:multiLevelType w:val="singleLevel"/>
@@ -6116,7 +7320,7 @@
     <w:lvl w:ilvl="0">
       <w:start w:val="1"/>
       <w:numFmt w:val="decimal"/>
-      <w:pStyle w:val="ListNumber"/>
+      <w:pStyle w:val="Listaconnmeros"/>
       <w:lvlText w:val="%1."/>
       <w:lvlJc w:val="left"/>
       <w:pPr>
@@ -6452,7 +7656,7 @@
     <w:lvl w:ilvl="0" w:tplc="391EA46E">
       <w:start w:val="1"/>
       <w:numFmt w:val="decimal"/>
-      <w:pStyle w:val="ListParagraph"/>
+      <w:pStyle w:val="Prrafodelista"/>
       <w:lvlText w:val="%1)"/>
       <w:lvlJc w:val="left"/>
       <w:pPr>
@@ -6952,7 +8156,7 @@
 </file>
 
 <file path=word/styles.xml><?xml version="1.0" encoding="utf-8"?>
-<w:styles xmlns:mc="http://schemas.openxmlformats.org/markup-compatibility/2006" xmlns:r="http://schemas.openxmlformats.org/officeDocument/2006/relationships" xmlns:w="http://schemas.openxmlformats.org/wordprocessingml/2006/main" xmlns:w14="http://schemas.microsoft.com/office/word/2010/wordml" xmlns:w15="http://schemas.microsoft.com/office/word/2012/wordml" xmlns:w16cex="http://schemas.microsoft.com/office/word/2018/wordml/cex" xmlns:w16cid="http://schemas.microsoft.com/office/word/2016/wordml/cid" xmlns:w16="http://schemas.microsoft.com/office/word/2018/wordml" xmlns:w16sdtdh="http://schemas.microsoft.com/office/word/2020/wordml/sdtdatahash" xmlns:w16se="http://schemas.microsoft.com/office/word/2015/wordml/symex" mc:Ignorable="w14 w15 w16se w16cid w16 w16cex w16sdtdh">
+<w:styles xmlns:mc="http://schemas.openxmlformats.org/markup-compatibility/2006" xmlns:r="http://schemas.openxmlformats.org/officeDocument/2006/relationships" xmlns:w="http://schemas.openxmlformats.org/wordprocessingml/2006/main" xmlns:w14="http://schemas.microsoft.com/office/word/2010/wordml" xmlns:w15="http://schemas.microsoft.com/office/word/2012/wordml" xmlns:w16cex="http://schemas.microsoft.com/office/word/2018/wordml/cex" xmlns:w16cid="http://schemas.microsoft.com/office/word/2016/wordml/cid" xmlns:w16="http://schemas.microsoft.com/office/word/2018/wordml" xmlns:w16du="http://schemas.microsoft.com/office/word/2023/wordml/word16du" xmlns:w16sdtdh="http://schemas.microsoft.com/office/word/2020/wordml/sdtdatahash" xmlns:w16sdtfl="http://schemas.microsoft.com/office/word/2024/wordml/sdtformatlock" xmlns:w16se="http://schemas.microsoft.com/office/word/2015/wordml/symex" mc:Ignorable="w14 w15 w16se w16cid w16 w16cex w16sdtdh w16sdtfl w16du">
   <w:docDefaults>
     <w:rPrDefault>
       <w:rPr>
@@ -7362,11 +8566,11 @@
       <w:lang w:val="en-GB"/>
     </w:rPr>
   </w:style>
-  <w:style w:type="paragraph" w:styleId="Heading1">
+  <w:style w:type="paragraph" w:styleId="Ttulo1">
     <w:name w:val="heading 1"/>
     <w:basedOn w:val="Normal"/>
     <w:next w:val="Normal"/>
-    <w:link w:val="Heading1Char"/>
+    <w:link w:val="Ttulo1Car"/>
     <w:uiPriority w:val="9"/>
     <w:qFormat/>
     <w:rsid w:val="00F138ED"/>
@@ -7394,11 +8598,11 @@
       <w14:ligatures w14:val="none"/>
     </w:rPr>
   </w:style>
-  <w:style w:type="paragraph" w:styleId="Heading2">
+  <w:style w:type="paragraph" w:styleId="Ttulo2">
     <w:name w:val="heading 2"/>
     <w:basedOn w:val="Normal"/>
     <w:next w:val="Normal"/>
-    <w:link w:val="Heading2Char"/>
+    <w:link w:val="Ttulo2Car"/>
     <w:uiPriority w:val="9"/>
     <w:unhideWhenUsed/>
     <w:qFormat/>
@@ -7422,11 +8626,11 @@
       <w14:ligatures w14:val="none"/>
     </w:rPr>
   </w:style>
-  <w:style w:type="paragraph" w:styleId="Heading3">
+  <w:style w:type="paragraph" w:styleId="Ttulo3">
     <w:name w:val="heading 3"/>
     <w:basedOn w:val="Normal"/>
     <w:next w:val="Normal"/>
-    <w:link w:val="Heading3Char"/>
+    <w:link w:val="Ttulo3Car"/>
     <w:uiPriority w:val="9"/>
     <w:unhideWhenUsed/>
     <w:rsid w:val="00F138ED"/>
@@ -7441,13 +8645,13 @@
       <w:color w:val="1F3763" w:themeColor="accent1" w:themeShade="7F"/>
     </w:rPr>
   </w:style>
-  <w:style w:type="character" w:default="1" w:styleId="DefaultParagraphFont">
+  <w:style w:type="character" w:default="1" w:styleId="Fuentedeprrafopredeter">
     <w:name w:val="Default Paragraph Font"/>
     <w:uiPriority w:val="1"/>
     <w:semiHidden/>
     <w:unhideWhenUsed/>
   </w:style>
-  <w:style w:type="table" w:default="1" w:styleId="TableNormal">
+  <w:style w:type="table" w:default="1" w:styleId="Tablanormal">
     <w:name w:val="Normal Table"/>
     <w:uiPriority w:val="99"/>
     <w:semiHidden/>
@@ -7462,16 +8666,16 @@
       </w:tblCellMar>
     </w:tblPr>
   </w:style>
-  <w:style w:type="numbering" w:default="1" w:styleId="NoList">
+  <w:style w:type="numbering" w:default="1" w:styleId="Sinlista">
     <w:name w:val="No List"/>
     <w:uiPriority w:val="99"/>
     <w:semiHidden/>
     <w:unhideWhenUsed/>
   </w:style>
-  <w:style w:type="character" w:customStyle="1" w:styleId="Heading1Char">
-    <w:name w:val="Heading 1 Char"/>
-    <w:basedOn w:val="DefaultParagraphFont"/>
-    <w:link w:val="Heading1"/>
+  <w:style w:type="character" w:customStyle="1" w:styleId="Ttulo1Car">
+    <w:name w:val="Título 1 Car"/>
+    <w:basedOn w:val="Fuentedeprrafopredeter"/>
+    <w:link w:val="Ttulo1"/>
     <w:uiPriority w:val="9"/>
     <w:rsid w:val="00F138ED"/>
     <w:rPr>
@@ -7485,10 +8689,10 @@
       <w14:ligatures w14:val="none"/>
     </w:rPr>
   </w:style>
-  <w:style w:type="character" w:customStyle="1" w:styleId="Heading2Char">
-    <w:name w:val="Heading 2 Char"/>
-    <w:basedOn w:val="DefaultParagraphFont"/>
-    <w:link w:val="Heading2"/>
+  <w:style w:type="character" w:customStyle="1" w:styleId="Ttulo2Car">
+    <w:name w:val="Título 2 Car"/>
+    <w:basedOn w:val="Fuentedeprrafopredeter"/>
+    <w:link w:val="Ttulo2"/>
     <w:uiPriority w:val="9"/>
     <w:rsid w:val="00F138ED"/>
     <w:rPr>
@@ -7502,9 +8706,9 @@
       <w14:ligatures w14:val="none"/>
     </w:rPr>
   </w:style>
-  <w:style w:type="paragraph" w:styleId="ListParagraph">
+  <w:style w:type="paragraph" w:styleId="Prrafodelista">
     <w:name w:val="List Paragraph"/>
-    <w:basedOn w:val="ListNumber"/>
+    <w:basedOn w:val="Listaconnmeros"/>
     <w:uiPriority w:val="34"/>
     <w:rsid w:val="00F138ED"/>
     <w:pPr>
@@ -7523,7 +8727,7 @@
   </w:style>
   <w:style w:type="paragraph" w:customStyle="1" w:styleId="Prrafodesublista">
     <w:name w:val="Párrafo de sublista"/>
-    <w:basedOn w:val="ListParagraph"/>
+    <w:basedOn w:val="Prrafodelista"/>
     <w:qFormat/>
     <w:rsid w:val="00624D3C"/>
     <w:pPr>
@@ -7558,7 +8762,7 @@
       <w14:ligatures w14:val="none"/>
     </w:rPr>
   </w:style>
-  <w:style w:type="paragraph" w:styleId="NoSpacing">
+  <w:style w:type="paragraph" w:styleId="Sinespaciado">
     <w:name w:val="No Spacing"/>
     <w:uiPriority w:val="1"/>
     <w:rsid w:val="00F138ED"/>
@@ -7572,9 +8776,9 @@
       <w14:ligatures w14:val="none"/>
     </w:rPr>
   </w:style>
-  <w:style w:type="character" w:styleId="CommentReference">
+  <w:style w:type="character" w:styleId="Refdecomentario">
     <w:name w:val="annotation reference"/>
-    <w:basedOn w:val="DefaultParagraphFont"/>
+    <w:basedOn w:val="Fuentedeprrafopredeter"/>
     <w:uiPriority w:val="99"/>
     <w:semiHidden/>
     <w:unhideWhenUsed/>
@@ -7596,7 +8800,7 @@
   </w:style>
   <w:style w:type="paragraph" w:customStyle="1" w:styleId="Requirement-Body">
     <w:name w:val="Requirement - Body"/>
-    <w:basedOn w:val="List"/>
+    <w:basedOn w:val="Lista"/>
     <w:qFormat/>
     <w:rsid w:val="00F138ED"/>
     <w:pPr>
@@ -7606,10 +8810,10 @@
       <w:ind w:left="851" w:hanging="284"/>
     </w:pPr>
   </w:style>
-  <w:style w:type="paragraph" w:styleId="CommentText">
+  <w:style w:type="paragraph" w:styleId="Textocomentario">
     <w:name w:val="annotation text"/>
     <w:basedOn w:val="Normal"/>
-    <w:link w:val="CommentTextChar"/>
+    <w:link w:val="TextocomentarioCar"/>
     <w:uiPriority w:val="99"/>
     <w:unhideWhenUsed/>
     <w:rsid w:val="00F138ED"/>
@@ -7618,10 +8822,10 @@
       <w:szCs w:val="20"/>
     </w:rPr>
   </w:style>
-  <w:style w:type="character" w:customStyle="1" w:styleId="CommentTextChar">
-    <w:name w:val="Comment Text Char"/>
-    <w:basedOn w:val="DefaultParagraphFont"/>
-    <w:link w:val="CommentText"/>
+  <w:style w:type="character" w:customStyle="1" w:styleId="TextocomentarioCar">
+    <w:name w:val="Texto comentario Car"/>
+    <w:basedOn w:val="Fuentedeprrafopredeter"/>
+    <w:link w:val="Textocomentario"/>
     <w:uiPriority w:val="99"/>
     <w:rsid w:val="00F138ED"/>
     <w:rPr>
@@ -7630,11 +8834,11 @@
       <w:lang w:val="en-GB"/>
     </w:rPr>
   </w:style>
-  <w:style w:type="paragraph" w:styleId="CommentSubject">
+  <w:style w:type="paragraph" w:styleId="Asuntodelcomentario">
     <w:name w:val="annotation subject"/>
     <w:basedOn w:val="Normal"/>
     <w:next w:val="Normal"/>
-    <w:link w:val="CommentSubjectChar"/>
+    <w:link w:val="AsuntodelcomentarioCar"/>
     <w:uiPriority w:val="99"/>
     <w:semiHidden/>
     <w:unhideWhenUsed/>
@@ -7646,10 +8850,10 @@
       <w:szCs w:val="20"/>
     </w:rPr>
   </w:style>
-  <w:style w:type="character" w:customStyle="1" w:styleId="CommentSubjectChar">
-    <w:name w:val="Comment Subject Char"/>
-    <w:basedOn w:val="DefaultParagraphFont"/>
-    <w:link w:val="CommentSubject"/>
+  <w:style w:type="character" w:customStyle="1" w:styleId="AsuntodelcomentarioCar">
+    <w:name w:val="Asunto del comentario Car"/>
+    <w:basedOn w:val="Fuentedeprrafopredeter"/>
+    <w:link w:val="Asuntodelcomentario"/>
     <w:uiPriority w:val="99"/>
     <w:semiHidden/>
     <w:rsid w:val="00F138ED"/>
@@ -7661,7 +8865,7 @@
       <w:lang w:val="en-GB"/>
     </w:rPr>
   </w:style>
-  <w:style w:type="paragraph" w:styleId="List">
+  <w:style w:type="paragraph" w:styleId="Lista">
     <w:name w:val="List"/>
     <w:basedOn w:val="Normal"/>
     <w:uiPriority w:val="99"/>
@@ -7673,9 +8877,9 @@
       <w:contextualSpacing/>
     </w:pPr>
   </w:style>
-  <w:style w:type="character" w:styleId="Strong">
+  <w:style w:type="character" w:styleId="Textoennegrita">
     <w:name w:val="Strong"/>
-    <w:basedOn w:val="DefaultParagraphFont"/>
+    <w:basedOn w:val="Fuentedeprrafopredeter"/>
     <w:uiPriority w:val="22"/>
     <w:qFormat/>
     <w:rsid w:val="00F138ED"/>
@@ -7684,9 +8888,9 @@
       <w:bCs/>
     </w:rPr>
   </w:style>
-  <w:style w:type="character" w:styleId="Hyperlink">
+  <w:style w:type="character" w:styleId="Hipervnculo">
     <w:name w:val="Hyperlink"/>
-    <w:basedOn w:val="DefaultParagraphFont"/>
+    <w:basedOn w:val="Fuentedeprrafopredeter"/>
     <w:uiPriority w:val="99"/>
     <w:unhideWhenUsed/>
     <w:rsid w:val="00F138ED"/>
@@ -7695,9 +8899,9 @@
       <w:u w:val="single"/>
     </w:rPr>
   </w:style>
-  <w:style w:type="character" w:styleId="PlaceholderText">
+  <w:style w:type="character" w:styleId="Textodelmarcadordeposicin">
     <w:name w:val="Placeholder Text"/>
-    <w:basedOn w:val="DefaultParagraphFont"/>
+    <w:basedOn w:val="Fuentedeprrafopredeter"/>
     <w:uiPriority w:val="99"/>
     <w:semiHidden/>
     <w:rsid w:val="00F138ED"/>
@@ -7707,7 +8911,7 @@
   </w:style>
   <w:style w:type="paragraph" w:customStyle="1" w:styleId="Requirement-Header">
     <w:name w:val="Requirement - Header"/>
-    <w:basedOn w:val="List"/>
+    <w:basedOn w:val="Lista"/>
     <w:next w:val="Requirement-Body"/>
     <w:qFormat/>
     <w:rsid w:val="0059559E"/>
@@ -7718,10 +8922,10 @@
       <w:ind w:left="567" w:hanging="567"/>
     </w:pPr>
   </w:style>
-  <w:style w:type="character" w:customStyle="1" w:styleId="Heading3Char">
-    <w:name w:val="Heading 3 Char"/>
-    <w:basedOn w:val="DefaultParagraphFont"/>
-    <w:link w:val="Heading3"/>
+  <w:style w:type="character" w:customStyle="1" w:styleId="Ttulo3Car">
+    <w:name w:val="Título 3 Car"/>
+    <w:basedOn w:val="Fuentedeprrafopredeter"/>
+    <w:link w:val="Ttulo3"/>
     <w:uiPriority w:val="9"/>
     <w:rsid w:val="00F138ED"/>
     <w:rPr>
@@ -7732,7 +8936,7 @@
       <w:lang w:val="en-GB"/>
     </w:rPr>
   </w:style>
-  <w:style w:type="paragraph" w:styleId="ListNumber">
+  <w:style w:type="paragraph" w:styleId="Listaconnmeros">
     <w:name w:val="List Number"/>
     <w:basedOn w:val="Normal"/>
     <w:uiPriority w:val="99"/>
@@ -7746,11 +8950,11 @@
       <w:contextualSpacing/>
     </w:pPr>
   </w:style>
-  <w:style w:type="paragraph" w:styleId="Title">
+  <w:style w:type="paragraph" w:styleId="Ttulo">
     <w:name w:val="Title"/>
     <w:basedOn w:val="Normal"/>
     <w:next w:val="Normal"/>
-    <w:link w:val="TitleChar"/>
+    <w:link w:val="TtuloCar"/>
     <w:uiPriority w:val="10"/>
     <w:qFormat/>
     <w:rsid w:val="00F138ED"/>
@@ -7771,10 +8975,10 @@
       <w:szCs w:val="56"/>
     </w:rPr>
   </w:style>
-  <w:style w:type="character" w:customStyle="1" w:styleId="TitleChar">
-    <w:name w:val="Title Char"/>
-    <w:basedOn w:val="DefaultParagraphFont"/>
-    <w:link w:val="Title"/>
+  <w:style w:type="character" w:customStyle="1" w:styleId="TtuloCar">
+    <w:name w:val="Título Car"/>
+    <w:basedOn w:val="Fuentedeprrafopredeter"/>
+    <w:link w:val="Ttulo"/>
     <w:uiPriority w:val="10"/>
     <w:rsid w:val="00F138ED"/>
     <w:rPr>
@@ -7786,9 +8990,9 @@
       <w:lang w:val="en-GB"/>
     </w:rPr>
   </w:style>
-  <w:style w:type="character" w:styleId="Mention">
+  <w:style w:type="character" w:styleId="Mencionar">
     <w:name w:val="Mention"/>
-    <w:basedOn w:val="DefaultParagraphFont"/>
+    <w:basedOn w:val="Fuentedeprrafopredeter"/>
     <w:uiPriority w:val="99"/>
     <w:unhideWhenUsed/>
     <w:rsid w:val="00F138ED"/>
@@ -7801,7 +9005,7 @@
 </file>
 
 <file path=word/glossary/document.xml><?xml version="1.0" encoding="utf-8"?>
-<w:glossaryDocument xmlns:wpc="http://schemas.microsoft.com/office/word/2010/wordprocessingCanvas" xmlns:cx="http://schemas.microsoft.com/office/drawing/2014/chartex" xmlns:cx1="http://schemas.microsoft.com/office/drawing/2015/9/8/chartex" xmlns:cx2="http://schemas.microsoft.com/office/drawing/2015/10/21/chartex" xmlns:cx3="http://schemas.microsoft.com/office/drawing/2016/5/9/chartex" xmlns:cx4="http://schemas.microsoft.com/office/drawing/2016/5/10/chartex" xmlns:cx5="http://schemas.microsoft.com/office/drawing/2016/5/11/chartex" xmlns:cx6="http://schemas.microsoft.com/office/drawing/2016/5/12/chartex" xmlns:cx7="http://schemas.microsoft.com/office/drawing/2016/5/13/chartex" xmlns:cx8="http://schemas.microsoft.com/office/drawing/2016/5/14/chartex" xmlns:mc="http://schemas.openxmlformats.org/markup-compatibility/2006" xmlns:aink="http://schemas.microsoft.com/office/drawing/2016/ink" xmlns:am3d="http://schemas.microsoft.com/office/drawing/2017/model3d" xmlns:o="urn:schemas-microsoft-com:office:office" xmlns:oel="http://schemas.microsoft.com/office/2019/extlst" xmlns:r="http://schemas.openxmlformats.org/officeDocument/2006/relationships" xmlns:m="http://schemas.openxmlformats.org/officeDocument/2006/math" xmlns:v="urn:schemas-microsoft-com:vml" xmlns:wp14="http://schemas.microsoft.com/office/word/2010/wordprocessingDrawing" xmlns:wp="http://schemas.openxmlformats.org/drawingml/2006/wordprocessingDrawing" xmlns:w10="urn:schemas-microsoft-com:office:word" xmlns:w="http://schemas.openxmlformats.org/wordprocessingml/2006/main" xmlns:w14="http://schemas.microsoft.com/office/word/2010/wordml" xmlns:w15="http://schemas.microsoft.com/office/word/2012/wordml" xmlns:w16cex="http://schemas.microsoft.com/office/word/2018/wordml/cex" xmlns:w16cid="http://schemas.microsoft.com/office/word/2016/wordml/cid" xmlns:w16="http://schemas.microsoft.com/office/word/2018/wordml" xmlns:w16sdtdh="http://schemas.microsoft.com/office/word/2020/wordml/sdtdatahash" xmlns:w16se="http://schemas.microsoft.com/office/word/2015/wordml/symex" xmlns:wpg="http://schemas.microsoft.com/office/word/2010/wordprocessingGroup" xmlns:wpi="http://schemas.microsoft.com/office/word/2010/wordprocessingInk" xmlns:wne="http://schemas.microsoft.com/office/word/2006/wordml" xmlns:wps="http://schemas.microsoft.com/office/word/2010/wordprocessingShape" mc:Ignorable="w14 w15 w16se w16cid w16 w16cex w16sdtdh wp14">
+<w:glossaryDocument xmlns:wpc="http://schemas.microsoft.com/office/word/2010/wordprocessingCanvas" xmlns:cx="http://schemas.microsoft.com/office/drawing/2014/chartex" xmlns:cx1="http://schemas.microsoft.com/office/drawing/2015/9/8/chartex" xmlns:cx2="http://schemas.microsoft.com/office/drawing/2015/10/21/chartex" xmlns:cx3="http://schemas.microsoft.com/office/drawing/2016/5/9/chartex" xmlns:cx4="http://schemas.microsoft.com/office/drawing/2016/5/10/chartex" xmlns:cx5="http://schemas.microsoft.com/office/drawing/2016/5/11/chartex" xmlns:cx6="http://schemas.microsoft.com/office/drawing/2016/5/12/chartex" xmlns:cx7="http://schemas.microsoft.com/office/drawing/2016/5/13/chartex" xmlns:cx8="http://schemas.microsoft.com/office/drawing/2016/5/14/chartex" xmlns:mc="http://schemas.openxmlformats.org/markup-compatibility/2006" xmlns:aink="http://schemas.microsoft.com/office/drawing/2016/ink" xmlns:am3d="http://schemas.microsoft.com/office/drawing/2017/model3d" xmlns:o="urn:schemas-microsoft-com:office:office" xmlns:oel="http://schemas.microsoft.com/office/2019/extlst" xmlns:r="http://schemas.openxmlformats.org/officeDocument/2006/relationships" xmlns:m="http://schemas.openxmlformats.org/officeDocument/2006/math" xmlns:v="urn:schemas-microsoft-com:vml" xmlns:wp14="http://schemas.microsoft.com/office/word/2010/wordprocessingDrawing" xmlns:wp="http://schemas.openxmlformats.org/drawingml/2006/wordprocessingDrawing" xmlns:w10="urn:schemas-microsoft-com:office:word" xmlns:w="http://schemas.openxmlformats.org/wordprocessingml/2006/main" xmlns:w14="http://schemas.microsoft.com/office/word/2010/wordml" xmlns:w15="http://schemas.microsoft.com/office/word/2012/wordml" xmlns:w16cex="http://schemas.microsoft.com/office/word/2018/wordml/cex" xmlns:w16cid="http://schemas.microsoft.com/office/word/2016/wordml/cid" xmlns:w16="http://schemas.microsoft.com/office/word/2018/wordml" xmlns:w16du="http://schemas.microsoft.com/office/word/2023/wordml/word16du" xmlns:w16sdtdh="http://schemas.microsoft.com/office/word/2020/wordml/sdtdatahash" xmlns:w16sdtfl="http://schemas.microsoft.com/office/word/2024/wordml/sdtformatlock" xmlns:w16se="http://schemas.microsoft.com/office/word/2015/wordml/symex" xmlns:wpg="http://schemas.microsoft.com/office/word/2010/wordprocessingGroup" xmlns:wpi="http://schemas.microsoft.com/office/word/2010/wordprocessingInk" xmlns:wne="http://schemas.microsoft.com/office/word/2006/wordml" xmlns:wps="http://schemas.microsoft.com/office/word/2010/wordprocessingShape" mc:Ignorable="w14 w15 w16se w16cid w16 w16cex w16sdtdh w16sdtfl w16du wp14">
   <w:docParts>
     <w:docPart>
       <w:docPartPr>
@@ -7825,7 +9029,7 @@
           </w:pPr>
           <w:r>
             <w:rPr>
-              <w:rStyle w:val="PlaceholderText"/>
+              <w:rStyle w:val="Textodelmarcadordeposicin"/>
             </w:rPr>
             <w:t>Haga clic o pulse aquí para escribir texto.</w:t>
           </w:r>
@@ -7854,7 +9058,7 @@
           </w:pPr>
           <w:r>
             <w:rPr>
-              <w:rStyle w:val="PlaceholderText"/>
+              <w:rStyle w:val="Textodelmarcadordeposicin"/>
             </w:rPr>
             <w:t>Haga clic o pulse aquí para escribir texto.</w:t>
           </w:r>
@@ -7883,7 +9087,7 @@
           </w:pPr>
           <w:r>
             <w:rPr>
-              <w:rStyle w:val="PlaceholderText"/>
+              <w:rStyle w:val="Textodelmarcadordeposicin"/>
             </w:rPr>
             <w:t>Haga clic o pulse aquí para escribir texto.</w:t>
           </w:r>
@@ -7912,7 +9116,7 @@
           </w:pPr>
           <w:r>
             <w:rPr>
-              <w:rStyle w:val="PlaceholderText"/>
+              <w:rStyle w:val="Textodelmarcadordeposicin"/>
             </w:rPr>
             <w:t>Haga clic o pulse aquí para escribir texto.</w:t>
           </w:r>
@@ -7941,7 +9145,7 @@
           </w:pPr>
           <w:r>
             <w:rPr>
-              <w:rStyle w:val="PlaceholderText"/>
+              <w:rStyle w:val="Textodelmarcadordeposicin"/>
             </w:rPr>
             <w:t>Haga clic o pulse aquí para escribir texto.</w:t>
           </w:r>
@@ -7970,7 +9174,7 @@
           </w:pPr>
           <w:r>
             <w:rPr>
-              <w:rStyle w:val="PlaceholderText"/>
+              <w:rStyle w:val="Textodelmarcadordeposicin"/>
             </w:rPr>
             <w:t>Haga clic o pulse aquí para escribir texto.</w:t>
           </w:r>
@@ -7999,7 +9203,7 @@
           </w:pPr>
           <w:r>
             <w:rPr>
-              <w:rStyle w:val="PlaceholderText"/>
+              <w:rStyle w:val="Textodelmarcadordeposicin"/>
             </w:rPr>
             <w:t>Haga clic o pulse aquí para escribir texto.</w:t>
           </w:r>
@@ -8028,7 +9232,7 @@
           </w:pPr>
           <w:r>
             <w:rPr>
-              <w:rStyle w:val="PlaceholderText"/>
+              <w:rStyle w:val="Textodelmarcadordeposicin"/>
             </w:rPr>
             <w:t>Haga clic o pulse aquí para escribir texto.</w:t>
           </w:r>
@@ -8057,7 +9261,7 @@
           </w:pPr>
           <w:r>
             <w:rPr>
-              <w:rStyle w:val="PlaceholderText"/>
+              <w:rStyle w:val="Textodelmarcadordeposicin"/>
             </w:rPr>
             <w:t>Haga clic o pulse aquí para escribir texto.</w:t>
           </w:r>
@@ -8086,7 +9290,7 @@
           </w:pPr>
           <w:r>
             <w:rPr>
-              <w:rStyle w:val="PlaceholderText"/>
+              <w:rStyle w:val="Textodelmarcadordeposicin"/>
             </w:rPr>
             <w:t>Haga clic o pulse aquí para escribir texto.</w:t>
           </w:r>
@@ -8115,7 +9319,7 @@
           </w:pPr>
           <w:r>
             <w:rPr>
-              <w:rStyle w:val="PlaceholderText"/>
+              <w:rStyle w:val="Textodelmarcadordeposicin"/>
             </w:rPr>
             <w:t>Haga clic o pulse aquí para escribir texto.</w:t>
           </w:r>
@@ -8144,7 +9348,7 @@
           </w:pPr>
           <w:r>
             <w:rPr>
-              <w:rStyle w:val="PlaceholderText"/>
+              <w:rStyle w:val="Textodelmarcadordeposicin"/>
             </w:rPr>
             <w:t>Haga clic o pulse aquí para escribir texto.</w:t>
           </w:r>
@@ -8173,7 +9377,7 @@
           </w:pPr>
           <w:r>
             <w:rPr>
-              <w:rStyle w:val="PlaceholderText"/>
+              <w:rStyle w:val="Textodelmarcadordeposicin"/>
             </w:rPr>
             <w:t>Haga clic o pulse aquí para escribir texto.</w:t>
           </w:r>
@@ -8202,7 +9406,7 @@
           </w:pPr>
           <w:r>
             <w:rPr>
-              <w:rStyle w:val="PlaceholderText"/>
+              <w:rStyle w:val="Textodelmarcadordeposicin"/>
             </w:rPr>
             <w:t>Haga clic o pulse aquí para escribir texto.</w:t>
           </w:r>
@@ -8231,7 +9435,7 @@
           </w:pPr>
           <w:r>
             <w:rPr>
-              <w:rStyle w:val="PlaceholderText"/>
+              <w:rStyle w:val="Textodelmarcadordeposicin"/>
             </w:rPr>
             <w:t>Haga clic o pulse aquí para escribir texto.</w:t>
           </w:r>
@@ -8260,7 +9464,7 @@
           </w:pPr>
           <w:r>
             <w:rPr>
-              <w:rStyle w:val="PlaceholderText"/>
+              <w:rStyle w:val="Textodelmarcadordeposicin"/>
             </w:rPr>
             <w:t>Haga clic o pulse aquí para escribir texto.</w:t>
           </w:r>
@@ -8289,7 +9493,7 @@
           </w:pPr>
           <w:r>
             <w:rPr>
-              <w:rStyle w:val="PlaceholderText"/>
+              <w:rStyle w:val="Textodelmarcadordeposicin"/>
             </w:rPr>
             <w:t>Haga clic o pulse aquí para escribir texto.</w:t>
           </w:r>
@@ -8318,7 +9522,7 @@
           </w:pPr>
           <w:r>
             <w:rPr>
-              <w:rStyle w:val="PlaceholderText"/>
+              <w:rStyle w:val="Textodelmarcadordeposicin"/>
             </w:rPr>
             <w:t>Haga clic o pulse aquí para escribir texto.</w:t>
           </w:r>
@@ -8347,7 +9551,7 @@
           </w:pPr>
           <w:r>
             <w:rPr>
-              <w:rStyle w:val="PlaceholderText"/>
+              <w:rStyle w:val="Textodelmarcadordeposicin"/>
             </w:rPr>
             <w:t>Haga clic o pulse aquí para escribir texto.</w:t>
           </w:r>
@@ -8376,7 +9580,7 @@
           </w:pPr>
           <w:r>
             <w:rPr>
-              <w:rStyle w:val="PlaceholderText"/>
+              <w:rStyle w:val="Textodelmarcadordeposicin"/>
             </w:rPr>
             <w:t>Haga clic o pulse aquí para escribir texto.</w:t>
           </w:r>
@@ -8405,7 +9609,7 @@
           </w:pPr>
           <w:r>
             <w:rPr>
-              <w:rStyle w:val="PlaceholderText"/>
+              <w:rStyle w:val="Textodelmarcadordeposicin"/>
             </w:rPr>
             <w:t>Haga clic o pulse aquí para escribir texto.</w:t>
           </w:r>
@@ -8434,7 +9638,7 @@
           </w:pPr>
           <w:r>
             <w:rPr>
-              <w:rStyle w:val="PlaceholderText"/>
+              <w:rStyle w:val="Textodelmarcadordeposicin"/>
             </w:rPr>
             <w:t>Haga clic o pulse aquí para escribir texto.</w:t>
           </w:r>
@@ -8463,7 +9667,7 @@
           </w:pPr>
           <w:r>
             <w:rPr>
-              <w:rStyle w:val="PlaceholderText"/>
+              <w:rStyle w:val="Textodelmarcadordeposicin"/>
             </w:rPr>
             <w:t>Haga clic o pulse aquí para escribir texto.</w:t>
           </w:r>
@@ -8492,7 +9696,7 @@
           </w:pPr>
           <w:r>
             <w:rPr>
-              <w:rStyle w:val="PlaceholderText"/>
+              <w:rStyle w:val="Textodelmarcadordeposicin"/>
             </w:rPr>
             <w:t>Haga clic o pulse aquí para escribir texto.</w:t>
           </w:r>
@@ -8521,7 +9725,7 @@
           </w:pPr>
           <w:r>
             <w:rPr>
-              <w:rStyle w:val="PlaceholderText"/>
+              <w:rStyle w:val="Textodelmarcadordeposicin"/>
             </w:rPr>
             <w:t>Haga clic o pulse aquí para escribir texto.</w:t>
           </w:r>
@@ -8550,7 +9754,7 @@
           </w:pPr>
           <w:r>
             <w:rPr>
-              <w:rStyle w:val="PlaceholderText"/>
+              <w:rStyle w:val="Textodelmarcadordeposicin"/>
             </w:rPr>
             <w:t>Haga clic o pulse aquí para escribir texto.</w:t>
           </w:r>
@@ -8579,7 +9783,7 @@
           </w:pPr>
           <w:r>
             <w:rPr>
-              <w:rStyle w:val="PlaceholderText"/>
+              <w:rStyle w:val="Textodelmarcadordeposicin"/>
             </w:rPr>
             <w:t>Haga clic o pulse aquí para escribir texto.</w:t>
           </w:r>
@@ -8608,7 +9812,7 @@
           </w:pPr>
           <w:r>
             <w:rPr>
-              <w:rStyle w:val="PlaceholderText"/>
+              <w:rStyle w:val="Textodelmarcadordeposicin"/>
             </w:rPr>
             <w:t>Haga clic o pulse aquí para escribir texto.</w:t>
           </w:r>
@@ -8637,7 +9841,7 @@
           </w:pPr>
           <w:r>
             <w:rPr>
-              <w:rStyle w:val="PlaceholderText"/>
+              <w:rStyle w:val="Textodelmarcadordeposicin"/>
             </w:rPr>
             <w:t>Haga clic o pulse aquí para escribir texto.</w:t>
           </w:r>
@@ -8666,7 +9870,7 @@
           </w:pPr>
           <w:r>
             <w:rPr>
-              <w:rStyle w:val="PlaceholderText"/>
+              <w:rStyle w:val="Textodelmarcadordeposicin"/>
             </w:rPr>
             <w:t>Haga clic o pulse aquí para escribir texto.</w:t>
           </w:r>
@@ -8695,7 +9899,7 @@
           </w:pPr>
           <w:r>
             <w:rPr>
-              <w:rStyle w:val="PlaceholderText"/>
+              <w:rStyle w:val="Textodelmarcadordeposicin"/>
             </w:rPr>
             <w:t>Haga clic o pulse aquí para escribir texto.</w:t>
           </w:r>
@@ -8724,7 +9928,7 @@
           </w:pPr>
           <w:r>
             <w:rPr>
-              <w:rStyle w:val="PlaceholderText"/>
+              <w:rStyle w:val="Textodelmarcadordeposicin"/>
             </w:rPr>
             <w:t>Haga clic o pulse aquí para escribir texto.</w:t>
           </w:r>
@@ -8753,7 +9957,7 @@
           </w:pPr>
           <w:r>
             <w:rPr>
-              <w:rStyle w:val="PlaceholderText"/>
+              <w:rStyle w:val="Textodelmarcadordeposicin"/>
             </w:rPr>
             <w:t>Haga clic o pulse aquí para escribir texto.</w:t>
           </w:r>
@@ -8782,7 +9986,7 @@
           </w:pPr>
           <w:r>
             <w:rPr>
-              <w:rStyle w:val="PlaceholderText"/>
+              <w:rStyle w:val="Textodelmarcadordeposicin"/>
             </w:rPr>
             <w:t>Haga clic o pulse aquí para escribir texto.</w:t>
           </w:r>
@@ -8811,7 +10015,7 @@
           </w:pPr>
           <w:r>
             <w:rPr>
-              <w:rStyle w:val="PlaceholderText"/>
+              <w:rStyle w:val="Textodelmarcadordeposicin"/>
             </w:rPr>
             <w:t>Haga clic o pulse aquí para escribir texto.</w:t>
           </w:r>
@@ -8840,7 +10044,7 @@
           </w:pPr>
           <w:r>
             <w:rPr>
-              <w:rStyle w:val="PlaceholderText"/>
+              <w:rStyle w:val="Textodelmarcadordeposicin"/>
             </w:rPr>
             <w:t>Haga clic o pulse aquí para escribir texto.</w:t>
           </w:r>
@@ -8869,7 +10073,7 @@
           </w:pPr>
           <w:r>
             <w:rPr>
-              <w:rStyle w:val="PlaceholderText"/>
+              <w:rStyle w:val="Textodelmarcadordeposicin"/>
             </w:rPr>
             <w:t>Haga clic o pulse aquí para escribir texto.</w:t>
           </w:r>
@@ -8898,7 +10102,7 @@
           </w:pPr>
           <w:r>
             <w:rPr>
-              <w:rStyle w:val="PlaceholderText"/>
+              <w:rStyle w:val="Textodelmarcadordeposicin"/>
             </w:rPr>
             <w:t>Haga clic o pulse aquí para escribir texto.</w:t>
           </w:r>
@@ -8927,7 +10131,7 @@
           </w:pPr>
           <w:r>
             <w:rPr>
-              <w:rStyle w:val="PlaceholderText"/>
+              <w:rStyle w:val="Textodelmarcadordeposicin"/>
             </w:rPr>
             <w:t>Haga clic o pulse aquí para escribir texto.</w:t>
           </w:r>
@@ -8956,7 +10160,7 @@
           </w:pPr>
           <w:r>
             <w:rPr>
-              <w:rStyle w:val="PlaceholderText"/>
+              <w:rStyle w:val="Textodelmarcadordeposicin"/>
             </w:rPr>
             <w:t>Haga clic o pulse aquí para escribir texto.</w:t>
           </w:r>
@@ -8985,7 +10189,7 @@
           </w:pPr>
           <w:r>
             <w:rPr>
-              <w:rStyle w:val="PlaceholderText"/>
+              <w:rStyle w:val="Textodelmarcadordeposicin"/>
             </w:rPr>
             <w:t>Haga clic o pulse aquí para escribir texto.</w:t>
           </w:r>
@@ -8997,18 +10201,18 @@
 </file>
 
 <file path=word/glossary/fontTable.xml><?xml version="1.0" encoding="utf-8"?>
-<w:fonts xmlns:mc="http://schemas.openxmlformats.org/markup-compatibility/2006" xmlns:r="http://schemas.openxmlformats.org/officeDocument/2006/relationships" xmlns:w="http://schemas.openxmlformats.org/wordprocessingml/2006/main" xmlns:w14="http://schemas.microsoft.com/office/word/2010/wordml" xmlns:w15="http://schemas.microsoft.com/office/word/2012/wordml" xmlns:w16cex="http://schemas.microsoft.com/office/word/2018/wordml/cex" xmlns:w16cid="http://schemas.microsoft.com/office/word/2016/wordml/cid" xmlns:w16="http://schemas.microsoft.com/office/word/2018/wordml" xmlns:w16sdtdh="http://schemas.microsoft.com/office/word/2020/wordml/sdtdatahash" xmlns:w16se="http://schemas.microsoft.com/office/word/2015/wordml/symex" mc:Ignorable="w14 w15 w16se w16cid w16 w16cex w16sdtdh">
+<w:fonts xmlns:mc="http://schemas.openxmlformats.org/markup-compatibility/2006" xmlns:r="http://schemas.openxmlformats.org/officeDocument/2006/relationships" xmlns:w="http://schemas.openxmlformats.org/wordprocessingml/2006/main" xmlns:w14="http://schemas.microsoft.com/office/word/2010/wordml" xmlns:w15="http://schemas.microsoft.com/office/word/2012/wordml" xmlns:w16cex="http://schemas.microsoft.com/office/word/2018/wordml/cex" xmlns:w16cid="http://schemas.microsoft.com/office/word/2016/wordml/cid" xmlns:w16="http://schemas.microsoft.com/office/word/2018/wordml" xmlns:w16du="http://schemas.microsoft.com/office/word/2023/wordml/word16du" xmlns:w16sdtdh="http://schemas.microsoft.com/office/word/2020/wordml/sdtdatahash" xmlns:w16sdtfl="http://schemas.microsoft.com/office/word/2024/wordml/sdtformatlock" xmlns:w16se="http://schemas.microsoft.com/office/word/2015/wordml/symex" mc:Ignorable="w14 w15 w16se w16cid w16 w16cex w16sdtdh w16sdtfl w16du">
   <w:font w:name="Wingdings">
     <w:panose1 w:val="05000000000000000000"/>
-    <w:charset w:val="4D"/>
-    <w:family w:val="decorative"/>
+    <w:charset w:val="02"/>
+    <w:family w:val="auto"/>
     <w:pitch w:val="variable"/>
-    <w:sig w:usb0="00000003" w:usb1="00000000" w:usb2="00000000" w:usb3="00000000" w:csb0="80000001" w:csb1="00000000"/>
+    <w:sig w:usb0="00000000" w:usb1="10000000" w:usb2="00000000" w:usb3="00000000" w:csb0="80000000" w:csb1="00000000"/>
   </w:font>
   <w:font w:name="Symbol">
     <w:panose1 w:val="05050102010706020507"/>
     <w:charset w:val="02"/>
-    <w:family w:val="decorative"/>
+    <w:family w:val="roman"/>
     <w:pitch w:val="variable"/>
     <w:sig w:usb0="00000000" w:usb1="10000000" w:usb2="00000000" w:usb3="00000000" w:csb0="80000000" w:csb1="00000000"/>
   </w:font>
@@ -9024,21 +10228,21 @@
     <w:charset w:val="00"/>
     <w:family w:val="modern"/>
     <w:pitch w:val="fixed"/>
-    <w:sig w:usb0="E0002AFF" w:usb1="C0007843" w:usb2="00000009" w:usb3="00000000" w:csb0="000001FF" w:csb1="00000000"/>
+    <w:sig w:usb0="E0002EFF" w:usb1="C0007843" w:usb2="00000009" w:usb3="00000000" w:csb0="000001FF" w:csb1="00000000"/>
   </w:font>
   <w:font w:name="Calibri">
     <w:panose1 w:val="020F0502020204030204"/>
     <w:charset w:val="00"/>
     <w:family w:val="swiss"/>
     <w:pitch w:val="variable"/>
-    <w:sig w:usb0="E4002EFF" w:usb1="C200247B" w:usb2="00000009" w:usb3="00000000" w:csb0="000001FF" w:csb1="00000000"/>
+    <w:sig w:usb0="E4002EFF" w:usb1="C000247B" w:usb2="00000009" w:usb3="00000000" w:csb0="000001FF" w:csb1="00000000"/>
   </w:font>
   <w:font w:name="Arial">
     <w:panose1 w:val="020B0604020202020204"/>
     <w:charset w:val="00"/>
     <w:family w:val="swiss"/>
     <w:pitch w:val="variable"/>
-    <w:sig w:usb0="E0002AFF" w:usb1="C0007843" w:usb2="00000009" w:usb3="00000000" w:csb0="000001FF" w:csb1="00000000"/>
+    <w:sig w:usb0="E0002EFF" w:usb1="C000785B" w:usb2="00000009" w:usb3="00000000" w:csb0="000001FF" w:csb1="00000000"/>
   </w:font>
   <w:font w:name="Calibri Light">
     <w:panose1 w:val="020F0302020204030204"/>
@@ -9060,7 +10264,7 @@
     <w:charset w:val="00"/>
     <w:family w:val="roman"/>
     <w:pitch w:val="variable"/>
-    <w:sig w:usb0="E00002FF" w:usb1="420024FF" w:usb2="00000000" w:usb3="00000000" w:csb0="0000019F" w:csb1="00000000"/>
+    <w:sig w:usb0="E00006FF" w:usb1="420024FF" w:usb2="02000000" w:usb3="00000000" w:csb0="0000019F" w:csb1="00000000"/>
   </w:font>
   <w:font w:name="Yu Gothic">
     <w:altName w:val="游ゴシック"/>
@@ -9070,19 +10274,30 @@
     <w:pitch w:val="variable"/>
     <w:sig w:usb0="E00002FF" w:usb1="2AC7FDFF" w:usb2="00000016" w:usb3="00000000" w:csb0="0002009F" w:csb1="00000000"/>
   </w:font>
+  <w:font w:name="Aptos">
+    <w:charset w:val="00"/>
+    <w:family w:val="swiss"/>
+    <w:pitch w:val="variable"/>
+    <w:sig w:usb0="20000287" w:usb1="00000003" w:usb2="00000000" w:usb3="00000000" w:csb0="0000019F" w:csb1="00000000"/>
+  </w:font>
   <w:font w:name="Yu Mincho">
     <w:altName w:val="游明朝"/>
-    <w:panose1 w:val="02020400000000000000"/>
     <w:charset w:val="80"/>
     <w:family w:val="roman"/>
     <w:pitch w:val="variable"/>
     <w:sig w:usb0="800002E7" w:usb1="2AC7FCFF" w:usb2="00000012" w:usb3="00000000" w:csb0="0002009F" w:csb1="00000000"/>
   </w:font>
+  <w:font w:name="Aptos Display">
+    <w:charset w:val="00"/>
+    <w:family w:val="swiss"/>
+    <w:pitch w:val="variable"/>
+    <w:sig w:usb0="20000287" w:usb1="00000003" w:usb2="00000000" w:usb3="00000000" w:csb0="0000019F" w:csb1="00000000"/>
+  </w:font>
 </w:fonts>
 </file>
 
 <file path=word/glossary/settings.xml><?xml version="1.0" encoding="utf-8"?>
-<w:settings xmlns:mc="http://schemas.openxmlformats.org/markup-compatibility/2006" xmlns:o="urn:schemas-microsoft-com:office:office" xmlns:r="http://schemas.openxmlformats.org/officeDocument/2006/relationships" xmlns:m="http://schemas.openxmlformats.org/officeDocument/2006/math" xmlns:v="urn:schemas-microsoft-com:vml" xmlns:w10="urn:schemas-microsoft-com:office:word" xmlns:w="http://schemas.openxmlformats.org/wordprocessingml/2006/main" xmlns:w14="http://schemas.microsoft.com/office/word/2010/wordml" xmlns:w15="http://schemas.microsoft.com/office/word/2012/wordml" xmlns:w16cex="http://schemas.microsoft.com/office/word/2018/wordml/cex" xmlns:w16cid="http://schemas.microsoft.com/office/word/2016/wordml/cid" xmlns:w16="http://schemas.microsoft.com/office/word/2018/wordml" xmlns:w16sdtdh="http://schemas.microsoft.com/office/word/2020/wordml/sdtdatahash" xmlns:w16se="http://schemas.microsoft.com/office/word/2015/wordml/symex" xmlns:sl="http://schemas.openxmlformats.org/schemaLibrary/2006/main" mc:Ignorable="w14 w15 w16se w16cid w16 w16cex w16sdtdh">
+<w:settings xmlns:mc="http://schemas.openxmlformats.org/markup-compatibility/2006" xmlns:o="urn:schemas-microsoft-com:office:office" xmlns:r="http://schemas.openxmlformats.org/officeDocument/2006/relationships" xmlns:m="http://schemas.openxmlformats.org/officeDocument/2006/math" xmlns:v="urn:schemas-microsoft-com:vml" xmlns:w10="urn:schemas-microsoft-com:office:word" xmlns:w="http://schemas.openxmlformats.org/wordprocessingml/2006/main" xmlns:w14="http://schemas.microsoft.com/office/word/2010/wordml" xmlns:w15="http://schemas.microsoft.com/office/word/2012/wordml" xmlns:w16cex="http://schemas.microsoft.com/office/word/2018/wordml/cex" xmlns:w16cid="http://schemas.microsoft.com/office/word/2016/wordml/cid" xmlns:w16="http://schemas.microsoft.com/office/word/2018/wordml" xmlns:w16du="http://schemas.microsoft.com/office/word/2023/wordml/word16du" xmlns:w16sdtdh="http://schemas.microsoft.com/office/word/2020/wordml/sdtdatahash" xmlns:w16sdtfl="http://schemas.microsoft.com/office/word/2024/wordml/sdtformatlock" xmlns:w16se="http://schemas.microsoft.com/office/word/2015/wordml/symex" xmlns:sl="http://schemas.openxmlformats.org/schemaLibrary/2006/main" mc:Ignorable="w14 w15 w16se w16cid w16 w16cex w16sdtdh w16sdtfl w16du">
   <w:view w:val="normal"/>
   <w:revisionView w:inkAnnotations="0"/>
   <w:defaultTabStop w:val="708"/>
@@ -9105,6 +10320,7 @@
     <w:rsid w:val="00127525"/>
     <w:rsid w:val="00146E0E"/>
     <w:rsid w:val="001942D6"/>
+    <w:rsid w:val="001B098D"/>
     <w:rsid w:val="001B7228"/>
     <w:rsid w:val="002105AB"/>
     <w:rsid w:val="00237B70"/>
@@ -9116,6 +10332,7 @@
     <w:rsid w:val="003936CA"/>
     <w:rsid w:val="003B0252"/>
     <w:rsid w:val="004404F9"/>
+    <w:rsid w:val="004758C2"/>
     <w:rsid w:val="004D7778"/>
     <w:rsid w:val="00532E78"/>
     <w:rsid w:val="005351FA"/>
@@ -9129,6 +10346,7 @@
     <w:rsid w:val="008D6165"/>
     <w:rsid w:val="00912D17"/>
     <w:rsid w:val="00953D97"/>
+    <w:rsid w:val="00983DEA"/>
     <w:rsid w:val="009D5AF9"/>
     <w:rsid w:val="00A222AC"/>
     <w:rsid w:val="00BA1063"/>
@@ -9149,6 +10367,7 @@
     <w:rsid w:val="00EC5D88"/>
     <w:rsid w:val="00ED34A4"/>
     <w:rsid w:val="00EF08F9"/>
+    <w:rsid w:val="00EF1DE9"/>
     <w:rsid w:val="00EF214B"/>
     <w:rsid w:val="00F57527"/>
     <w:rsid w:val="00F64E54"/>
@@ -9180,7 +10399,7 @@
 </file>
 
 <file path=word/glossary/styles.xml><?xml version="1.0" encoding="utf-8"?>
-<w:styles xmlns:mc="http://schemas.openxmlformats.org/markup-compatibility/2006" xmlns:r="http://schemas.openxmlformats.org/officeDocument/2006/relationships" xmlns:w="http://schemas.openxmlformats.org/wordprocessingml/2006/main" xmlns:w14="http://schemas.microsoft.com/office/word/2010/wordml" xmlns:w15="http://schemas.microsoft.com/office/word/2012/wordml" xmlns:w16cex="http://schemas.microsoft.com/office/word/2018/wordml/cex" xmlns:w16cid="http://schemas.microsoft.com/office/word/2016/wordml/cid" xmlns:w16="http://schemas.microsoft.com/office/word/2018/wordml" xmlns:w16sdtdh="http://schemas.microsoft.com/office/word/2020/wordml/sdtdatahash" xmlns:w16se="http://schemas.microsoft.com/office/word/2015/wordml/symex" mc:Ignorable="w14 w15 w16se w16cid w16 w16cex w16sdtdh">
+<w:styles xmlns:mc="http://schemas.openxmlformats.org/markup-compatibility/2006" xmlns:r="http://schemas.openxmlformats.org/officeDocument/2006/relationships" xmlns:w="http://schemas.openxmlformats.org/wordprocessingml/2006/main" xmlns:w14="http://schemas.microsoft.com/office/word/2010/wordml" xmlns:w15="http://schemas.microsoft.com/office/word/2012/wordml" xmlns:w16cex="http://schemas.microsoft.com/office/word/2018/wordml/cex" xmlns:w16cid="http://schemas.microsoft.com/office/word/2016/wordml/cid" xmlns:w16="http://schemas.microsoft.com/office/word/2018/wordml" xmlns:w16du="http://schemas.microsoft.com/office/word/2023/wordml/word16du" xmlns:w16sdtdh="http://schemas.microsoft.com/office/word/2020/wordml/sdtdatahash" xmlns:w16sdtfl="http://schemas.microsoft.com/office/word/2024/wordml/sdtformatlock" xmlns:w16se="http://schemas.microsoft.com/office/word/2015/wordml/symex" mc:Ignorable="w14 w15 w16se w16cid w16 w16cex w16sdtdh w16sdtfl w16du">
   <w:docDefaults>
     <w:rPrDefault>
       <w:rPr>
@@ -9580,13 +10799,13 @@
     <w:name w:val="Normal"/>
     <w:qFormat/>
   </w:style>
-  <w:style w:type="character" w:default="1" w:styleId="DefaultParagraphFont">
+  <w:style w:type="character" w:default="1" w:styleId="Fuentedeprrafopredeter">
     <w:name w:val="Default Paragraph Font"/>
     <w:uiPriority w:val="1"/>
     <w:semiHidden/>
     <w:unhideWhenUsed/>
   </w:style>
-  <w:style w:type="table" w:default="1" w:styleId="TableNormal">
+  <w:style w:type="table" w:default="1" w:styleId="Tablanormal">
     <w:name w:val="Normal Table"/>
     <w:uiPriority w:val="99"/>
     <w:semiHidden/>
@@ -9601,15 +10820,15 @@
       </w:tblCellMar>
     </w:tblPr>
   </w:style>
-  <w:style w:type="numbering" w:default="1" w:styleId="NoList">
+  <w:style w:type="numbering" w:default="1" w:styleId="Sinlista">
     <w:name w:val="No List"/>
     <w:uiPriority w:val="99"/>
     <w:semiHidden/>
     <w:unhideWhenUsed/>
   </w:style>
-  <w:style w:type="character" w:styleId="PlaceholderText">
+  <w:style w:type="character" w:styleId="Textodelmarcadordeposicin">
     <w:name w:val="Placeholder Text"/>
-    <w:basedOn w:val="DefaultParagraphFont"/>
+    <w:basedOn w:val="Fuentedeprrafopredeter"/>
     <w:uiPriority w:val="99"/>
     <w:semiHidden/>
     <w:rsid w:val="009D5AF9"/>
@@ -10033,7 +11252,7 @@
 </file>
 
 <file path=word/glossary/webSettings.xml><?xml version="1.0" encoding="utf-8"?>
-<w:webSettings xmlns:mc="http://schemas.openxmlformats.org/markup-compatibility/2006" xmlns:r="http://schemas.openxmlformats.org/officeDocument/2006/relationships" xmlns:w="http://schemas.openxmlformats.org/wordprocessingml/2006/main" xmlns:w14="http://schemas.microsoft.com/office/word/2010/wordml" xmlns:w15="http://schemas.microsoft.com/office/word/2012/wordml" xmlns:w16cex="http://schemas.microsoft.com/office/word/2018/wordml/cex" xmlns:w16cid="http://schemas.microsoft.com/office/word/2016/wordml/cid" xmlns:w16="http://schemas.microsoft.com/office/word/2018/wordml" xmlns:w16sdtdh="http://schemas.microsoft.com/office/word/2020/wordml/sdtdatahash" xmlns:w16se="http://schemas.microsoft.com/office/word/2015/wordml/symex" mc:Ignorable="w14 w15 w16se w16cid w16 w16cex w16sdtdh">
+<w:webSettings xmlns:mc="http://schemas.openxmlformats.org/markup-compatibility/2006" xmlns:r="http://schemas.openxmlformats.org/officeDocument/2006/relationships" xmlns:w="http://schemas.openxmlformats.org/wordprocessingml/2006/main" xmlns:w14="http://schemas.microsoft.com/office/word/2010/wordml" xmlns:w15="http://schemas.microsoft.com/office/word/2012/wordml" xmlns:w16cex="http://schemas.microsoft.com/office/word/2018/wordml/cex" xmlns:w16cid="http://schemas.microsoft.com/office/word/2016/wordml/cid" xmlns:w16="http://schemas.microsoft.com/office/word/2018/wordml" xmlns:w16du="http://schemas.microsoft.com/office/word/2023/wordml/word16du" xmlns:w16sdtdh="http://schemas.microsoft.com/office/word/2020/wordml/sdtdatahash" xmlns:w16sdtfl="http://schemas.microsoft.com/office/word/2024/wordml/sdtformatlock" xmlns:w16se="http://schemas.microsoft.com/office/word/2015/wordml/symex" mc:Ignorable="w14 w15 w16se w16cid w16 w16cex w16sdtdh w16sdtfl w16du">
   <w:optimizeForBrowser/>
   <w:allowPNG/>
 </w:webSettings>

</xml_diff>

<commit_message>
fix: Se modifican unos comentarios
</commit_message>
<xml_diff>
--- a/reports/C2/Student #3/03 - Requirements - Student #3.docx
+++ b/reports/C2/Student #3/03 - Requirements - Student #3.docx
@@ -1275,30 +1275,40 @@
           <w:color w:val="C45911" w:themeColor="accent2" w:themeShade="BF"/>
           <w:lang w:val="es-ES"/>
         </w:rPr>
-        <w:t xml:space="preserve"> La anotación ValidIdentifier usaba un validador a nivel de clase que comprobaba que el código cumpliese con el regex y que las letras del código se correspondiese con las iniciales del usuario.</w:t>
+        <w:t xml:space="preserve"> </w:t>
       </w:r>
       <w:r>
         <w:rPr>
           <w:color w:val="C45911" w:themeColor="accent2" w:themeShade="BF"/>
           <w:lang w:val="es-ES"/>
         </w:rPr>
-        <w:br/>
-      </w:r>
-      <w:r>
+        <w:t>La anotación ValidIdentifier originalmente utilizaba un validador a nivel de clase que verificaba tanto que el código cumpliera con una expresión regular como que las letras del código coincidieran con las iniciales del usuario.</w:t>
+      </w:r>
+    </w:p>
+    <w:p>
+      <w:pPr>
+        <w:pStyle w:val="Comment-Grader"/>
         <w:rPr>
           <w:color w:val="C45911" w:themeColor="accent2" w:themeShade="BF"/>
           <w:lang w:val="es-ES"/>
         </w:rPr>
-        <w:br/>
-        <w:t>Para evitar la confusión, se ha procedido a renombrar la anotación ValidIdentifier a ValidFlightCrewMember (solo comprueba las iniciales con las letras del código) y se ha mantenido una anotación a nivel de atributo ValidIdentifier que solo comprueba el regex en el código.</w:t>
-      </w:r>
+      </w:pPr>
       <w:r>
         <w:rPr>
           <w:color w:val="C45911" w:themeColor="accent2" w:themeShade="BF"/>
           <w:lang w:val="es-ES"/>
         </w:rPr>
-        <w:br/>
-      </w:r>
+        <w:t>Para evitar confusiones, se ha renombrado dicha anotación a ValidFlightCrewMember, la cual ahora solo valida que las letras del código coincidan con las iniciales del usuario. Además, se ha conservado una anotación ValidIdentifier a nivel de atributo, que se encarga únicamente de comprobar que el código cumpla con la expresión regular.</w:t>
+      </w:r>
+    </w:p>
+    <w:p>
+      <w:pPr>
+        <w:pStyle w:val="Comment-Grader"/>
+        <w:rPr>
+          <w:color w:val="C45911" w:themeColor="accent2" w:themeShade="BF"/>
+          <w:lang w:val="es-ES"/>
+        </w:rPr>
+      </w:pPr>
       <w:r>
         <w:rPr>
           <w:noProof/>
@@ -1346,7 +1356,21 @@
           <w:lang w:val="es-ES"/>
         </w:rPr>
         <w:br/>
-        <w:t>Además ahora admite 3 letras en el código, antes solo permitía 2 letras. En caso de no cumplir la regla tanto el validador de atributo como el de clase muestran un mensaje personalizado.</w:t>
+      </w:r>
+      <w:r>
+        <w:rPr>
+          <w:color w:val="C45911" w:themeColor="accent2" w:themeShade="BF"/>
+          <w:lang w:val="es-ES"/>
+        </w:rPr>
+        <w:t xml:space="preserve">Además, el sistema ahora permite códigos con hasta tres letras (anteriormente solo se admitían dos). </w:t>
+      </w:r>
+      <w:r>
+        <w:rPr>
+          <w:color w:val="C45911" w:themeColor="accent2" w:themeShade="BF"/>
+          <w:lang w:val="es-ES"/>
+        </w:rPr>
+        <w:lastRenderedPageBreak/>
+        <w:t>En caso de que no se cumpla alguna de las reglas, tanto el validador de atributo como el de clase muestran un mensaje de error personalizado.</w:t>
       </w:r>
     </w:p>
     <w:p>
@@ -1355,7 +1379,6 @@
       </w:pPr>
       <w:bookmarkStart w:id="0" w:name="OLE_LINK1"/>
       <w:r>
-        <w:lastRenderedPageBreak/>
         <w:t xml:space="preserve">A </w:t>
       </w:r>
       <w:r>
@@ -1587,7 +1610,7 @@
           <w:color w:val="C45911" w:themeColor="accent2" w:themeShade="BF"/>
           <w:lang w:val="es-ES"/>
         </w:rPr>
-        <w:t>Efectivamente, solo es necesario una de ellas. Se ha procedido a eliminar las anotaciones innecesarias, además, se ha realizado una revisión en otras clases que tengan el mismo problema y se han modificado.</w:t>
+        <w:t>Efectivamente, solo es necesaria una de las anotaciones. Por ello, se han eliminado las anotaciones redundantes y se ha realizado una revisión en otras clases con el mismo problema, aplicando las modificaciones correspondientes para mantener la coherencia en todo el código.</w:t>
       </w:r>
     </w:p>
     <w:p>
@@ -1880,7 +1903,11 @@
         <w:t>leg</w:t>
       </w:r>
       <w:r>
-        <w:t xml:space="preserve"> has taken place</w:t>
+        <w:t xml:space="preserve"> has taken </w:t>
+      </w:r>
+      <w:r>
+        <w:lastRenderedPageBreak/>
+        <w:t>place</w:t>
       </w:r>
       <w:r>
         <w:t xml:space="preserve">.  </w:t>
@@ -1949,11 +1976,7 @@
         <w:t xml:space="preserve">description </w:t>
       </w:r>
       <w:r>
-        <w:t xml:space="preserve">(up to 255 </w:t>
-      </w:r>
-      <w:r>
-        <w:lastRenderedPageBreak/>
-        <w:t xml:space="preserve">characters), and a </w:t>
+        <w:t xml:space="preserve">(up to 255 characters), and a </w:t>
       </w:r>
       <w:r>
         <w:rPr>
@@ -2315,84 +2338,7 @@
           <w:color w:val="C45911" w:themeColor="accent2" w:themeShade="BF"/>
           <w:lang w:val="es-ES"/>
         </w:rPr>
-        <w:t>Se creó por error</w:t>
-      </w:r>
-      <w:r>
-        <w:rPr>
-          <w:color w:val="C45911" w:themeColor="accent2" w:themeShade="BF"/>
-          <w:lang w:val="es-ES"/>
-        </w:rPr>
-        <w:t xml:space="preserve"> un usuario con credenciales member5/member5. Se ha modificado estas credenciales a member/member. Este </w:t>
-      </w:r>
-      <w:r>
-        <w:rPr>
-          <w:color w:val="C45911" w:themeColor="accent2" w:themeShade="BF"/>
-          <w:lang w:val="es-ES"/>
-        </w:rPr>
-        <w:t xml:space="preserve">nuevo </w:t>
-      </w:r>
-      <w:r>
-        <w:rPr>
-          <w:color w:val="C45911" w:themeColor="accent2" w:themeShade="BF"/>
-          <w:lang w:val="es-ES"/>
-        </w:rPr>
-        <w:t xml:space="preserve">usuario </w:t>
-      </w:r>
-      <w:r>
-        <w:rPr>
-          <w:color w:val="C45911" w:themeColor="accent2" w:themeShade="BF"/>
-          <w:lang w:val="es-ES"/>
-        </w:rPr>
-        <w:t xml:space="preserve">tiene de </w:t>
-      </w:r>
-      <w:r>
-        <w:rPr>
-          <w:color w:val="C45911" w:themeColor="accent2" w:themeShade="BF"/>
-          <w:lang w:val="es-ES"/>
-        </w:rPr>
-        <w:t xml:space="preserve">estado </w:t>
-      </w:r>
-      <w:r>
-        <w:rPr>
-          <w:color w:val="C45911" w:themeColor="accent2" w:themeShade="BF"/>
-          <w:lang w:val="es-ES"/>
-        </w:rPr>
-        <w:t>“AVAILABLE”</w:t>
-      </w:r>
-      <w:r>
-        <w:rPr>
-          <w:color w:val="C45911" w:themeColor="accent2" w:themeShade="BF"/>
-          <w:lang w:val="es-ES"/>
-        </w:rPr>
-        <w:t xml:space="preserve"> </w:t>
-      </w:r>
-      <w:r>
-        <w:rPr>
-          <w:color w:val="C45911" w:themeColor="accent2" w:themeShade="BF"/>
-          <w:lang w:val="es-ES"/>
-        </w:rPr>
-        <w:t xml:space="preserve">y </w:t>
-      </w:r>
-      <w:r>
-        <w:rPr>
-          <w:color w:val="C45911" w:themeColor="accent2" w:themeShade="BF"/>
-          <w:lang w:val="es-ES"/>
-        </w:rPr>
-        <w:t xml:space="preserve">está vinculado a una aerolinea con legs disponibles </w:t>
-      </w:r>
-      <w:r>
-        <w:rPr>
-          <w:color w:val="C45911" w:themeColor="accent2" w:themeShade="BF"/>
-          <w:lang w:val="es-ES"/>
-        </w:rPr>
-        <w:t>para asignar</w:t>
-      </w:r>
-      <w:r>
-        <w:rPr>
-          <w:color w:val="C45911" w:themeColor="accent2" w:themeShade="BF"/>
-          <w:lang w:val="es-ES"/>
-        </w:rPr>
-        <w:t>, pero no contempla ningún flight assignment creado, como pide el requisito.</w:t>
+        <w:t>Se creó por error un usuario con las credenciales member5/member5. Estas credenciales han sido corregidas a member/member. Este nuevo usuario tiene el estado "AVAILABLE" y está vinculado a una aerolínea que dispone de legs disponibles para asignar. Sin embargo, no tiene ningún flight assignment creado, tal como se exige en el requisito.</w:t>
       </w:r>
     </w:p>
     <w:p>
@@ -2454,6 +2400,7 @@
         <w:rPr>
           <w:lang w:val="es-ES"/>
         </w:rPr>
+        <w:lastRenderedPageBreak/>
         <w:t>Managerial requirements</w:t>
       </w:r>
     </w:p>
@@ -2861,58 +2808,23 @@
           <w:color w:val="C45911" w:themeColor="accent2" w:themeShade="BF"/>
           <w:lang w:val="es-ES"/>
         </w:rPr>
-        <w:t>Se ha procedido a añ</w:t>
-      </w:r>
-      <w:r>
+        <w:t xml:space="preserve">Se han añadido varios campos de solo lectura para mostrar los detalles de la leg y del flight crew member asociados al flight assignment. </w:t>
+      </w:r>
+    </w:p>
+    <w:p>
+      <w:pPr>
+        <w:pStyle w:val="Comment-Grader"/>
         <w:rPr>
           <w:color w:val="C45911" w:themeColor="accent2" w:themeShade="BF"/>
           <w:lang w:val="es-ES"/>
         </w:rPr>
-        <w:t>adir varios campos read only para mostrar los detalles de la leg y del flight crew member asociado</w:t>
-      </w:r>
+      </w:pPr>
       <w:r>
         <w:rPr>
           <w:color w:val="C45911" w:themeColor="accent2" w:themeShade="BF"/>
           <w:lang w:val="es-ES"/>
         </w:rPr>
-        <w:t>s</w:t>
-      </w:r>
-      <w:r>
-        <w:rPr>
-          <w:color w:val="C45911" w:themeColor="accent2" w:themeShade="BF"/>
-          <w:lang w:val="es-ES"/>
-        </w:rPr>
-        <w:t xml:space="preserve"> a ese flight assignment.</w:t>
-      </w:r>
-    </w:p>
-    <w:p>
-      <w:pPr>
-        <w:pStyle w:val="Comment-Grader"/>
-        <w:rPr>
-          <w:color w:val="C45911" w:themeColor="accent2" w:themeShade="BF"/>
-          <w:lang w:val="es-ES"/>
-        </w:rPr>
-      </w:pPr>
-      <w:r>
-        <w:rPr>
-          <w:color w:val="C45911" w:themeColor="accent2" w:themeShade="BF"/>
-          <w:lang w:val="es-ES"/>
-        </w:rPr>
-        <w:t>Considerando que el nombre del flight crew member no es suficiente</w:t>
-      </w:r>
-      <w:r>
-        <w:rPr>
-          <w:color w:val="C45911" w:themeColor="accent2" w:themeShade="BF"/>
-          <w:lang w:val="es-ES"/>
-        </w:rPr>
-        <w:t>,</w:t>
-      </w:r>
-      <w:r>
-        <w:rPr>
-          <w:color w:val="C45911" w:themeColor="accent2" w:themeShade="BF"/>
-          <w:lang w:val="es-ES"/>
-        </w:rPr>
-        <w:t xml:space="preserve"> se ha optado por mostrar todos los campos relacionados.</w:t>
+        <w:t>Dado que el nombre del flight crew member no se considera suficiente para identificarlo correctamente, se ha optado por mostrar todos los campos relevantes relacionados.</w:t>
       </w:r>
     </w:p>
     <w:p>
@@ -2976,35 +2888,7 @@
           <w:color w:val="C45911" w:themeColor="accent2" w:themeShade="BF"/>
           <w:lang w:val="es-ES"/>
         </w:rPr>
-        <w:t xml:space="preserve">Considerando que el </w:t>
-      </w:r>
-      <w:r>
-        <w:rPr>
-          <w:color w:val="C45911" w:themeColor="accent2" w:themeShade="BF"/>
-          <w:lang w:val="es-ES"/>
-        </w:rPr>
-        <w:t xml:space="preserve">número de vuelo </w:t>
-      </w:r>
-      <w:r>
-        <w:rPr>
-          <w:color w:val="C45911" w:themeColor="accent2" w:themeShade="BF"/>
-          <w:lang w:val="es-ES"/>
-        </w:rPr>
-        <w:t>no es suficiente</w:t>
-      </w:r>
-      <w:r>
-        <w:rPr>
-          <w:color w:val="C45911" w:themeColor="accent2" w:themeShade="BF"/>
-          <w:lang w:val="es-ES"/>
-        </w:rPr>
-        <w:t>,</w:t>
-      </w:r>
-      <w:r>
-        <w:rPr>
-          <w:color w:val="C45911" w:themeColor="accent2" w:themeShade="BF"/>
-          <w:lang w:val="es-ES"/>
-        </w:rPr>
-        <w:t xml:space="preserve"> se ha optado por mostrar todos los campos relacionados.</w:t>
+        <w:t>Considerando que el número de vuelo no es suficiente, se ha optado por mostrar todos los campos relacionados.</w:t>
       </w:r>
     </w:p>
     <w:p>
@@ -3069,21 +2953,7 @@
           <w:lang w:val="es-ES"/>
         </w:rPr>
         <w:lastRenderedPageBreak/>
-        <w:t>Se podría considerar qu</w:t>
-      </w:r>
-      <w:r>
-        <w:rPr>
-          <w:color w:val="C45911" w:themeColor="accent2" w:themeShade="BF"/>
-          <w:lang w:val="es-ES"/>
-        </w:rPr>
-        <w:t>é</w:t>
-      </w:r>
-      <w:r>
-        <w:rPr>
-          <w:color w:val="C45911" w:themeColor="accent2" w:themeShade="BF"/>
-          <w:lang w:val="es-ES"/>
-        </w:rPr>
-        <w:t xml:space="preserve"> campos de los mostrados son más relevantes que otros, los cuales podrían no mostrarse. Ante la duda he optado por la opción menos excluyente.</w:t>
+        <w:t>Se podría considerar que algunos de los campos mostrados son más relevantes que otros, por lo que ciertos campos podrían omitirse. No obstante, ante la duda, se ha optado por la opción menos excluyente, mostrando toda la información disponible.</w:t>
       </w:r>
     </w:p>
     <w:p>
@@ -3715,21 +3585,14 @@
           <w:color w:val="C45911" w:themeColor="accent2" w:themeShade="BF"/>
           <w:lang w:val="es-ES"/>
         </w:rPr>
-        <w:t xml:space="preserve"> Se</w:t>
+        <w:t xml:space="preserve"> </w:t>
       </w:r>
       <w:r>
         <w:rPr>
           <w:color w:val="C45911" w:themeColor="accent2" w:themeShade="BF"/>
           <w:lang w:val="es-ES"/>
         </w:rPr>
-        <w:t xml:space="preserve"> ha comprobado e</w:t>
-      </w:r>
-      <w:r>
-        <w:rPr>
-          <w:color w:val="C45911" w:themeColor="accent2" w:themeShade="BF"/>
-          <w:lang w:val="es-ES"/>
-        </w:rPr>
-        <w:t>l caso en concreto y efectivamente es algo que el sistema debería contemplar. Ha sido modificado de tal manera que los flight crew members ahora pueden publicar un flight assignment vinculados a una leg si la franja de tiempo en la que se efectua la leg no entra en conflicto con otra ya publicada por ese flight crew member.</w:t>
+        <w:t>Se ha revisado el caso en concreto y, efectivamente, se trata de una situación que el sistema debería contemplar. Por ello, se ha realizado una modificación que permite a los flight crew members publicar un flight assignment vinculado a una leg, siempre que la franja horaria de dicha leg no entre en conflicto con otra ya publicada por el mismo flight crew member.</w:t>
       </w:r>
     </w:p>
     <w:p>
@@ -4629,6 +4492,29 @@
       <w:pPr>
         <w:pStyle w:val="Comment-Grader"/>
         <w:rPr>
+          <w:color w:val="C45911" w:themeColor="accent2" w:themeShade="BF"/>
+          <w:lang w:val="es-ES"/>
+        </w:rPr>
+      </w:pPr>
+      <w:r>
+        <w:rPr>
+          <w:color w:val="C45911" w:themeColor="accent2" w:themeShade="BF"/>
+          <w:lang w:val="es-ES"/>
+        </w:rPr>
+        <w:t xml:space="preserve">NOTA: </w:t>
+      </w:r>
+      <w:r>
+        <w:rPr>
+          <w:color w:val="C45911" w:themeColor="accent2" w:themeShade="BF"/>
+          <w:lang w:val="es-ES"/>
+        </w:rPr>
+        <w:t>Se ha modificado la consulta mencionada anteriormente. Ahora se le pasa como parámetro el ID del flight assignment, junto con las fechas de salida y llegada de la leg. La consulta comprueba que no exista otro flight assignment publicado por el mismo flight crew member que esté vinculado a una leg cuya franja horaria entre en conflicto con la que se desea publicar.</w:t>
+      </w:r>
+    </w:p>
+    <w:p>
+      <w:pPr>
+        <w:pStyle w:val="Comment-Grader"/>
+        <w:rPr>
           <w:lang w:val="es-ES"/>
         </w:rPr>
       </w:pPr>
@@ -4777,6 +4663,7 @@
         <w:pStyle w:val="Ttulo2"/>
       </w:pPr>
       <w:r>
+        <w:lastRenderedPageBreak/>
         <w:t>Non-functional requirements</w:t>
       </w:r>
     </w:p>
@@ -4809,7 +4696,6 @@
         <w:pStyle w:val="Ttulo2"/>
       </w:pPr>
       <w:r>
-        <w:lastRenderedPageBreak/>
         <w:t>Managerial requirements</w:t>
       </w:r>
     </w:p>
@@ -8648,7 +8534,6 @@
   <w:style w:type="character" w:default="1" w:styleId="Fuentedeprrafopredeter">
     <w:name w:val="Default Paragraph Font"/>
     <w:uiPriority w:val="1"/>
-    <w:semiHidden/>
     <w:unhideWhenUsed/>
   </w:style>
   <w:style w:type="table" w:default="1" w:styleId="Tablanormal">
@@ -9001,6 +8886,17 @@
       <w:shd w:val="clear" w:color="auto" w:fill="E1DFDD"/>
     </w:rPr>
   </w:style>
+  <w:style w:type="paragraph" w:styleId="NormalWeb">
+    <w:name w:val="Normal (Web)"/>
+    <w:basedOn w:val="Normal"/>
+    <w:uiPriority w:val="99"/>
+    <w:semiHidden/>
+    <w:unhideWhenUsed/>
+    <w:rsid w:val="0000322B"/>
+    <w:rPr>
+      <w:rFonts w:ascii="Times New Roman" w:hAnsi="Times New Roman" w:cs="Times New Roman"/>
+    </w:rPr>
+  </w:style>
 </w:styles>
 </file>
 
@@ -10334,6 +10230,7 @@
     <w:rsid w:val="004404F9"/>
     <w:rsid w:val="004758C2"/>
     <w:rsid w:val="004D7778"/>
+    <w:rsid w:val="00516597"/>
     <w:rsid w:val="00532E78"/>
     <w:rsid w:val="005351FA"/>
     <w:rsid w:val="0055542D"/>
@@ -10360,6 +10257,7 @@
     <w:rsid w:val="00D61881"/>
     <w:rsid w:val="00D72CB9"/>
     <w:rsid w:val="00DB19FC"/>
+    <w:rsid w:val="00E126E0"/>
     <w:rsid w:val="00E25325"/>
     <w:rsid w:val="00E263A3"/>
     <w:rsid w:val="00E56863"/>

</xml_diff>